<commit_message>
small fixes to ActiveShapeModel.py, Image_preperation.py, Initial_pose_estimator.py, Initialisation.py
</commit_message>
<xml_diff>
--- a/Report.docx
+++ b/Report.docx
@@ -20,7 +20,7 @@
             <mc:AlternateContent>
               <mc:Choice Requires="wps">
                 <w:drawing>
-                  <wp:anchor distT="0" distB="0" distL="114300" distR="114300" simplePos="0" relativeHeight="251659264" behindDoc="0" locked="0" layoutInCell="1" allowOverlap="1" wp14:anchorId="2477E807" wp14:editId="270D211F">
+                  <wp:anchor distT="0" distB="0" distL="114300" distR="114300" simplePos="0" relativeHeight="251658240" behindDoc="0" locked="0" layoutInCell="1" allowOverlap="1" wp14:anchorId="2477E807" wp14:editId="270D211F">
                     <wp:simplePos x="0" y="0"/>
                     <mc:AlternateContent>
                       <mc:Choice Requires="wp14">
@@ -94,7 +94,7 @@
                                 <w:sdtContent>
                                   <w:p>
                                     <w:pPr>
-                                      <w:pStyle w:val="Titel"/>
+                                      <w:pStyle w:val="Title"/>
                                       <w:jc w:val="right"/>
                                       <w:rPr>
                                         <w:caps/>
@@ -134,7 +134,6 @@
                                   </w:rPr>
                                   <w:alias w:val="Abstract"/>
                                   <w:id w:val="-1812170092"/>
-                                  <w:showingPlcHdr/>
                                   <w:dataBinding w:prefixMappings="xmlns:ns0='http://schemas.microsoft.com/office/2006/coverPageProps'" w:xpath="/ns0:CoverPageProperties[1]/ns0:Abstract[1]" w:storeItemID="{55AF091B-3C7A-41E3-B477-F2FDAA23CFDA}"/>
                                   <w:text/>
                                 </w:sdtPr>
@@ -155,7 +154,31 @@
                                         <w:sz w:val="21"/>
                                         <w:szCs w:val="21"/>
                                       </w:rPr>
-                                      <w:t>[Draw your reader in with an engaging abstract. It is typically a short summary of the document. When you’re ready to add your content, just click here and start typing.]</w:t>
+                                      <w:t xml:space="preserve">Incisor segmentation </w:t>
+                                    </w:r>
+                                    <w:r>
+                                      <w:rPr>
+                                        <w:color w:val="FFFFFF" w:themeColor="background1"/>
+                                        <w:sz w:val="21"/>
+                                        <w:szCs w:val="21"/>
+                                      </w:rPr>
+                                      <w:t xml:space="preserve">in radiographs </w:t>
+                                    </w:r>
+                                    <w:r>
+                                      <w:rPr>
+                                        <w:color w:val="FFFFFF" w:themeColor="background1"/>
+                                        <w:sz w:val="21"/>
+                                        <w:szCs w:val="21"/>
+                                      </w:rPr>
+                                      <w:t xml:space="preserve">with Active Shape </w:t>
+                                    </w:r>
+                                    <w:r>
+                                      <w:rPr>
+                                        <w:color w:val="FFFFFF" w:themeColor="background1"/>
+                                        <w:sz w:val="21"/>
+                                        <w:szCs w:val="21"/>
+                                      </w:rPr>
+                                      <w:t>Model</w:t>
                                     </w:r>
                                   </w:p>
                                 </w:sdtContent>
@@ -179,7 +202,7 @@
               </mc:Choice>
               <mc:Fallback>
                 <w:pict>
-                  <v:rect w14:anchorId="2477E807" id="Rectangle 16" o:spid="_x0000_s1026" style="position:absolute;margin-left:0;margin-top:0;width:422.3pt;height:760.1pt;z-index:251659264;visibility:visible;mso-wrap-style:square;mso-width-percent:690;mso-height-percent:960;mso-left-percent:20;mso-top-percent:20;mso-wrap-distance-left:9pt;mso-wrap-distance-top:0;mso-wrap-distance-right:9pt;mso-wrap-distance-bottom:0;mso-position-horizontal-relative:page;mso-position-vertical-relative:page;mso-width-percent:690;mso-height-percent:960;mso-left-percent:20;mso-top-percent:20;mso-width-relative:page;mso-height-relative:page;v-text-anchor:middle" o:gfxdata="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" fillcolor="#4472c4 [3204]" stroked="f">
+                  <v:rect w14:anchorId="2477E807" id="Rectangle 16" o:spid="_x0000_s1026" style="position:absolute;margin-left:0;margin-top:0;width:422.3pt;height:760.1pt;z-index:251658240;visibility:visible;mso-wrap-style:square;mso-width-percent:690;mso-height-percent:960;mso-left-percent:20;mso-top-percent:20;mso-wrap-distance-left:9pt;mso-wrap-distance-top:0;mso-wrap-distance-right:9pt;mso-wrap-distance-bottom:0;mso-position-horizontal-relative:page;mso-position-vertical-relative:page;mso-width-percent:690;mso-height-percent:960;mso-left-percent:20;mso-top-percent:20;mso-width-relative:page;mso-height-relative:page;v-text-anchor:middle" o:gfxdata="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" fillcolor="#4472c4 [3204]" stroked="f">
                     <v:textbox inset="21.6pt,1in,21.6pt">
                       <w:txbxContent>
                         <w:sdt>
@@ -199,7 +222,7 @@
                           <w:sdtContent>
                             <w:p>
                               <w:pPr>
-                                <w:pStyle w:val="Titel"/>
+                                <w:pStyle w:val="Title"/>
                                 <w:jc w:val="right"/>
                                 <w:rPr>
                                   <w:caps/>
@@ -239,7 +262,6 @@
                             </w:rPr>
                             <w:alias w:val="Abstract"/>
                             <w:id w:val="-1812170092"/>
-                            <w:showingPlcHdr/>
                             <w:dataBinding w:prefixMappings="xmlns:ns0='http://schemas.microsoft.com/office/2006/coverPageProps'" w:xpath="/ns0:CoverPageProperties[1]/ns0:Abstract[1]" w:storeItemID="{55AF091B-3C7A-41E3-B477-F2FDAA23CFDA}"/>
                             <w:text/>
                           </w:sdtPr>
@@ -260,7 +282,31 @@
                                   <w:sz w:val="21"/>
                                   <w:szCs w:val="21"/>
                                 </w:rPr>
-                                <w:t>[Draw your reader in with an engaging abstract. It is typically a short summary of the document. When you’re ready to add your content, just click here and start typing.]</w:t>
+                                <w:t xml:space="preserve">Incisor segmentation </w:t>
+                              </w:r>
+                              <w:r>
+                                <w:rPr>
+                                  <w:color w:val="FFFFFF" w:themeColor="background1"/>
+                                  <w:sz w:val="21"/>
+                                  <w:szCs w:val="21"/>
+                                </w:rPr>
+                                <w:t xml:space="preserve">in radiographs </w:t>
+                              </w:r>
+                              <w:r>
+                                <w:rPr>
+                                  <w:color w:val="FFFFFF" w:themeColor="background1"/>
+                                  <w:sz w:val="21"/>
+                                  <w:szCs w:val="21"/>
+                                </w:rPr>
+                                <w:t xml:space="preserve">with Active Shape </w:t>
+                              </w:r>
+                              <w:r>
+                                <w:rPr>
+                                  <w:color w:val="FFFFFF" w:themeColor="background1"/>
+                                  <w:sz w:val="21"/>
+                                  <w:szCs w:val="21"/>
+                                </w:rPr>
+                                <w:t>Model</w:t>
                               </w:r>
                             </w:p>
                           </w:sdtContent>
@@ -280,7 +326,7 @@
             <mc:AlternateContent>
               <mc:Choice Requires="wps">
                 <w:drawing>
-                  <wp:anchor distT="0" distB="0" distL="114300" distR="114300" simplePos="0" relativeHeight="251660288" behindDoc="0" locked="0" layoutInCell="1" allowOverlap="1" wp14:anchorId="3DBC6E2A" wp14:editId="00DB1B2D">
+                  <wp:anchor distT="0" distB="0" distL="114300" distR="114300" simplePos="0" relativeHeight="251658241" behindDoc="0" locked="0" layoutInCell="1" allowOverlap="1" wp14:anchorId="3DBC6E2A" wp14:editId="00DB1B2D">
                     <wp:simplePos x="0" y="0"/>
                     <mc:AlternateContent>
                       <mc:Choice Requires="wp14">
@@ -343,38 +389,32 @@
                           </wps:style>
                           <wps:txbx>
                             <w:txbxContent>
-                              <w:sdt>
-                                <w:sdtPr>
+                              <w:p>
+                                <w:pPr>
+                                  <w:pStyle w:val="Subtitle"/>
                                   <w:rPr>
                                     <w:rFonts w:cstheme="minorBidi"/>
                                     <w:color w:val="FFFFFF" w:themeColor="background1"/>
                                   </w:rPr>
-                                  <w:alias w:val="Subtitle"/>
-                                  <w:id w:val="-505288762"/>
-                                  <w:showingPlcHdr/>
-                                  <w:dataBinding w:prefixMappings="xmlns:ns0='http://schemas.openxmlformats.org/package/2006/metadata/core-properties' xmlns:ns1='http://purl.org/dc/elements/1.1/'" w:xpath="/ns0:coreProperties[1]/ns1:subject[1]" w:storeItemID="{6C3C8BC8-F283-45AE-878A-BAB7291924A1}"/>
-                                  <w:text/>
-                                </w:sdtPr>
-                                <w:sdtEndPr/>
-                                <w:sdtContent>
-                                  <w:p>
-                                    <w:pPr>
-                                      <w:pStyle w:val="Ondertitel"/>
-                                      <w:rPr>
-                                        <w:rFonts w:cstheme="minorBidi"/>
-                                        <w:color w:val="FFFFFF" w:themeColor="background1"/>
-                                      </w:rPr>
-                                    </w:pPr>
-                                    <w:r>
-                                      <w:rPr>
-                                        <w:rFonts w:cstheme="minorBidi"/>
-                                        <w:color w:val="FFFFFF" w:themeColor="background1"/>
-                                      </w:rPr>
-                                      <w:t>[Document subtitle]</w:t>
-                                    </w:r>
-                                  </w:p>
-                                </w:sdtContent>
-                              </w:sdt>
+                                </w:pPr>
+                                <w:r>
+                                  <w:rPr>
+                                    <w:rFonts w:cstheme="minorBidi"/>
+                                    <w:color w:val="FFFFFF" w:themeColor="background1"/>
+                                  </w:rPr>
+                                  <w:t>Lennart Cockx</w:t>
+                                </w:r>
+                              </w:p>
+                              <w:p>
+                                <w:r>
+                                  <w:t xml:space="preserve">Jeroen Van De </w:t>
+                                </w:r>
+                                <w:proofErr w:type="spellStart"/>
+                                <w:r>
+                                  <w:t>Laer</w:t>
+                                </w:r>
+                                <w:proofErr w:type="spellEnd"/>
+                              </w:p>
                             </w:txbxContent>
                           </wps:txbx>
                           <wps:bodyPr rot="0" spcFirstLastPara="0" vertOverflow="overflow" horzOverflow="overflow" vert="horz" wrap="square" lIns="182880" tIns="45720" rIns="182880" bIns="45720" numCol="1" spcCol="0" rtlCol="0" fromWordArt="0" anchor="ctr" anchorCtr="0" forceAA="0" compatLnSpc="1">
@@ -397,41 +437,35 @@
               </mc:Choice>
               <mc:Fallback>
                 <w:pict>
-                  <v:rect w14:anchorId="3DBC6E2A" id="Rectangle 472" o:spid="_x0000_s1027" style="position:absolute;margin-left:0;margin-top:0;width:148.1pt;height:760.3pt;z-index:251660288;visibility:visible;mso-wrap-style:square;mso-width-percent:242;mso-height-percent:960;mso-left-percent:730;mso-wrap-distance-left:9pt;mso-wrap-distance-top:0;mso-wrap-distance-right:9pt;mso-wrap-distance-bottom:0;mso-position-horizontal-relative:page;mso-position-vertical:center;mso-position-vertical-relative:page;mso-width-percent:242;mso-height-percent:960;mso-left-percent:730;mso-width-relative:page;mso-height-relative:page;v-text-anchor:middle" o:gfxdata="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" fillcolor="#44546a [3215]" stroked="f" strokeweight="1pt">
+                  <v:rect w14:anchorId="3DBC6E2A" id="Rectangle 472" o:spid="_x0000_s1027" style="position:absolute;margin-left:0;margin-top:0;width:148.1pt;height:760.3pt;z-index:251658241;visibility:visible;mso-wrap-style:square;mso-width-percent:242;mso-height-percent:960;mso-left-percent:730;mso-wrap-distance-left:9pt;mso-wrap-distance-top:0;mso-wrap-distance-right:9pt;mso-wrap-distance-bottom:0;mso-position-horizontal-relative:page;mso-position-vertical:center;mso-position-vertical-relative:page;mso-width-percent:242;mso-height-percent:960;mso-left-percent:730;mso-width-relative:page;mso-height-relative:page;v-text-anchor:middle" o:gfxdata="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" fillcolor="#44546a [3215]" stroked="f" strokeweight="1pt">
                     <v:textbox inset="14.4pt,,14.4pt">
                       <w:txbxContent>
-                        <w:sdt>
-                          <w:sdtPr>
+                        <w:p>
+                          <w:pPr>
+                            <w:pStyle w:val="Subtitle"/>
                             <w:rPr>
                               <w:rFonts w:cstheme="minorBidi"/>
                               <w:color w:val="FFFFFF" w:themeColor="background1"/>
                             </w:rPr>
-                            <w:alias w:val="Subtitle"/>
-                            <w:id w:val="-505288762"/>
-                            <w:showingPlcHdr/>
-                            <w:dataBinding w:prefixMappings="xmlns:ns0='http://schemas.openxmlformats.org/package/2006/metadata/core-properties' xmlns:ns1='http://purl.org/dc/elements/1.1/'" w:xpath="/ns0:coreProperties[1]/ns1:subject[1]" w:storeItemID="{6C3C8BC8-F283-45AE-878A-BAB7291924A1}"/>
-                            <w:text/>
-                          </w:sdtPr>
-                          <w:sdtEndPr/>
-                          <w:sdtContent>
-                            <w:p>
-                              <w:pPr>
-                                <w:pStyle w:val="Ondertitel"/>
-                                <w:rPr>
-                                  <w:rFonts w:cstheme="minorBidi"/>
-                                  <w:color w:val="FFFFFF" w:themeColor="background1"/>
-                                </w:rPr>
-                              </w:pPr>
-                              <w:r>
-                                <w:rPr>
-                                  <w:rFonts w:cstheme="minorBidi"/>
-                                  <w:color w:val="FFFFFF" w:themeColor="background1"/>
-                                </w:rPr>
-                                <w:t>[Document subtitle]</w:t>
-                              </w:r>
-                            </w:p>
-                          </w:sdtContent>
-                        </w:sdt>
+                          </w:pPr>
+                          <w:r>
+                            <w:rPr>
+                              <w:rFonts w:cstheme="minorBidi"/>
+                              <w:color w:val="FFFFFF" w:themeColor="background1"/>
+                            </w:rPr>
+                            <w:t>Lennart Cockx</w:t>
+                          </w:r>
+                        </w:p>
+                        <w:p>
+                          <w:r>
+                            <w:t xml:space="preserve">Jeroen Van De </w:t>
+                          </w:r>
+                          <w:proofErr w:type="spellStart"/>
+                          <w:r>
+                            <w:t>Laer</w:t>
+                          </w:r>
+                          <w:proofErr w:type="spellEnd"/>
+                        </w:p>
                       </w:txbxContent>
                     </v:textbox>
                     <w10:wrap anchorx="page" anchory="page"/>
@@ -451,22 +485,48 @@
     </w:sdt>
     <w:p>
       <w:pPr>
-        <w:pStyle w:val="Kop1"/>
+        <w:pStyle w:val="Heading1"/>
       </w:pPr>
       <w:r>
         <w:lastRenderedPageBreak/>
         <w:t>Introduction</w:t>
       </w:r>
     </w:p>
-    <w:p/>
     <w:p>
       <w:r>
-        <w:t>The program is divided in several modules as seen in Figure 1. The division is made by functionality.  This made it easy to test and evaluate the modules individually. A description of each modules will be given with an explanation of the used algorithm and the necessary visualization. In this way it will become clear how the total program works.</w:t>
+        <w:t>The program is divided in several modules as seen in</w:t>
+      </w:r>
+      <w:r>
+        <w:t xml:space="preserve"> </w:t>
+      </w:r>
+      <w:r>
+        <w:fldChar w:fldCharType="begin"/>
+      </w:r>
+      <w:r>
+        <w:instrText xml:space="preserve"> REF _Ref517636533 \h </w:instrText>
+      </w:r>
+      <w:r>
+        <w:fldChar w:fldCharType="separate"/>
+      </w:r>
+      <w:r>
+        <w:t xml:space="preserve">Figure </w:t>
+      </w:r>
+      <w:r>
+        <w:rPr>
+          <w:noProof/>
+        </w:rPr>
+        <w:t>1</w:t>
+      </w:r>
+      <w:r>
+        <w:fldChar w:fldCharType="end"/>
+      </w:r>
+      <w:r>
+        <w:t>. The division is made by functionality.  This made it easy to test and evaluate the modules individually. A description of each modules will be given with an explanation of the used algorithm and the necessary visualization. In this way it will become clear how the total program works.</w:t>
       </w:r>
     </w:p>
     <w:p>
       <w:pPr>
-        <w:pStyle w:val="Kop1"/>
+        <w:pStyle w:val="Heading1"/>
         <w:jc w:val="center"/>
       </w:pPr>
       <w:r>
@@ -474,14 +534,14 @@
           <w:noProof/>
         </w:rPr>
         <w:drawing>
-          <wp:inline distT="0" distB="0" distL="0" distR="0" wp14:anchorId="15D15DBE" wp14:editId="149E2B79">
+          <wp:inline distT="0" distB="0" distL="0" distR="0" wp14:anchorId="15D15DBE" wp14:editId="4CD22CB8">
             <wp:extent cx="5064981" cy="3244132"/>
-            <wp:effectExtent l="0" t="0" r="0" b="13970"/>
+            <wp:effectExtent l="38100" t="0" r="97790" b="0"/>
             <wp:docPr id="2" name="Diagram 2"/>
             <wp:cNvGraphicFramePr/>
             <a:graphic xmlns:a="http://schemas.openxmlformats.org/drawingml/2006/main">
               <a:graphicData uri="http://schemas.openxmlformats.org/drawingml/2006/diagram">
-                <dgm:relIds xmlns:dgm="http://schemas.openxmlformats.org/drawingml/2006/diagram" xmlns:r="http://schemas.openxmlformats.org/officeDocument/2006/relationships" r:dm="rId6" r:lo="rId7" r:qs="rId8" r:cs="rId9"/>
+                <dgm:relIds xmlns:dgm="http://schemas.openxmlformats.org/drawingml/2006/diagram" xmlns:r="http://schemas.openxmlformats.org/officeDocument/2006/relationships" r:dm="rId9" r:lo="rId10" r:qs="rId11" r:cs="rId12"/>
               </a:graphicData>
             </a:graphic>
           </wp:inline>
@@ -490,9 +550,10 @@
     </w:p>
     <w:p>
       <w:pPr>
-        <w:pStyle w:val="Bijschrift"/>
+        <w:pStyle w:val="Caption"/>
         <w:jc w:val="center"/>
       </w:pPr>
+      <w:bookmarkStart w:id="0" w:name="_Ref517636533"/>
       <w:r>
         <w:t xml:space="preserve">Figure </w:t>
       </w:r>
@@ -526,13 +587,14 @@
         </w:rPr>
         <w:fldChar w:fldCharType="end"/>
       </w:r>
+      <w:bookmarkEnd w:id="0"/>
       <w:r>
         <w:t>: Program modules</w:t>
       </w:r>
     </w:p>
     <w:p>
       <w:pPr>
-        <w:pStyle w:val="Kop1"/>
+        <w:pStyle w:val="Heading1"/>
       </w:pPr>
       <w:r>
         <w:t>File Manager</w:t>
@@ -563,37 +625,58 @@
     </w:p>
     <w:p>
       <w:r>
-        <w:t xml:space="preserve">The </w:t>
-      </w:r>
-      <w:r>
-        <w:t>Procrustes</w:t>
-      </w:r>
-      <w:r>
-        <w:t xml:space="preserve"> analysis gets executed on the landmarks of the teeth. The </w:t>
-      </w:r>
-      <w:r>
-        <w:t>Procrustes</w:t>
-      </w:r>
-      <w:r>
-        <w:t xml:space="preserve"> will </w:t>
+        <w:t xml:space="preserve">The Procrustes analysis gets executed on the landmarks of the teeth. The Procrustes will </w:t>
+      </w:r>
+      <w:r>
+        <w:t xml:space="preserve">analyze the given shapes and </w:t>
+      </w:r>
+      <w:r>
+        <w:t xml:space="preserve">perform translating, rotating and uniformly scaling </w:t>
+      </w:r>
+      <w:r>
+        <w:t xml:space="preserve">of </w:t>
+      </w:r>
+      <w:r>
+        <w:t xml:space="preserve">the objects to obtain a similar placement and size between </w:t>
+      </w:r>
+      <w:r>
+        <w:t>them.</w:t>
       </w:r>
       <w:r>
         <w:rPr>
           <w:color w:val="FF0000"/>
         </w:rPr>
-        <w:t xml:space="preserve">explanation of what this does. </w:t>
-      </w:r>
-      <w:r>
-        <w:t xml:space="preserve">This is necessary to have a mutual axis and scaling to be able to do further processing with the landmarks of the teeth. Figure 2 shows the results of the </w:t>
-      </w:r>
-      <w:r>
-        <w:t>Procrustes</w:t>
-      </w:r>
-      <w:r>
-        <w:t xml:space="preserve"> analysis </w:t>
-      </w:r>
-      <w:r>
-        <w:t>of the variations of one tooth.</w:t>
+        <w:t xml:space="preserve"> </w:t>
+      </w:r>
+      <w:r>
+        <w:t>This is necessary to have a mutual axis and scaling to be able to do further processing with the landmarks of the teeth.</w:t>
+      </w:r>
+      <w:r>
+        <w:t xml:space="preserve"> </w:t>
+      </w:r>
+      <w:r>
+        <w:fldChar w:fldCharType="begin"/>
+      </w:r>
+      <w:r>
+        <w:instrText xml:space="preserve"> REF _Ref517636553 \h </w:instrText>
+      </w:r>
+      <w:r>
+        <w:fldChar w:fldCharType="separate"/>
+      </w:r>
+      <w:r>
+        <w:t xml:space="preserve">Figure </w:t>
+      </w:r>
+      <w:r>
+        <w:rPr>
+          <w:noProof/>
+        </w:rPr>
+        <w:t>2</w:t>
+      </w:r>
+      <w:r>
+        <w:fldChar w:fldCharType="end"/>
+      </w:r>
+      <w:r>
+        <w:t xml:space="preserve"> shows the results of the Procrustes analysis of the variations of one tooth.</w:t>
       </w:r>
     </w:p>
     <w:p>
@@ -624,7 +707,7 @@
                     </pic:cNvPicPr>
                   </pic:nvPicPr>
                   <pic:blipFill>
-                    <a:blip r:embed="rId11">
+                    <a:blip r:embed="rId14">
                       <a:extLst>
                         <a:ext uri="{28A0092B-C50C-407E-A947-70E740481C1C}">
                           <a14:useLocalDpi xmlns:a14="http://schemas.microsoft.com/office/drawing/2010/main" val="0"/>
@@ -658,12 +741,13 @@
     </w:p>
     <w:p>
       <w:pPr>
-        <w:pStyle w:val="Bijschrift"/>
+        <w:pStyle w:val="Caption"/>
         <w:jc w:val="center"/>
         <w:rPr>
           <w:color w:val="auto"/>
         </w:rPr>
       </w:pPr>
+      <w:bookmarkStart w:id="1" w:name="_Ref517636553"/>
       <w:r>
         <w:t xml:space="preserve">Figure </w:t>
       </w:r>
@@ -697,6 +781,7 @@
         </w:rPr>
         <w:fldChar w:fldCharType="end"/>
       </w:r>
+      <w:bookmarkEnd w:id="1"/>
       <w:r>
         <w:t xml:space="preserve">: </w:t>
       </w:r>
@@ -711,7 +796,7 @@
     </w:p>
     <w:p>
       <w:pPr>
-        <w:pStyle w:val="Kop1"/>
+        <w:pStyle w:val="Heading1"/>
         <w:rPr>
           <w:lang w:val="en-GB"/>
         </w:rPr>
@@ -753,7 +838,69 @@
         <w:rPr>
           <w:lang w:val="en-GB"/>
         </w:rPr>
-        <w:t xml:space="preserve"> learn library. The understanding of the PCA algorithm was already proven with the previous assignment. This is why an existing implementation of the PCA was used instead of the manual way. The eigenvectors of a single tooth are visualised in Figure 3. </w:t>
+        <w:t xml:space="preserve"> learn library. The understanding of the PCA algorithm was already proven with the previous assignment. </w:t>
+      </w:r>
+      <w:r>
+        <w:rPr>
+          <w:lang w:val="en-GB"/>
+        </w:rPr>
+        <w:t>Therefore,</w:t>
+      </w:r>
+      <w:r>
+        <w:rPr>
+          <w:lang w:val="en-GB"/>
+        </w:rPr>
+        <w:t xml:space="preserve"> an existing implementation of the PCA was used instead of the manual way. The eigenvectors of a single tooth are visualised in </w:t>
+      </w:r>
+      <w:r>
+        <w:rPr>
+          <w:lang w:val="en-GB"/>
+        </w:rPr>
+        <w:fldChar w:fldCharType="begin"/>
+      </w:r>
+      <w:r>
+        <w:rPr>
+          <w:lang w:val="en-GB"/>
+        </w:rPr>
+        <w:instrText xml:space="preserve"> REF _Ref517636391 \h </w:instrText>
+      </w:r>
+      <w:r>
+        <w:rPr>
+          <w:lang w:val="en-GB"/>
+        </w:rPr>
+      </w:r>
+      <w:r>
+        <w:rPr>
+          <w:lang w:val="en-GB"/>
+        </w:rPr>
+        <w:fldChar w:fldCharType="separate"/>
+      </w:r>
+      <w:r>
+        <w:t xml:space="preserve">Figure </w:t>
+      </w:r>
+      <w:r>
+        <w:rPr>
+          <w:noProof/>
+        </w:rPr>
+        <w:t>3</w:t>
+      </w:r>
+      <w:r>
+        <w:rPr>
+          <w:lang w:val="en-GB"/>
+        </w:rPr>
+        <w:fldChar w:fldCharType="end"/>
+      </w:r>
+      <w:r>
+        <w:rPr>
+          <w:lang w:val="en-GB"/>
+        </w:rPr>
+        <w:t>.</w:t>
+      </w:r>
+      <w:r>
+        <w:rPr>
+          <w:lang w:val="en-GB"/>
+        </w:rPr>
+        <w:t xml:space="preserve"> </w:t>
       </w:r>
     </w:p>
     <w:p>
@@ -784,7 +931,7 @@
                     </pic:cNvPicPr>
                   </pic:nvPicPr>
                   <pic:blipFill>
-                    <a:blip r:embed="rId12">
+                    <a:blip r:embed="rId15">
                       <a:extLst>
                         <a:ext uri="{28A0092B-C50C-407E-A947-70E740481C1C}">
                           <a14:useLocalDpi xmlns:a14="http://schemas.microsoft.com/office/drawing/2010/main" val="0"/>
@@ -818,9 +965,10 @@
     </w:p>
     <w:p>
       <w:pPr>
-        <w:pStyle w:val="Bijschrift"/>
+        <w:pStyle w:val="Caption"/>
         <w:jc w:val="center"/>
       </w:pPr>
+      <w:bookmarkStart w:id="2" w:name="_Ref517636391"/>
       <w:r>
         <w:t xml:space="preserve">Figure </w:t>
       </w:r>
@@ -854,13 +1002,20 @@
         </w:rPr>
         <w:fldChar w:fldCharType="end"/>
       </w:r>
-      <w:r>
-        <w:t>: PCA analysis, the eigenvectors  of a tooth</w:t>
+      <w:bookmarkEnd w:id="2"/>
+      <w:r>
+        <w:t>: PCA analysis, the eigenvectors</w:t>
+      </w:r>
+      <w:r>
+        <w:t xml:space="preserve"> </w:t>
+      </w:r>
+      <w:r>
+        <w:t>of a tooth</w:t>
       </w:r>
     </w:p>
     <w:p>
       <w:pPr>
-        <w:pStyle w:val="Kop1"/>
+        <w:pStyle w:val="Heading1"/>
         <w:rPr>
           <w:lang w:val="en-GB"/>
         </w:rPr>
@@ -894,7 +1049,45 @@
         <w:rPr>
           <w:lang w:val="en-GB"/>
         </w:rPr>
-        <w:t xml:space="preserve">Some pre-processing algoritms get tested  and evaluated in the Image Preparation module. This is done in order to pick the right pre-processing for the given images of the radiographs. </w:t>
+        <w:t xml:space="preserve">Some pre-processing </w:t>
+      </w:r>
+      <w:r>
+        <w:rPr>
+          <w:lang w:val="en-GB"/>
+        </w:rPr>
+        <w:t>algorithms</w:t>
+      </w:r>
+      <w:r>
+        <w:rPr>
+          <w:lang w:val="en-GB"/>
+        </w:rPr>
+        <w:t xml:space="preserve"> get </w:t>
+      </w:r>
+      <w:r>
+        <w:rPr>
+          <w:lang w:val="en-GB"/>
+        </w:rPr>
+        <w:t>tested and</w:t>
+      </w:r>
+      <w:r>
+        <w:rPr>
+          <w:lang w:val="en-GB"/>
+        </w:rPr>
+        <w:t xml:space="preserve"> evaluated in the Image Preparation module. This is done </w:t>
+      </w:r>
+      <w:proofErr w:type="gramStart"/>
+      <w:r>
+        <w:rPr>
+          <w:lang w:val="en-GB"/>
+        </w:rPr>
+        <w:t>in order to</w:t>
+      </w:r>
+      <w:proofErr w:type="gramEnd"/>
+      <w:r>
+        <w:rPr>
+          <w:lang w:val="en-GB"/>
+        </w:rPr>
+        <w:t xml:space="preserve"> pick the right pre-processing for the given images of the radiographs. </w:t>
       </w:r>
       <w:r>
         <w:rPr>
@@ -918,7 +1111,7 @@
         <w:rPr>
           <w:lang w:val="en-GB"/>
         </w:rPr>
-        <w:t xml:space="preserve">stretched as much without getting to much unwanted bright spots. </w:t>
+        <w:t xml:space="preserve">stretched as much without getting too much unwanted bright spots. </w:t>
       </w:r>
       <w:r>
         <w:rPr>
@@ -960,7 +1153,19 @@
         <w:rPr>
           <w:lang w:val="en-GB"/>
         </w:rPr>
-        <w:t xml:space="preserve"> clear well defined edge</w:t>
+        <w:t xml:space="preserve"> clear </w:t>
+      </w:r>
+      <w:r>
+        <w:rPr>
+          <w:lang w:val="en-GB"/>
+        </w:rPr>
+        <w:t>well-defined</w:t>
+      </w:r>
+      <w:r>
+        <w:rPr>
+          <w:lang w:val="en-GB"/>
+        </w:rPr>
+        <w:t xml:space="preserve"> edge</w:t>
       </w:r>
       <w:r>
         <w:rPr>
@@ -972,7 +1177,46 @@
         <w:rPr>
           <w:lang w:val="en-GB"/>
         </w:rPr>
-        <w:t xml:space="preserve">pre-processing techniques is seen in Figure 4. </w:t>
+        <w:t>pre-processing techniques is seen in</w:t>
+      </w:r>
+      <w:r>
+        <w:rPr>
+          <w:lang w:val="en-GB"/>
+        </w:rPr>
+        <w:t xml:space="preserve"> </w:t>
+      </w:r>
+      <w:r>
+        <w:fldChar w:fldCharType="begin"/>
+      </w:r>
+      <w:r>
+        <w:rPr>
+          <w:lang w:val="en-GB"/>
+        </w:rPr>
+        <w:instrText xml:space="preserve"> REF _Ref517636571 \h </w:instrText>
+      </w:r>
+      <w:r>
+        <w:rPr>
+          <w:lang w:val="en-GB"/>
+        </w:rPr>
+        <w:fldChar w:fldCharType="separate"/>
+      </w:r>
+      <w:r>
+        <w:t xml:space="preserve">Figure </w:t>
+      </w:r>
+      <w:r>
+        <w:rPr>
+          <w:noProof/>
+        </w:rPr>
+        <w:t>4</w:t>
+      </w:r>
+      <w:r>
+        <w:fldChar w:fldCharType="end"/>
+      </w:r>
+      <w:r>
+        <w:rPr>
+          <w:lang w:val="en-GB"/>
+        </w:rPr>
+        <w:t xml:space="preserve">. </w:t>
       </w:r>
     </w:p>
     <w:p>
@@ -987,13 +1231,7 @@
           <w:lang w:val="en-GB"/>
         </w:rPr>
         <w:lastRenderedPageBreak/>
-        <w:t xml:space="preserve">The median filter is </w:t>
-      </w:r>
-      <w:r>
-        <w:rPr>
-          <w:lang w:val="en-GB"/>
-        </w:rPr>
-        <w:t xml:space="preserve">used, because it will filter out the some of the noise in the image. It will even out the image. The contrast stretching will </w:t>
+        <w:t xml:space="preserve">The median filter is used, because it will filter out the some of the noise in the image. It will even out the image. The contrast stretching will </w:t>
       </w:r>
       <w:r>
         <w:rPr>
@@ -1030,7 +1268,7 @@
                     </pic:cNvPicPr>
                   </pic:nvPicPr>
                   <pic:blipFill>
-                    <a:blip r:embed="rId13">
+                    <a:blip r:embed="rId16">
                       <a:extLst>
                         <a:ext uri="{28A0092B-C50C-407E-A947-70E740481C1C}">
                           <a14:useLocalDpi xmlns:a14="http://schemas.microsoft.com/office/drawing/2010/main" val="0"/>
@@ -1064,11 +1302,12 @@
     </w:p>
     <w:p>
       <w:pPr>
-        <w:pStyle w:val="Bijschrift"/>
+        <w:pStyle w:val="Caption"/>
         <w:rPr>
           <w:lang w:val="en-GB"/>
         </w:rPr>
       </w:pPr>
+      <w:bookmarkStart w:id="3" w:name="_Ref517636571"/>
       <w:r>
         <w:t xml:space="preserve">Figure </w:t>
       </w:r>
@@ -1102,6 +1341,7 @@
         </w:rPr>
         <w:fldChar w:fldCharType="end"/>
       </w:r>
+      <w:bookmarkEnd w:id="3"/>
       <w:r>
         <w:t>: Pre-processing comparison of a) median filter, b) contrast stretching, c) adaptive equalization and d) local equalization</w:t>
       </w:r>
@@ -1115,7 +1355,7 @@
     </w:p>
     <w:p>
       <w:pPr>
-        <w:pStyle w:val="Kop1"/>
+        <w:pStyle w:val="Heading1"/>
         <w:rPr>
           <w:lang w:val="en-GB"/>
         </w:rPr>
@@ -1150,13 +1390,37 @@
         <w:rPr>
           <w:lang w:val="en-GB"/>
         </w:rPr>
-        <w:t xml:space="preserve">The module looks at the intensities of the pixels along the vertical axis. The gap between the teeth have a lower intensity than the teeth themselves. This drop in intensity is used the locate the gap. </w:t>
-      </w:r>
-      <w:r>
-        <w:rPr>
-          <w:lang w:val="en-GB"/>
-        </w:rPr>
-        <w:t>Darker spots than the intensity of the gap can occur at the edges of the image or at other location. Therefore the lowest intensity cannot be used. The solution was to give an initial estimate and the variance of the location of the gap.</w:t>
+        <w:t xml:space="preserve">The module looks at the intensities of the pixels along the vertical axis. The gap between the teeth have a lower intensity than the teeth themselves. This </w:t>
+      </w:r>
+      <w:r>
+        <w:rPr>
+          <w:lang w:val="en-GB"/>
+        </w:rPr>
+        <w:t>reduction</w:t>
+      </w:r>
+      <w:r>
+        <w:rPr>
+          <w:lang w:val="en-GB"/>
+        </w:rPr>
+        <w:t xml:space="preserve"> in intensity is used the locate the gap. </w:t>
+      </w:r>
+      <w:r>
+        <w:rPr>
+          <w:lang w:val="en-GB"/>
+        </w:rPr>
+        <w:t xml:space="preserve">Darker spots than the intensity of the gap can occur at the edges of the image or at other location. </w:t>
+      </w:r>
+      <w:r>
+        <w:rPr>
+          <w:lang w:val="en-GB"/>
+        </w:rPr>
+        <w:t>Therefore,</w:t>
+      </w:r>
+      <w:r>
+        <w:rPr>
+          <w:lang w:val="en-GB"/>
+        </w:rPr>
+        <w:t xml:space="preserve"> the lowest intensity cannot be used. The solution was to give an initial estimate and the variance of the location of the gap.</w:t>
       </w:r>
       <w:r>
         <w:rPr>
@@ -1166,15 +1430,53 @@
       </w:r>
       <w:r>
         <w:rPr>
+          <w:lang w:val="en-GB"/>
+        </w:rPr>
+        <w:t xml:space="preserve"> </w:t>
+      </w:r>
+      <w:r>
+        <w:rPr>
+          <w:lang w:val="en-GB"/>
+        </w:rPr>
+        <w:fldChar w:fldCharType="begin"/>
+      </w:r>
+      <w:r>
+        <w:rPr>
+          <w:lang w:val="en-GB"/>
+        </w:rPr>
+        <w:instrText xml:space="preserve"> REF _Ref517636607 \h </w:instrText>
+      </w:r>
+      <w:r>
+        <w:rPr>
+          <w:lang w:val="en-GB"/>
+        </w:rPr>
+      </w:r>
+      <w:r>
+        <w:rPr>
+          <w:lang w:val="en-GB"/>
+        </w:rPr>
+        <w:fldChar w:fldCharType="separate"/>
+      </w:r>
+      <w:r>
+        <w:t xml:space="preserve">Figure </w:t>
+      </w:r>
+      <w:r>
+        <w:rPr>
           <w:noProof/>
         </w:rPr>
-        <w:t xml:space="preserve"> </w:t>
+        <w:t>5</w:t>
+      </w:r>
+      <w:r>
+        <w:rPr>
+          <w:lang w:val="en-GB"/>
+        </w:rPr>
+        <w:fldChar w:fldCharType="end"/>
       </w:r>
       <w:r>
         <w:rPr>
           <w:noProof/>
         </w:rPr>
-        <w:t>Figure 5 shows the intensity summed</w:t>
+        <w:t xml:space="preserve"> shows the intensity summed</w:t>
       </w:r>
       <w:r>
         <w:rPr>
@@ -1235,7 +1537,7 @@
                     </pic:cNvPicPr>
                   </pic:nvPicPr>
                   <pic:blipFill rotWithShape="1">
-                    <a:blip r:embed="rId14">
+                    <a:blip r:embed="rId17">
                       <a:extLst>
                         <a:ext uri="{28A0092B-C50C-407E-A947-70E740481C1C}">
                           <a14:useLocalDpi xmlns:a14="http://schemas.microsoft.com/office/drawing/2010/main" val="0"/>
@@ -1272,9 +1574,10 @@
     </w:p>
     <w:p>
       <w:pPr>
-        <w:pStyle w:val="Bijschrift"/>
+        <w:pStyle w:val="Caption"/>
         <w:jc w:val="center"/>
       </w:pPr>
+      <w:bookmarkStart w:id="4" w:name="_Ref517636607"/>
       <w:r>
         <w:t xml:space="preserve">Figure </w:t>
       </w:r>
@@ -1308,6 +1611,7 @@
         </w:rPr>
         <w:fldChar w:fldCharType="end"/>
       </w:r>
+      <w:bookmarkEnd w:id="4"/>
       <w:r>
         <w:t>: a) Intensity along vertical axis and b) radiograph with gap detection</w:t>
       </w:r>
@@ -1315,7 +1619,7 @@
     <w:p/>
     <w:p>
       <w:pPr>
-        <w:pStyle w:val="Kop1"/>
+        <w:pStyle w:val="Heading1"/>
         <w:rPr>
           <w:lang w:val="en-GB"/>
         </w:rPr>
@@ -1324,7 +1628,7 @@
         <w:rPr>
           <w:lang w:val="en-GB"/>
         </w:rPr>
-        <w:t>Initialisation</w:t>
+        <w:t>Interface</w:t>
       </w:r>
     </w:p>
     <w:p>
@@ -1333,10 +1637,381 @@
           <w:lang w:val="en-GB"/>
         </w:rPr>
       </w:pPr>
+      <w:r>
+        <w:rPr>
+          <w:lang w:val="en-GB"/>
+        </w:rPr>
+        <w:t xml:space="preserve">The interface module allows for a user-friendly way to </w:t>
+      </w:r>
+      <w:r>
+        <w:rPr>
+          <w:lang w:val="en-GB"/>
+        </w:rPr>
+        <w:t xml:space="preserve">interact with the different parts of the tooth segmentation process. </w:t>
+      </w:r>
+      <w:r>
+        <w:rPr>
+          <w:lang w:val="en-GB"/>
+        </w:rPr>
+        <w:t xml:space="preserve">Upon opening, </w:t>
+      </w:r>
+      <w:r>
+        <w:rPr>
+          <w:lang w:val="en-GB"/>
+        </w:rPr>
+        <w:t xml:space="preserve">the first radiograph is displayed with the </w:t>
+      </w:r>
+      <w:r>
+        <w:rPr>
+          <w:lang w:val="en-GB"/>
+        </w:rPr>
+        <w:t>active shape model overla</w:t>
+      </w:r>
+      <w:r>
+        <w:rPr>
+          <w:lang w:val="en-GB"/>
+        </w:rPr>
+        <w:t>i</w:t>
+      </w:r>
+      <w:r>
+        <w:rPr>
+          <w:lang w:val="en-GB"/>
+        </w:rPr>
+        <w:t xml:space="preserve">d on top. </w:t>
+      </w:r>
+      <w:r>
+        <w:rPr>
+          <w:lang w:val="en-GB"/>
+        </w:rPr>
+        <w:t xml:space="preserve">The user can switch between the various </w:t>
+      </w:r>
+      <w:r>
+        <w:rPr>
+          <w:lang w:val="en-GB"/>
+        </w:rPr>
+        <w:t xml:space="preserve">available radiographs and test the </w:t>
+      </w:r>
+      <w:r>
+        <w:rPr>
+          <w:lang w:val="en-GB"/>
+        </w:rPr>
+        <w:t>manual/</w:t>
+      </w:r>
+      <w:r>
+        <w:rPr>
+          <w:lang w:val="en-GB"/>
+        </w:rPr>
+        <w:t xml:space="preserve">automatic initialisation and segmentation. </w:t>
+      </w:r>
+    </w:p>
+    <w:tbl>
+      <w:tblPr>
+        <w:tblStyle w:val="TableGrid"/>
+        <w:tblW w:w="0" w:type="auto"/>
+        <w:tblBorders>
+          <w:top w:val="none" w:sz="0" w:space="0" w:color="auto"/>
+          <w:left w:val="none" w:sz="0" w:space="0" w:color="auto"/>
+          <w:bottom w:val="none" w:sz="0" w:space="0" w:color="auto"/>
+          <w:right w:val="none" w:sz="0" w:space="0" w:color="auto"/>
+          <w:insideH w:val="none" w:sz="0" w:space="0" w:color="auto"/>
+          <w:insideV w:val="none" w:sz="0" w:space="0" w:color="auto"/>
+        </w:tblBorders>
+        <w:tblLook w:val="04A0" w:firstRow="1" w:lastRow="0" w:firstColumn="1" w:lastColumn="0" w:noHBand="0" w:noVBand="1"/>
+      </w:tblPr>
+      <w:tblGrid>
+        <w:gridCol w:w="3261"/>
+        <w:gridCol w:w="6099"/>
+      </w:tblGrid>
+      <w:tr>
+        <w:tc>
+          <w:tcPr>
+            <w:tcW w:w="3261" w:type="dxa"/>
+          </w:tcPr>
+          <w:p>
+            <w:pPr>
+              <w:keepNext/>
+            </w:pPr>
+            <w:r>
+              <w:rPr>
+                <w:noProof/>
+              </w:rPr>
+              <w:drawing>
+                <wp:inline distT="0" distB="0" distL="0" distR="0" wp14:anchorId="13614DFC" wp14:editId="25E3B321">
+                  <wp:extent cx="1640734" cy="1154824"/>
+                  <wp:effectExtent l="0" t="0" r="0" b="7620"/>
+                  <wp:docPr id="3" name="Picture 3"/>
+                  <wp:cNvGraphicFramePr>
+                    <a:graphicFrameLocks xmlns:a="http://schemas.openxmlformats.org/drawingml/2006/main" noChangeAspect="1"/>
+                  </wp:cNvGraphicFramePr>
+                  <a:graphic xmlns:a="http://schemas.openxmlformats.org/drawingml/2006/main">
+                    <a:graphicData uri="http://schemas.openxmlformats.org/drawingml/2006/picture">
+                      <pic:pic xmlns:pic="http://schemas.openxmlformats.org/drawingml/2006/picture">
+                        <pic:nvPicPr>
+                          <pic:cNvPr id="1" name=""/>
+                          <pic:cNvPicPr/>
+                        </pic:nvPicPr>
+                        <pic:blipFill>
+                          <a:blip r:embed="rId18"/>
+                          <a:stretch>
+                            <a:fillRect/>
+                          </a:stretch>
+                        </pic:blipFill>
+                        <pic:spPr>
+                          <a:xfrm>
+                            <a:off x="0" y="0"/>
+                            <a:ext cx="1657938" cy="1166933"/>
+                          </a:xfrm>
+                          <a:prstGeom prst="rect">
+                            <a:avLst/>
+                          </a:prstGeom>
+                        </pic:spPr>
+                      </pic:pic>
+                    </a:graphicData>
+                  </a:graphic>
+                </wp:inline>
+              </w:drawing>
+            </w:r>
+          </w:p>
+          <w:p>
+            <w:pPr>
+              <w:pStyle w:val="Caption"/>
+              <w:rPr>
+                <w:lang w:val="en-GB"/>
+              </w:rPr>
+            </w:pPr>
+            <w:r>
+              <w:t xml:space="preserve">Figure </w:t>
+            </w:r>
+            <w:r>
+              <w:rPr>
+                <w:noProof/>
+              </w:rPr>
+              <w:fldChar w:fldCharType="begin"/>
+            </w:r>
+            <w:r>
+              <w:rPr>
+                <w:noProof/>
+              </w:rPr>
+              <w:instrText xml:space="preserve"> SEQ Figure \* ARABIC </w:instrText>
+            </w:r>
+            <w:r>
+              <w:rPr>
+                <w:noProof/>
+              </w:rPr>
+              <w:fldChar w:fldCharType="separate"/>
+            </w:r>
+            <w:r>
+              <w:rPr>
+                <w:noProof/>
+              </w:rPr>
+              <w:t>6</w:t>
+            </w:r>
+            <w:r>
+              <w:rPr>
+                <w:noProof/>
+              </w:rPr>
+              <w:fldChar w:fldCharType="end"/>
+            </w:r>
+            <w:r>
+              <w:t>: Interface controls</w:t>
+            </w:r>
+          </w:p>
+        </w:tc>
+        <w:tc>
+          <w:tcPr>
+            <w:tcW w:w="6099" w:type="dxa"/>
+          </w:tcPr>
+          <w:p>
+            <w:pPr>
+              <w:keepNext/>
+            </w:pPr>
+            <w:r>
+              <w:rPr>
+                <w:noProof/>
+              </w:rPr>
+              <w:drawing>
+                <wp:inline distT="0" distB="0" distL="0" distR="0" wp14:anchorId="21BDD294" wp14:editId="0A44459F">
+                  <wp:extent cx="2914484" cy="1653409"/>
+                  <wp:effectExtent l="0" t="0" r="635" b="4445"/>
+                  <wp:docPr id="1" name="Picture 1"/>
+                  <wp:cNvGraphicFramePr>
+                    <a:graphicFrameLocks xmlns:a="http://schemas.openxmlformats.org/drawingml/2006/main" noChangeAspect="1"/>
+                  </wp:cNvGraphicFramePr>
+                  <a:graphic xmlns:a="http://schemas.openxmlformats.org/drawingml/2006/main">
+                    <a:graphicData uri="http://schemas.openxmlformats.org/drawingml/2006/picture">
+                      <pic:pic xmlns:pic="http://schemas.openxmlformats.org/drawingml/2006/picture">
+                        <pic:nvPicPr>
+                          <pic:cNvPr id="1" name=""/>
+                          <pic:cNvPicPr/>
+                        </pic:nvPicPr>
+                        <pic:blipFill>
+                          <a:blip r:embed="rId19"/>
+                          <a:stretch>
+                            <a:fillRect/>
+                          </a:stretch>
+                        </pic:blipFill>
+                        <pic:spPr>
+                          <a:xfrm>
+                            <a:off x="0" y="0"/>
+                            <a:ext cx="2918546" cy="1655713"/>
+                          </a:xfrm>
+                          <a:prstGeom prst="rect">
+                            <a:avLst/>
+                          </a:prstGeom>
+                        </pic:spPr>
+                      </pic:pic>
+                    </a:graphicData>
+                  </a:graphic>
+                </wp:inline>
+              </w:drawing>
+            </w:r>
+          </w:p>
+          <w:p>
+            <w:pPr>
+              <w:pStyle w:val="Caption"/>
+              <w:rPr>
+                <w:lang w:val="en-GB"/>
+              </w:rPr>
+            </w:pPr>
+            <w:r>
+              <w:t xml:space="preserve">Figure </w:t>
+            </w:r>
+            <w:r>
+              <w:rPr>
+                <w:noProof/>
+              </w:rPr>
+              <w:fldChar w:fldCharType="begin"/>
+            </w:r>
+            <w:r>
+              <w:rPr>
+                <w:noProof/>
+              </w:rPr>
+              <w:instrText xml:space="preserve"> SEQ Figure \* ARABIC </w:instrText>
+            </w:r>
+            <w:r>
+              <w:rPr>
+                <w:noProof/>
+              </w:rPr>
+              <w:fldChar w:fldCharType="separate"/>
+            </w:r>
+            <w:r>
+              <w:rPr>
+                <w:noProof/>
+              </w:rPr>
+              <w:t>7</w:t>
+            </w:r>
+            <w:r>
+              <w:rPr>
+                <w:noProof/>
+              </w:rPr>
+              <w:fldChar w:fldCharType="end"/>
+            </w:r>
+            <w:r>
+              <w:t>: Radiograph viewer with overlaid with the Active shape model</w:t>
+            </w:r>
+          </w:p>
+        </w:tc>
+      </w:tr>
+    </w:tbl>
+    <w:p>
+      <w:pPr>
+        <w:rPr>
+          <w:lang w:val="en-GB"/>
+        </w:rPr>
+      </w:pPr>
+      <w:r>
+        <w:rPr>
+          <w:lang w:val="en-GB"/>
+        </w:rPr>
+        <w:t xml:space="preserve">By moving the mouse, the position of the Active </w:t>
+      </w:r>
+      <w:r>
+        <w:rPr>
+          <w:lang w:val="en-GB"/>
+        </w:rPr>
+        <w:t>S</w:t>
+      </w:r>
+      <w:r>
+        <w:rPr>
+          <w:lang w:val="en-GB"/>
+        </w:rPr>
+        <w:t xml:space="preserve">hape </w:t>
+      </w:r>
+      <w:r>
+        <w:rPr>
+          <w:lang w:val="en-GB"/>
+        </w:rPr>
+        <w:t>M</w:t>
+      </w:r>
+      <w:r>
+        <w:rPr>
+          <w:lang w:val="en-GB"/>
+        </w:rPr>
+        <w:t xml:space="preserve">odel </w:t>
+      </w:r>
+      <w:r>
+        <w:rPr>
+          <w:lang w:val="en-GB"/>
+        </w:rPr>
+        <w:t xml:space="preserve">can be chosen manually. The model can be fixed in place by clicking. </w:t>
+      </w:r>
+      <w:r>
+        <w:rPr>
+          <w:lang w:val="en-GB"/>
+        </w:rPr>
+        <w:t xml:space="preserve">Optionally, the shape and size of the model can be adjusted to fit the current radiograph. The chosen initial position </w:t>
+      </w:r>
+      <w:r>
+        <w:rPr>
+          <w:lang w:val="en-GB"/>
+        </w:rPr>
+        <w:t>can be saved to a numpy array file to test the fitting function</w:t>
+      </w:r>
+      <w:r>
+        <w:rPr>
+          <w:lang w:val="en-GB"/>
+        </w:rPr>
+        <w:t xml:space="preserve">. If an automatic </w:t>
+      </w:r>
+      <w:r>
+        <w:rPr>
+          <w:lang w:val="en-GB"/>
+        </w:rPr>
+        <w:t xml:space="preserve">initialisation is preferred, this is also possible. </w:t>
+      </w:r>
+      <w:r>
+        <w:rPr>
+          <w:lang w:val="en-GB"/>
+        </w:rPr>
+        <w:t xml:space="preserve">The initial pose estimator from the previous section will be used to determine a good </w:t>
+      </w:r>
+      <w:r>
+        <w:rPr>
+          <w:lang w:val="en-GB"/>
+        </w:rPr>
+        <w:t>y</w:t>
+      </w:r>
+      <w:r>
+        <w:rPr>
+          <w:lang w:val="en-GB"/>
+        </w:rPr>
+        <w:t>-</w:t>
+      </w:r>
+      <w:r>
+        <w:rPr>
+          <w:lang w:val="en-GB"/>
+        </w:rPr>
+        <w:t xml:space="preserve">position for the currently shown radiograph. </w:t>
+      </w:r>
+      <w:r>
+        <w:rPr>
+          <w:lang w:val="en-GB"/>
+        </w:rPr>
+        <w:t>The x-position is taken in the centre of the image, as most are symmetrical.</w:t>
+      </w:r>
     </w:p>
     <w:p>
       <w:pPr>
-        <w:pStyle w:val="Kop1"/>
         <w:rPr>
           <w:lang w:val="en-GB"/>
         </w:rPr>
@@ -1345,7 +2020,76 @@
         <w:rPr>
           <w:lang w:val="en-GB"/>
         </w:rPr>
-        <w:t>Interface</w:t>
+        <w:lastRenderedPageBreak/>
+        <w:t xml:space="preserve">Finally, if the Active Shape model is in the desired position, segmentation can be </w:t>
+      </w:r>
+      <w:r>
+        <w:rPr>
+          <w:lang w:val="en-GB"/>
+        </w:rPr>
+        <w:t xml:space="preserve">done. To do this, a polygon is drawn between the </w:t>
+      </w:r>
+      <w:r>
+        <w:rPr>
+          <w:lang w:val="en-GB"/>
+        </w:rPr>
+        <w:t xml:space="preserve">landmarks of the model. The obtained polygons are used as a mask to extract the desired </w:t>
+      </w:r>
+      <w:r>
+        <w:rPr>
+          <w:lang w:val="en-GB"/>
+        </w:rPr>
+        <w:t>teeth</w:t>
+      </w:r>
+      <w:r>
+        <w:rPr>
+          <w:lang w:val="en-GB"/>
+        </w:rPr>
+        <w:t xml:space="preserve">, shown in </w:t>
+      </w:r>
+      <w:r>
+        <w:rPr>
+          <w:lang w:val="en-GB"/>
+        </w:rPr>
+        <w:fldChar w:fldCharType="begin"/>
+      </w:r>
+      <w:r>
+        <w:rPr>
+          <w:lang w:val="en-GB"/>
+        </w:rPr>
+        <w:instrText xml:space="preserve"> REF _Ref517636707 \h </w:instrText>
+      </w:r>
+      <w:r>
+        <w:rPr>
+          <w:lang w:val="en-GB"/>
+        </w:rPr>
+      </w:r>
+      <w:r>
+        <w:rPr>
+          <w:lang w:val="en-GB"/>
+        </w:rPr>
+        <w:fldChar w:fldCharType="separate"/>
+      </w:r>
+      <w:r>
+        <w:t xml:space="preserve">Figure </w:t>
+      </w:r>
+      <w:r>
+        <w:rPr>
+          <w:noProof/>
+        </w:rPr>
+        <w:t>8</w:t>
+      </w:r>
+      <w:r>
+        <w:rPr>
+          <w:lang w:val="en-GB"/>
+        </w:rPr>
+        <w:fldChar w:fldCharType="end"/>
+      </w:r>
+      <w:r>
+        <w:rPr>
+          <w:lang w:val="en-GB"/>
+        </w:rPr>
+        <w:t>.</w:t>
       </w:r>
     </w:p>
     <w:p>
@@ -1354,16 +2098,430 @@
           <w:lang w:val="en-GB"/>
         </w:rPr>
       </w:pPr>
-      <w:r>
-        <w:rPr>
-          <w:lang w:val="en-GB"/>
-        </w:rPr>
-        <w:br w:type="page"/>
+    </w:p>
+    <w:tbl>
+      <w:tblPr>
+        <w:tblStyle w:val="TableGrid"/>
+        <w:tblW w:w="0" w:type="auto"/>
+        <w:tblBorders>
+          <w:top w:val="none" w:sz="0" w:space="0" w:color="auto"/>
+          <w:left w:val="none" w:sz="0" w:space="0" w:color="auto"/>
+          <w:bottom w:val="none" w:sz="0" w:space="0" w:color="auto"/>
+          <w:right w:val="none" w:sz="0" w:space="0" w:color="auto"/>
+          <w:insideH w:val="none" w:sz="0" w:space="0" w:color="auto"/>
+          <w:insideV w:val="none" w:sz="0" w:space="0" w:color="auto"/>
+        </w:tblBorders>
+        <w:tblLook w:val="04A0" w:firstRow="1" w:lastRow="0" w:firstColumn="1" w:lastColumn="0" w:noHBand="0" w:noVBand="1"/>
+      </w:tblPr>
+      <w:tblGrid>
+        <w:gridCol w:w="6804"/>
+        <w:gridCol w:w="2556"/>
+      </w:tblGrid>
+      <w:tr>
+        <w:tc>
+          <w:tcPr>
+            <w:tcW w:w="6804" w:type="dxa"/>
+          </w:tcPr>
+          <w:p>
+            <w:pPr>
+              <w:keepNext/>
+            </w:pPr>
+            <w:r>
+              <w:rPr>
+                <w:noProof/>
+              </w:rPr>
+              <mc:AlternateContent>
+                <mc:Choice Requires="wps">
+                  <w:drawing>
+                    <wp:anchor distT="0" distB="0" distL="114300" distR="114300" simplePos="0" relativeHeight="251658244" behindDoc="0" locked="0" layoutInCell="1" allowOverlap="1" wp14:anchorId="74719AB1" wp14:editId="29AD1CD3">
+                      <wp:simplePos x="0" y="0"/>
+                      <wp:positionH relativeFrom="column">
+                        <wp:posOffset>2130709</wp:posOffset>
+                      </wp:positionH>
+                      <wp:positionV relativeFrom="paragraph">
+                        <wp:posOffset>1710077</wp:posOffset>
+                      </wp:positionV>
+                      <wp:extent cx="2211113" cy="52026"/>
+                      <wp:effectExtent l="19050" t="19050" r="36830" b="24765"/>
+                      <wp:wrapNone/>
+                      <wp:docPr id="15" name="Straight Connector 15"/>
+                      <wp:cNvGraphicFramePr/>
+                      <a:graphic xmlns:a="http://schemas.openxmlformats.org/drawingml/2006/main">
+                        <a:graphicData uri="http://schemas.microsoft.com/office/word/2010/wordprocessingShape">
+                          <wps:wsp>
+                            <wps:cNvCnPr/>
+                            <wps:spPr>
+                              <a:xfrm>
+                                <a:off x="0" y="0"/>
+                                <a:ext cx="2211113" cy="52026"/>
+                              </a:xfrm>
+                              <a:prstGeom prst="line">
+                                <a:avLst/>
+                              </a:prstGeom>
+                              <a:ln w="28575">
+                                <a:solidFill>
+                                  <a:srgbClr val="FF0000"/>
+                                </a:solidFill>
+                              </a:ln>
+                            </wps:spPr>
+                            <wps:style>
+                              <a:lnRef idx="1">
+                                <a:schemeClr val="accent1"/>
+                              </a:lnRef>
+                              <a:fillRef idx="0">
+                                <a:schemeClr val="accent1"/>
+                              </a:fillRef>
+                              <a:effectRef idx="0">
+                                <a:schemeClr val="accent1"/>
+                              </a:effectRef>
+                              <a:fontRef idx="minor">
+                                <a:schemeClr val="tx1"/>
+                              </a:fontRef>
+                            </wps:style>
+                            <wps:bodyPr/>
+                          </wps:wsp>
+                        </a:graphicData>
+                      </a:graphic>
+                      <wp14:sizeRelH relativeFrom="margin">
+                        <wp14:pctWidth>0</wp14:pctWidth>
+                      </wp14:sizeRelH>
+                      <wp14:sizeRelV relativeFrom="margin">
+                        <wp14:pctHeight>0</wp14:pctHeight>
+                      </wp14:sizeRelV>
+                    </wp:anchor>
+                  </w:drawing>
+                </mc:Choice>
+                <mc:Fallback xmlns:a14="http://schemas.microsoft.com/office/drawing/2010/main" xmlns:pic="http://schemas.openxmlformats.org/drawingml/2006/picture" xmlns:dgm="http://schemas.openxmlformats.org/drawingml/2006/diagram" xmlns:a="http://schemas.openxmlformats.org/drawingml/2006/main">
+                  <w:pict>
+                    <v:line id="Straight Connector 15" style="position:absolute;z-index:251664384;visibility:visible;mso-wrap-style:square;mso-width-percent:0;mso-height-percent:0;mso-wrap-distance-left:9pt;mso-wrap-distance-top:0;mso-wrap-distance-right:9pt;mso-wrap-distance-bottom:0;mso-position-horizontal:absolute;mso-position-horizontal-relative:text;mso-position-vertical:absolute;mso-position-vertical-relative:text;mso-width-percent:0;mso-height-percent:0;mso-width-relative:margin;mso-height-relative:margin" o:spid="_x0000_s1026" strokecolor="red" strokeweight="2.25pt" from="167.75pt,134.65pt" to="341.85pt,138.75pt" w14:anchorId="454AFA98" o:gfxdata="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">
+                      <v:stroke joinstyle="miter"/>
+                    </v:line>
+                  </w:pict>
+                </mc:Fallback>
+              </mc:AlternateContent>
+            </w:r>
+            <w:r>
+              <w:rPr>
+                <w:noProof/>
+              </w:rPr>
+              <mc:AlternateContent>
+                <mc:Choice Requires="wps">
+                  <w:drawing>
+                    <wp:anchor distT="0" distB="0" distL="114300" distR="114300" simplePos="0" relativeHeight="251658243" behindDoc="0" locked="0" layoutInCell="1" allowOverlap="1" wp14:anchorId="3C1E05D9" wp14:editId="1E956C65">
+                      <wp:simplePos x="0" y="0"/>
+                      <wp:positionH relativeFrom="column">
+                        <wp:posOffset>2114944</wp:posOffset>
+                      </wp:positionH>
+                      <wp:positionV relativeFrom="paragraph">
+                        <wp:posOffset>201009</wp:posOffset>
+                      </wp:positionV>
+                      <wp:extent cx="2238244" cy="654269"/>
+                      <wp:effectExtent l="19050" t="19050" r="29210" b="31750"/>
+                      <wp:wrapNone/>
+                      <wp:docPr id="14" name="Straight Connector 14"/>
+                      <wp:cNvGraphicFramePr/>
+                      <a:graphic xmlns:a="http://schemas.openxmlformats.org/drawingml/2006/main">
+                        <a:graphicData uri="http://schemas.microsoft.com/office/word/2010/wordprocessingShape">
+                          <wps:wsp>
+                            <wps:cNvCnPr/>
+                            <wps:spPr>
+                              <a:xfrm flipV="1">
+                                <a:off x="0" y="0"/>
+                                <a:ext cx="2238244" cy="654269"/>
+                              </a:xfrm>
+                              <a:prstGeom prst="line">
+                                <a:avLst/>
+                              </a:prstGeom>
+                              <a:ln w="28575">
+                                <a:solidFill>
+                                  <a:srgbClr val="FF0000"/>
+                                </a:solidFill>
+                              </a:ln>
+                            </wps:spPr>
+                            <wps:style>
+                              <a:lnRef idx="1">
+                                <a:schemeClr val="accent1"/>
+                              </a:lnRef>
+                              <a:fillRef idx="0">
+                                <a:schemeClr val="accent1"/>
+                              </a:fillRef>
+                              <a:effectRef idx="0">
+                                <a:schemeClr val="accent1"/>
+                              </a:effectRef>
+                              <a:fontRef idx="minor">
+                                <a:schemeClr val="tx1"/>
+                              </a:fontRef>
+                            </wps:style>
+                            <wps:bodyPr/>
+                          </wps:wsp>
+                        </a:graphicData>
+                      </a:graphic>
+                      <wp14:sizeRelH relativeFrom="margin">
+                        <wp14:pctWidth>0</wp14:pctWidth>
+                      </wp14:sizeRelH>
+                      <wp14:sizeRelV relativeFrom="margin">
+                        <wp14:pctHeight>0</wp14:pctHeight>
+                      </wp14:sizeRelV>
+                    </wp:anchor>
+                  </w:drawing>
+                </mc:Choice>
+                <mc:Fallback xmlns:a14="http://schemas.microsoft.com/office/drawing/2010/main" xmlns:pic="http://schemas.openxmlformats.org/drawingml/2006/picture" xmlns:dgm="http://schemas.openxmlformats.org/drawingml/2006/diagram" xmlns:a="http://schemas.openxmlformats.org/drawingml/2006/main">
+                  <w:pict>
+                    <v:line id="Straight Connector 14" style="position:absolute;flip:y;z-index:251662336;visibility:visible;mso-wrap-style:square;mso-width-percent:0;mso-height-percent:0;mso-wrap-distance-left:9pt;mso-wrap-distance-top:0;mso-wrap-distance-right:9pt;mso-wrap-distance-bottom:0;mso-position-horizontal:absolute;mso-position-horizontal-relative:text;mso-position-vertical:absolute;mso-position-vertical-relative:text;mso-width-percent:0;mso-height-percent:0;mso-width-relative:margin;mso-height-relative:margin" o:spid="_x0000_s1026" strokecolor="red" strokeweight="2.25pt" from="166.55pt,15.85pt" to="342.8pt,67.35pt" w14:anchorId="6A7744F1" o:gfxdata="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">
+                      <v:stroke joinstyle="miter"/>
+                    </v:line>
+                  </w:pict>
+                </mc:Fallback>
+              </mc:AlternateContent>
+            </w:r>
+            <w:r>
+              <w:rPr>
+                <w:noProof/>
+              </w:rPr>
+              <mc:AlternateContent>
+                <mc:Choice Requires="wps">
+                  <w:drawing>
+                    <wp:anchor distT="0" distB="0" distL="114300" distR="114300" simplePos="0" relativeHeight="251658242" behindDoc="0" locked="0" layoutInCell="1" allowOverlap="1" wp14:anchorId="49DA2913" wp14:editId="65B5E155">
+                      <wp:simplePos x="0" y="0"/>
+                      <wp:positionH relativeFrom="column">
+                        <wp:posOffset>1381848</wp:posOffset>
+                      </wp:positionH>
+                      <wp:positionV relativeFrom="paragraph">
+                        <wp:posOffset>847397</wp:posOffset>
+                      </wp:positionV>
+                      <wp:extent cx="748862" cy="863162"/>
+                      <wp:effectExtent l="19050" t="19050" r="13335" b="13335"/>
+                      <wp:wrapNone/>
+                      <wp:docPr id="12" name="Rectangle 12"/>
+                      <wp:cNvGraphicFramePr/>
+                      <a:graphic xmlns:a="http://schemas.openxmlformats.org/drawingml/2006/main">
+                        <a:graphicData uri="http://schemas.microsoft.com/office/word/2010/wordprocessingShape">
+                          <wps:wsp>
+                            <wps:cNvSpPr/>
+                            <wps:spPr>
+                              <a:xfrm>
+                                <a:off x="0" y="0"/>
+                                <a:ext cx="748862" cy="863162"/>
+                              </a:xfrm>
+                              <a:prstGeom prst="rect">
+                                <a:avLst/>
+                              </a:prstGeom>
+                              <a:noFill/>
+                              <a:ln w="28575">
+                                <a:solidFill>
+                                  <a:srgbClr val="FF0000"/>
+                                </a:solidFill>
+                              </a:ln>
+                            </wps:spPr>
+                            <wps:style>
+                              <a:lnRef idx="2">
+                                <a:schemeClr val="accent1">
+                                  <a:shade val="50000"/>
+                                </a:schemeClr>
+                              </a:lnRef>
+                              <a:fillRef idx="1">
+                                <a:schemeClr val="accent1"/>
+                              </a:fillRef>
+                              <a:effectRef idx="0">
+                                <a:schemeClr val="accent1"/>
+                              </a:effectRef>
+                              <a:fontRef idx="minor">
+                                <a:schemeClr val="lt1"/>
+                              </a:fontRef>
+                            </wps:style>
+                            <wps:bodyPr rot="0" spcFirstLastPara="0" vertOverflow="overflow" horzOverflow="overflow" vert="horz" wrap="square" lIns="91440" tIns="45720" rIns="91440" bIns="45720" numCol="1" spcCol="0" rtlCol="0" fromWordArt="0" anchor="ctr" anchorCtr="0" forceAA="0" compatLnSpc="1">
+                              <a:prstTxWarp prst="textNoShape">
+                                <a:avLst/>
+                              </a:prstTxWarp>
+                              <a:noAutofit/>
+                            </wps:bodyPr>
+                          </wps:wsp>
+                        </a:graphicData>
+                      </a:graphic>
+                    </wp:anchor>
+                  </w:drawing>
+                </mc:Choice>
+                <mc:Fallback xmlns:a14="http://schemas.microsoft.com/office/drawing/2010/main" xmlns:pic="http://schemas.openxmlformats.org/drawingml/2006/picture" xmlns:dgm="http://schemas.openxmlformats.org/drawingml/2006/diagram" xmlns:a="http://schemas.openxmlformats.org/drawingml/2006/main">
+                  <w:pict>
+                    <v:rect id="Rectangle 12" style="position:absolute;margin-left:108.8pt;margin-top:66.7pt;width:58.95pt;height:67.95pt;z-index:251661312;visibility:visible;mso-wrap-style:square;mso-wrap-distance-left:9pt;mso-wrap-distance-top:0;mso-wrap-distance-right:9pt;mso-wrap-distance-bottom:0;mso-position-horizontal:absolute;mso-position-horizontal-relative:text;mso-position-vertical:absolute;mso-position-vertical-relative:text;v-text-anchor:middle" o:spid="_x0000_s1026" filled="f" strokecolor="red" strokeweight="2.25pt" w14:anchorId="6A61545E" o:gfxdata="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"/>
+                  </w:pict>
+                </mc:Fallback>
+              </mc:AlternateContent>
+            </w:r>
+            <w:r>
+              <w:rPr>
+                <w:noProof/>
+              </w:rPr>
+              <w:drawing>
+                <wp:inline distT="0" distB="0" distL="0" distR="0" wp14:anchorId="68AFC7D0" wp14:editId="005286AF">
+                  <wp:extent cx="3493786" cy="1966748"/>
+                  <wp:effectExtent l="0" t="0" r="0" b="0"/>
+                  <wp:docPr id="10" name="Picture 10"/>
+                  <wp:cNvGraphicFramePr>
+                    <a:graphicFrameLocks xmlns:a="http://schemas.openxmlformats.org/drawingml/2006/main" noChangeAspect="1"/>
+                  </wp:cNvGraphicFramePr>
+                  <a:graphic xmlns:a="http://schemas.openxmlformats.org/drawingml/2006/main">
+                    <a:graphicData uri="http://schemas.openxmlformats.org/drawingml/2006/picture">
+                      <pic:pic xmlns:pic="http://schemas.openxmlformats.org/drawingml/2006/picture">
+                        <pic:nvPicPr>
+                          <pic:cNvPr id="1" name=""/>
+                          <pic:cNvPicPr/>
+                        </pic:nvPicPr>
+                        <pic:blipFill>
+                          <a:blip r:embed="rId20"/>
+                          <a:stretch>
+                            <a:fillRect/>
+                          </a:stretch>
+                        </pic:blipFill>
+                        <pic:spPr>
+                          <a:xfrm>
+                            <a:off x="0" y="0"/>
+                            <a:ext cx="3519822" cy="1981404"/>
+                          </a:xfrm>
+                          <a:prstGeom prst="rect">
+                            <a:avLst/>
+                          </a:prstGeom>
+                        </pic:spPr>
+                      </pic:pic>
+                    </a:graphicData>
+                  </a:graphic>
+                </wp:inline>
+              </w:drawing>
+            </w:r>
+          </w:p>
+          <w:p>
+            <w:pPr>
+              <w:pStyle w:val="Caption"/>
+              <w:rPr>
+                <w:lang w:val="en-GB"/>
+              </w:rPr>
+            </w:pPr>
+            <w:bookmarkStart w:id="5" w:name="_Ref517636707"/>
+            <w:r>
+              <w:t xml:space="preserve">Figure </w:t>
+            </w:r>
+            <w:r>
+              <w:rPr>
+                <w:noProof/>
+              </w:rPr>
+              <w:fldChar w:fldCharType="begin"/>
+            </w:r>
+            <w:r>
+              <w:rPr>
+                <w:noProof/>
+              </w:rPr>
+              <w:instrText xml:space="preserve"> SEQ Figure \* ARABIC </w:instrText>
+            </w:r>
+            <w:r>
+              <w:rPr>
+                <w:noProof/>
+              </w:rPr>
+              <w:fldChar w:fldCharType="separate"/>
+            </w:r>
+            <w:r>
+              <w:rPr>
+                <w:noProof/>
+              </w:rPr>
+              <w:t>8</w:t>
+            </w:r>
+            <w:r>
+              <w:rPr>
+                <w:noProof/>
+              </w:rPr>
+              <w:fldChar w:fldCharType="end"/>
+            </w:r>
+            <w:bookmarkEnd w:id="5"/>
+            <w:r>
+              <w:t>: Example segmentation</w:t>
+            </w:r>
+          </w:p>
+        </w:tc>
+        <w:tc>
+          <w:tcPr>
+            <w:tcW w:w="2556" w:type="dxa"/>
+          </w:tcPr>
+          <w:p>
+            <w:pPr>
+              <w:rPr>
+                <w:noProof/>
+              </w:rPr>
+            </w:pPr>
+          </w:p>
+          <w:p>
+            <w:pPr>
+              <w:rPr>
+                <w:lang w:val="en-GB"/>
+              </w:rPr>
+            </w:pPr>
+            <w:r>
+              <w:rPr>
+                <w:noProof/>
+              </w:rPr>
+              <w:drawing>
+                <wp:inline distT="0" distB="0" distL="0" distR="0" wp14:anchorId="504E75C6" wp14:editId="379546A7">
+                  <wp:extent cx="1363717" cy="1553601"/>
+                  <wp:effectExtent l="38100" t="38100" r="46355" b="46990"/>
+                  <wp:docPr id="11" name="Picture 11"/>
+                  <wp:cNvGraphicFramePr>
+                    <a:graphicFrameLocks xmlns:a="http://schemas.openxmlformats.org/drawingml/2006/main" noChangeAspect="1"/>
+                  </wp:cNvGraphicFramePr>
+                  <a:graphic xmlns:a="http://schemas.openxmlformats.org/drawingml/2006/main">
+                    <a:graphicData uri="http://schemas.openxmlformats.org/drawingml/2006/picture">
+                      <pic:pic xmlns:pic="http://schemas.openxmlformats.org/drawingml/2006/picture">
+                        <pic:nvPicPr>
+                          <pic:cNvPr id="1" name=""/>
+                          <pic:cNvPicPr/>
+                        </pic:nvPicPr>
+                        <pic:blipFill rotWithShape="1">
+                          <a:blip r:embed="rId20"/>
+                          <a:srcRect l="41632" t="47701" r="40520" b="16178"/>
+                          <a:stretch/>
+                        </pic:blipFill>
+                        <pic:spPr bwMode="auto">
+                          <a:xfrm>
+                            <a:off x="0" y="0"/>
+                            <a:ext cx="1388523" cy="1581861"/>
+                          </a:xfrm>
+                          <a:prstGeom prst="rect">
+                            <a:avLst/>
+                          </a:prstGeom>
+                          <a:ln w="28575">
+                            <a:solidFill>
+                              <a:srgbClr val="FF0000"/>
+                            </a:solidFill>
+                          </a:ln>
+                          <a:extLst>
+                            <a:ext uri="{53640926-AAD7-44D8-BBD7-CCE9431645EC}">
+                              <a14:shadowObscured xmlns:a14="http://schemas.microsoft.com/office/drawing/2010/main"/>
+                            </a:ext>
+                          </a:extLst>
+                        </pic:spPr>
+                      </pic:pic>
+                    </a:graphicData>
+                  </a:graphic>
+                </wp:inline>
+              </w:drawing>
+            </w:r>
+          </w:p>
+        </w:tc>
+      </w:tr>
+    </w:tbl>
+    <w:p>
+      <w:pPr>
+        <w:pStyle w:val="Heading1"/>
+        <w:rPr>
+          <w:lang w:val="en-GB"/>
+        </w:rPr>
+      </w:pPr>
+      <w:r>
+        <w:rPr>
+          <w:lang w:val="en-GB"/>
+        </w:rPr>
+        <w:t>Fit Function</w:t>
       </w:r>
     </w:p>
     <w:p>
       <w:pPr>
-        <w:pStyle w:val="Kop1"/>
         <w:rPr>
           <w:lang w:val="en-GB"/>
         </w:rPr>
@@ -1372,8 +2530,31 @@
         <w:rPr>
           <w:lang w:val="en-GB"/>
         </w:rPr>
-        <w:lastRenderedPageBreak/>
-        <w:t>Fit Function</w:t>
+        <w:t xml:space="preserve">The fit </w:t>
+      </w:r>
+      <w:r>
+        <w:rPr>
+          <w:lang w:val="en-GB"/>
+        </w:rPr>
+        <w:t xml:space="preserve">function module is going to look for the biggest edge on the normal of the given points for a certain distance. The landmarks of the teeth are given as input. New points are expected as output that indicate the new shape. This shape is sought by looking at the nearby edges on the normal </w:t>
+      </w:r>
+      <w:r>
+        <w:rPr>
+          <w:lang w:val="en-GB"/>
+        </w:rPr>
+        <w:t>to the boundary</w:t>
+      </w:r>
+      <w:r>
+        <w:rPr>
+          <w:lang w:val="en-GB"/>
+        </w:rPr>
+        <w:t>. This procedure will not maintain the shape of the tooth. It only cares about the edge strength.</w:t>
+      </w:r>
+      <w:r>
+        <w:rPr>
+          <w:lang w:val="en-GB"/>
+        </w:rPr>
+        <w:t xml:space="preserve"> </w:t>
       </w:r>
     </w:p>
     <w:p>
@@ -1386,56 +2567,51 @@
         <w:rPr>
           <w:lang w:val="en-GB"/>
         </w:rPr>
-        <w:t xml:space="preserve">The fit </w:t>
-      </w:r>
-      <w:r>
-        <w:rPr>
-          <w:lang w:val="en-GB"/>
-        </w:rPr>
-        <w:t xml:space="preserve">function module is going to look for the biggest edge on the normal of the given points for a certain distance. The landmarks of the teeth are given as input. New points are expected as output that indicate the new shape. This shape is sought by looking at the nearby edges on the normal </w:t>
-      </w:r>
-      <w:r>
-        <w:rPr>
-          <w:lang w:val="en-GB"/>
-        </w:rPr>
-        <w:t>to the boundary</w:t>
-      </w:r>
-      <w:r>
-        <w:rPr>
-          <w:lang w:val="en-GB"/>
-        </w:rPr>
-        <w:t>. This procedure will not maintain the shape of the tooth. It only cares about the edge strength.</w:t>
-      </w:r>
-      <w:r>
-        <w:rPr>
-          <w:lang w:val="en-GB"/>
-        </w:rPr>
-        <w:t xml:space="preserve"> </w:t>
-      </w:r>
-    </w:p>
-    <w:p>
-      <w:pPr>
-        <w:rPr>
-          <w:lang w:val="en-GB"/>
-        </w:rPr>
-      </w:pPr>
-      <w:r>
-        <w:rPr>
-          <w:lang w:val="en-GB"/>
-        </w:rPr>
-        <w:t xml:space="preserve">In Figure </w:t>
-      </w:r>
-      <w:r>
-        <w:rPr>
-          <w:lang w:val="en-GB"/>
-        </w:rPr>
-        <w:t>6</w:t>
-      </w:r>
-      <w:r>
-        <w:rPr>
-          <w:lang w:val="en-GB"/>
-        </w:rPr>
-        <w:t>.a</w:t>
+        <w:t xml:space="preserve">In </w:t>
+      </w:r>
+      <w:r>
+        <w:rPr>
+          <w:lang w:val="en-GB"/>
+        </w:rPr>
+        <w:fldChar w:fldCharType="begin"/>
+      </w:r>
+      <w:r>
+        <w:rPr>
+          <w:lang w:val="en-GB"/>
+        </w:rPr>
+        <w:instrText xml:space="preserve"> REF _Ref517636211 \h </w:instrText>
+      </w:r>
+      <w:r>
+        <w:rPr>
+          <w:lang w:val="en-GB"/>
+        </w:rPr>
+      </w:r>
+      <w:r>
+        <w:rPr>
+          <w:lang w:val="en-GB"/>
+        </w:rPr>
+        <w:fldChar w:fldCharType="separate"/>
+      </w:r>
+      <w:r>
+        <w:t xml:space="preserve">Figure </w:t>
+      </w:r>
+      <w:r>
+        <w:rPr>
+          <w:noProof/>
+        </w:rPr>
+        <w:t>9</w:t>
+      </w:r>
+      <w:r>
+        <w:rPr>
+          <w:lang w:val="en-GB"/>
+        </w:rPr>
+        <w:fldChar w:fldCharType="end"/>
+      </w:r>
+      <w:r>
+        <w:rPr>
+          <w:lang w:val="en-GB"/>
+        </w:rPr>
+        <w:t>a,</w:t>
       </w:r>
       <w:r>
         <w:rPr>
@@ -1447,7 +2623,57 @@
         <w:rPr>
           <w:lang w:val="en-GB"/>
         </w:rPr>
-        <w:t xml:space="preserve">a certain range of view. The edge strength on this line is plotted on Figure 6.b. It is seen that there is a nearby edge on one side. The point with the maximum edge strength will be chosen as a next estimate. This is done for all landmarks and we get a new estimation of the tooth of interest. </w:t>
+        <w:t xml:space="preserve">a certain range of view. The edge strength on this line is plotted on </w:t>
+      </w:r>
+      <w:r>
+        <w:rPr>
+          <w:lang w:val="en-GB"/>
+        </w:rPr>
+        <w:fldChar w:fldCharType="begin"/>
+      </w:r>
+      <w:r>
+        <w:rPr>
+          <w:lang w:val="en-GB"/>
+        </w:rPr>
+        <w:instrText xml:space="preserve"> REF _Ref517636211 \h </w:instrText>
+      </w:r>
+      <w:r>
+        <w:rPr>
+          <w:lang w:val="en-GB"/>
+        </w:rPr>
+      </w:r>
+      <w:r>
+        <w:rPr>
+          <w:lang w:val="en-GB"/>
+        </w:rPr>
+        <w:fldChar w:fldCharType="separate"/>
+      </w:r>
+      <w:r>
+        <w:t xml:space="preserve">Figure </w:t>
+      </w:r>
+      <w:r>
+        <w:rPr>
+          <w:noProof/>
+        </w:rPr>
+        <w:t>9</w:t>
+      </w:r>
+      <w:r>
+        <w:rPr>
+          <w:lang w:val="en-GB"/>
+        </w:rPr>
+        <w:fldChar w:fldCharType="end"/>
+      </w:r>
+      <w:r>
+        <w:rPr>
+          <w:lang w:val="en-GB"/>
+        </w:rPr>
+        <w:t>b</w:t>
+      </w:r>
+      <w:r>
+        <w:rPr>
+          <w:lang w:val="en-GB"/>
+        </w:rPr>
+        <w:t xml:space="preserve"> It is seen that there is a nearby edge on one side. The point with the maximum edge strength will be chosen as a next estimate. This is done for all landmarks and we get a new estimation of the tooth of interest. </w:t>
       </w:r>
     </w:p>
     <w:p>
@@ -1459,6 +2685,7 @@
         <w:rPr>
           <w:noProof/>
         </w:rPr>
+        <w:lastRenderedPageBreak/>
         <w:drawing>
           <wp:inline distT="0" distB="0" distL="0" distR="0" wp14:anchorId="24711EDC" wp14:editId="1D82AB82">
             <wp:extent cx="5426544" cy="2472538"/>
@@ -1477,7 +2704,7 @@
                     </pic:cNvPicPr>
                   </pic:nvPicPr>
                   <pic:blipFill rotWithShape="1">
-                    <a:blip r:embed="rId15">
+                    <a:blip r:embed="rId21">
                       <a:extLst>
                         <a:ext uri="{28A0092B-C50C-407E-A947-70E740481C1C}">
                           <a14:useLocalDpi xmlns:a14="http://schemas.microsoft.com/office/drawing/2010/main" val="0"/>
@@ -1514,12 +2741,13 @@
     </w:p>
     <w:p>
       <w:pPr>
-        <w:pStyle w:val="Bijschrift"/>
+        <w:pStyle w:val="Caption"/>
         <w:jc w:val="center"/>
         <w:rPr>
           <w:lang w:val="en-GB"/>
         </w:rPr>
       </w:pPr>
+      <w:bookmarkStart w:id="6" w:name="_Ref517636211"/>
       <w:r>
         <w:t xml:space="preserve">Figure </w:t>
       </w:r>
@@ -1545,7 +2773,7 @@
         <w:rPr>
           <w:noProof/>
         </w:rPr>
-        <w:t>6</w:t>
+        <w:t>9</w:t>
       </w:r>
       <w:r>
         <w:rPr>
@@ -1553,6 +2781,7 @@
         </w:rPr>
         <w:fldChar w:fldCharType="end"/>
       </w:r>
+      <w:bookmarkEnd w:id="6"/>
       <w:r>
         <w:t>: Edge strength normal on boundary</w:t>
       </w:r>
@@ -1588,7 +2817,7 @@
     </w:p>
     <w:p>
       <w:pPr>
-        <w:pStyle w:val="Kop1"/>
+        <w:pStyle w:val="Heading1"/>
         <w:rPr>
           <w:lang w:val="en-GB"/>
         </w:rPr>
@@ -1622,7 +2851,21 @@
         <w:rPr>
           <w:lang w:val="en-GB"/>
         </w:rPr>
-        <w:t>An implementation of an active contour algorithm was implemented in the Active Contour module. This module was not used in the final result due to bad point estimation. The algorithm is based on the Viterbi algorithm with the use of an energy function for the</w:t>
+        <w:t xml:space="preserve">An implementation of an active contour algorithm was implemented in the Active Contour module. This module was not used in </w:t>
+      </w:r>
+      <w:proofErr w:type="gramStart"/>
+      <w:r>
+        <w:rPr>
+          <w:lang w:val="en-GB"/>
+        </w:rPr>
+        <w:t>the final result</w:t>
+      </w:r>
+      <w:proofErr w:type="gramEnd"/>
+      <w:r>
+        <w:rPr>
+          <w:lang w:val="en-GB"/>
+        </w:rPr>
+        <w:t xml:space="preserve"> due to bad point estimation. The algorithm is based on the Viterbi algorithm with the use of an energy function for the</w:t>
       </w:r>
       <w:r>
         <w:rPr>
@@ -1659,7 +2902,19 @@
         <w:rPr>
           <w:lang w:val="en-GB"/>
         </w:rPr>
-        <w:t xml:space="preserve">The energy function consisted of internal and external energy. Internal energy take the structure of the object into account. Whereas the external energy which keeps the edges into account so there is a need to converge to an edge. The internal energy looks at the distances between </w:t>
+        <w:t xml:space="preserve">The energy function consisted of internal and external energy. Internal energy </w:t>
+      </w:r>
+      <w:r>
+        <w:rPr>
+          <w:lang w:val="en-GB"/>
+        </w:rPr>
+        <w:t>takes</w:t>
+      </w:r>
+      <w:r>
+        <w:rPr>
+          <w:lang w:val="en-GB"/>
+        </w:rPr>
+        <w:t xml:space="preserve"> the structure of the object into account. Whereas the external energy which keeps the edges into account so there is a need to converge to an edge. The internal energy looks at the distances between </w:t>
       </w:r>
       <w:r>
         <w:rPr>
@@ -1690,7 +2945,19 @@
         <w:rPr>
           <w:lang w:val="en-GB"/>
         </w:rPr>
-        <w:t xml:space="preserve">The points gets a window with certain size to look for new possible points. </w:t>
+        <w:t xml:space="preserve">The points </w:t>
+      </w:r>
+      <w:r>
+        <w:rPr>
+          <w:lang w:val="en-GB"/>
+        </w:rPr>
+        <w:t>get</w:t>
+      </w:r>
+      <w:r>
+        <w:rPr>
+          <w:lang w:val="en-GB"/>
+        </w:rPr>
+        <w:t xml:space="preserve"> a window with certain size to look for new possible points. </w:t>
       </w:r>
       <w:r>
         <w:rPr>
@@ -1715,8 +2982,19 @@
         <w:rPr>
           <w:lang w:val="en-GB"/>
         </w:rPr>
-        <w:lastRenderedPageBreak/>
-        <w:t xml:space="preserve">Some problems occurred when using this algorithm. Points where converging to each other because the internal energy was the lowest here. The shapes became unrecognizable, because there was not restriction on how to manoeuvre to other point states. The points were convergence to the wrong elements. Upscaling the  energy function from considering two points to three points did not improve performance. </w:t>
+        <w:t>Some problems occurred when using this algorithm. Points where converging to each other because the internal energy was the lowest here. The shapes became unrecognizable, because there was not restriction on how to manoeuvre to other point states. The points were convergence to the wrong elements. Upscaling the</w:t>
+      </w:r>
+      <w:r>
+        <w:rPr>
+          <w:lang w:val="en-GB"/>
+        </w:rPr>
+        <w:t xml:space="preserve"> </w:t>
+      </w:r>
+      <w:r>
+        <w:rPr>
+          <w:lang w:val="en-GB"/>
+        </w:rPr>
+        <w:t xml:space="preserve">energy function from considering two points to three points did not improve performance. </w:t>
       </w:r>
     </w:p>
     <w:p>
@@ -1743,7 +3021,7 @@
     </w:p>
     <w:p>
       <w:pPr>
-        <w:pStyle w:val="Kop1"/>
+        <w:pStyle w:val="Heading1"/>
         <w:rPr>
           <w:lang w:val="en-GB"/>
         </w:rPr>
@@ -1855,7 +3133,14 @@
         <w:rPr>
           <w:lang w:val="en-GB"/>
         </w:rPr>
-        <w:t>ill keep the shape of the tooth in a more consistent way. The problem of points converging to the same location is excluded with this approach as well.</w:t>
+        <w:t xml:space="preserve">ill keep the shape of the </w:t>
+      </w:r>
+      <w:r>
+        <w:rPr>
+          <w:lang w:val="en-GB"/>
+        </w:rPr>
+        <w:lastRenderedPageBreak/>
+        <w:t>tooth in a more consistent way. The problem of points converging to the same location is excluded with this approach as well.</w:t>
       </w:r>
     </w:p>
     <w:p>
@@ -1888,7 +3173,7 @@
     </w:p>
     <w:p>
       <w:pPr>
-        <w:pStyle w:val="Kop1"/>
+        <w:pStyle w:val="Heading1"/>
         <w:rPr>
           <w:lang w:val="nl-BE"/>
         </w:rPr>
@@ -1964,7 +3249,57 @@
         <w:rPr>
           <w:lang w:val="en-GB"/>
         </w:rPr>
-        <w:t xml:space="preserve">module is an implementation of the protocol described in Figure 7. </w:t>
+        <w:t>module is an implementation of the protocol described in</w:t>
+      </w:r>
+      <w:r>
+        <w:rPr>
+          <w:lang w:val="en-GB"/>
+        </w:rPr>
+        <w:t xml:space="preserve"> </w:t>
+      </w:r>
+      <w:r>
+        <w:rPr>
+          <w:lang w:val="en-GB"/>
+        </w:rPr>
+        <w:fldChar w:fldCharType="begin"/>
+      </w:r>
+      <w:r>
+        <w:rPr>
+          <w:lang w:val="en-GB"/>
+        </w:rPr>
+        <w:instrText xml:space="preserve"> REF _Ref517636773 \h </w:instrText>
+      </w:r>
+      <w:r>
+        <w:rPr>
+          <w:lang w:val="en-GB"/>
+        </w:rPr>
+      </w:r>
+      <w:r>
+        <w:rPr>
+          <w:lang w:val="en-GB"/>
+        </w:rPr>
+        <w:fldChar w:fldCharType="separate"/>
+      </w:r>
+      <w:r>
+        <w:t xml:space="preserve">Figure </w:t>
+      </w:r>
+      <w:r>
+        <w:rPr>
+          <w:noProof/>
+        </w:rPr>
+        <w:t>10</w:t>
+      </w:r>
+      <w:r>
+        <w:rPr>
+          <w:lang w:val="en-GB"/>
+        </w:rPr>
+        <w:fldChar w:fldCharType="end"/>
+      </w:r>
+      <w:r>
+        <w:rPr>
+          <w:lang w:val="en-GB"/>
+        </w:rPr>
+        <w:t xml:space="preserve">. </w:t>
       </w:r>
       <w:r>
         <w:rPr>
@@ -2087,7 +3422,7 @@
                     </pic:cNvPicPr>
                   </pic:nvPicPr>
                   <pic:blipFill>
-                    <a:blip r:embed="rId16">
+                    <a:blip r:embed="rId22">
                       <a:extLst>
                         <a:ext uri="{28A0092B-C50C-407E-A947-70E740481C1C}">
                           <a14:useLocalDpi xmlns:a14="http://schemas.microsoft.com/office/drawing/2010/main" val="0"/>
@@ -2121,12 +3456,13 @@
     </w:p>
     <w:p>
       <w:pPr>
-        <w:pStyle w:val="Bijschrift"/>
+        <w:pStyle w:val="Caption"/>
         <w:jc w:val="center"/>
         <w:rPr>
           <w:lang w:val="en-GB"/>
         </w:rPr>
       </w:pPr>
+      <w:bookmarkStart w:id="7" w:name="_Ref517636773"/>
       <w:r>
         <w:t xml:space="preserve">Figure </w:t>
       </w:r>
@@ -2152,7 +3488,7 @@
         <w:rPr>
           <w:noProof/>
         </w:rPr>
-        <w:t>7</w:t>
+        <w:t>10</w:t>
       </w:r>
       <w:r>
         <w:rPr>
@@ -2160,6 +3496,7 @@
         </w:rPr>
         <w:fldChar w:fldCharType="end"/>
       </w:r>
+      <w:bookmarkEnd w:id="7"/>
       <w:r>
         <w:t>: Protocol for matching model points to target points</w:t>
       </w:r>
@@ -2176,7 +3513,6 @@
           <w:color w:val="FF0000"/>
           <w:lang w:val="nl-BE"/>
         </w:rPr>
-        <w:lastRenderedPageBreak/>
         <w:t xml:space="preserve">Hier kunnen </w:t>
       </w:r>
       <w:r>
@@ -2203,7 +3539,81 @@
         <w:rPr>
           <w:lang w:val="en-GB"/>
         </w:rPr>
-        <w:t>The pose parameters have to be calculated n step 3 of the protocol seen in Figure 7. The</w:t>
+        <w:t xml:space="preserve">The pose parameters </w:t>
+      </w:r>
+      <w:r>
+        <w:rPr>
+          <w:lang w:val="en-GB"/>
+        </w:rPr>
+        <w:t>must</w:t>
+      </w:r>
+      <w:r>
+        <w:rPr>
+          <w:lang w:val="en-GB"/>
+        </w:rPr>
+        <w:t xml:space="preserve"> be calculated </w:t>
+      </w:r>
+      <w:r>
+        <w:rPr>
+          <w:lang w:val="en-GB"/>
+        </w:rPr>
+        <w:t>i</w:t>
+      </w:r>
+      <w:r>
+        <w:rPr>
+          <w:lang w:val="en-GB"/>
+        </w:rPr>
+        <w:t>n step 3 of the protocol seen in</w:t>
+      </w:r>
+      <w:r>
+        <w:rPr>
+          <w:lang w:val="en-GB"/>
+        </w:rPr>
+        <w:t xml:space="preserve"> </w:t>
+      </w:r>
+      <w:r>
+        <w:rPr>
+          <w:lang w:val="en-GB"/>
+        </w:rPr>
+        <w:fldChar w:fldCharType="begin"/>
+      </w:r>
+      <w:r>
+        <w:rPr>
+          <w:lang w:val="en-GB"/>
+        </w:rPr>
+        <w:instrText xml:space="preserve"> REF _Ref517636773 \h </w:instrText>
+      </w:r>
+      <w:r>
+        <w:rPr>
+          <w:lang w:val="en-GB"/>
+        </w:rPr>
+      </w:r>
+      <w:r>
+        <w:rPr>
+          <w:lang w:val="en-GB"/>
+        </w:rPr>
+        <w:fldChar w:fldCharType="separate"/>
+      </w:r>
+      <w:r>
+        <w:t xml:space="preserve">Figure </w:t>
+      </w:r>
+      <w:r>
+        <w:rPr>
+          <w:noProof/>
+        </w:rPr>
+        <w:t>10</w:t>
+      </w:r>
+      <w:r>
+        <w:rPr>
+          <w:lang w:val="en-GB"/>
+        </w:rPr>
+        <w:fldChar w:fldCharType="end"/>
+      </w:r>
+      <w:r>
+        <w:rPr>
+          <w:lang w:val="en-GB"/>
+        </w:rPr>
+        <w:t>. The</w:t>
       </w:r>
       <w:r>
         <w:rPr>
@@ -2275,7 +3685,15 @@
         <w:rPr>
           <w:lang w:val="en-GB"/>
         </w:rPr>
-        <w:t xml:space="preserve"> chosen from the first point list to the 3 points at the same location on the second point list</w:t>
+        <w:t xml:space="preserve"> chosen from the first poi</w:t>
+      </w:r>
+      <w:bookmarkStart w:id="8" w:name="_GoBack"/>
+      <w:bookmarkEnd w:id="8"/>
+      <w:r>
+        <w:rPr>
+          <w:lang w:val="en-GB"/>
+        </w:rPr>
+        <w:t>nt list to the 3 points at the same location on the second point list</w:t>
       </w:r>
       <w:r>
         <w:rPr>
@@ -2307,12 +3725,10 @@
         </w:rPr>
         <w:t xml:space="preserve">transformation. </w:t>
       </w:r>
-      <w:bookmarkStart w:id="0" w:name="_GoBack"/>
-      <w:bookmarkEnd w:id="0"/>
     </w:p>
     <w:p>
       <w:pPr>
-        <w:pStyle w:val="Kop1"/>
+        <w:pStyle w:val="Heading1"/>
         <w:rPr>
           <w:lang w:val="en-GB"/>
         </w:rPr>
@@ -2321,6 +3737,7 @@
         <w:rPr>
           <w:lang w:val="en-GB"/>
         </w:rPr>
+        <w:lastRenderedPageBreak/>
         <w:t>Active Shape Model</w:t>
       </w:r>
     </w:p>
@@ -2397,13 +3814,15 @@
     </w:p>
     <w:p>
       <w:pPr>
-        <w:pStyle w:val="Kop1"/>
+        <w:pStyle w:val="Heading1"/>
       </w:pPr>
       <w:r>
         <w:t>Conclusion</w:t>
       </w:r>
     </w:p>
     <w:sectPr>
+      <w:headerReference w:type="default" r:id="rId23"/>
+      <w:footerReference w:type="default" r:id="rId24"/>
       <w:pgSz w:w="12240" w:h="15840"/>
       <w:pgMar w:top="1440" w:right="1440" w:bottom="1440" w:left="1440" w:header="720" w:footer="720" w:gutter="0"/>
       <w:pgNumType w:start="0"/>
@@ -2413,6 +3832,368 @@
     </w:sectPr>
   </w:body>
 </w:document>
+</file>
+
+<file path=word/endnotes.xml><?xml version="1.0" encoding="utf-8"?>
+<w:endnotes xmlns:wpc="http://schemas.microsoft.com/office/word/2010/wordprocessingCanvas" xmlns:cx="http://schemas.microsoft.com/office/drawing/2014/chartex" xmlns:cx1="http://schemas.microsoft.com/office/drawing/2015/9/8/chartex" xmlns:cx2="http://schemas.microsoft.com/office/drawing/2015/10/21/chartex" xmlns:cx3="http://schemas.microsoft.com/office/drawing/2016/5/9/chartex" xmlns:cx4="http://schemas.microsoft.com/office/drawing/2016/5/10/chartex" xmlns:cx5="http://schemas.microsoft.com/office/drawing/2016/5/11/chartex" xmlns:cx6="http://schemas.microsoft.com/office/drawing/2016/5/12/chartex" xmlns:cx7="http://schemas.microsoft.com/office/drawing/2016/5/13/chartex" xmlns:cx8="http://schemas.microsoft.com/office/drawing/2016/5/14/chartex" xmlns:mc="http://schemas.openxmlformats.org/markup-compatibility/2006" xmlns:aink="http://schemas.microsoft.com/office/drawing/2016/ink" xmlns:am3d="http://schemas.microsoft.com/office/drawing/2017/model3d" xmlns:o="urn:schemas-microsoft-com:office:office" xmlns:r="http://schemas.openxmlformats.org/officeDocument/2006/relationships" xmlns:m="http://schemas.openxmlformats.org/officeDocument/2006/math" xmlns:v="urn:schemas-microsoft-com:vml" xmlns:wp14="http://schemas.microsoft.com/office/word/2010/wordprocessingDrawing" xmlns:wp="http://schemas.openxmlformats.org/drawingml/2006/wordprocessingDrawing" xmlns:w10="urn:schemas-microsoft-com:office:word" xmlns:w="http://schemas.openxmlformats.org/wordprocessingml/2006/main" xmlns:w14="http://schemas.microsoft.com/office/word/2010/wordml" xmlns:w15="http://schemas.microsoft.com/office/word/2012/wordml" xmlns:w16cid="http://schemas.microsoft.com/office/word/2016/wordml/cid" xmlns:w16se="http://schemas.microsoft.com/office/word/2015/wordml/symex" xmlns:wpg="http://schemas.microsoft.com/office/word/2010/wordprocessingGroup" xmlns:wpi="http://schemas.microsoft.com/office/word/2010/wordprocessingInk" xmlns:wne="http://schemas.microsoft.com/office/word/2006/wordml" xmlns:wps="http://schemas.microsoft.com/office/word/2010/wordprocessingShape" mc:Ignorable="w14 w15 w16se w16cid wp14">
+  <w:endnote w:type="separator" w:id="-1">
+    <w:p>
+      <w:pPr>
+        <w:spacing w:after="0" w:line="240" w:lineRule="auto"/>
+      </w:pPr>
+      <w:r>
+        <w:separator/>
+      </w:r>
+    </w:p>
+  </w:endnote>
+  <w:endnote w:type="continuationSeparator" w:id="0">
+    <w:p>
+      <w:pPr>
+        <w:spacing w:after="0" w:line="240" w:lineRule="auto"/>
+      </w:pPr>
+      <w:r>
+        <w:continuationSeparator/>
+      </w:r>
+    </w:p>
+  </w:endnote>
+  <w:endnote w:type="continuationNotice" w:id="1">
+    <w:p>
+      <w:pPr>
+        <w:spacing w:after="0" w:line="240" w:lineRule="auto"/>
+      </w:pPr>
+    </w:p>
+  </w:endnote>
+</w:endnotes>
+</file>
+
+<file path=word/footer1.xml><?xml version="1.0" encoding="utf-8"?>
+<w:ftr xmlns:wpc="http://schemas.microsoft.com/office/word/2010/wordprocessingCanvas" xmlns:cx="http://schemas.microsoft.com/office/drawing/2014/chartex" xmlns:cx1="http://schemas.microsoft.com/office/drawing/2015/9/8/chartex" xmlns:cx2="http://schemas.microsoft.com/office/drawing/2015/10/21/chartex" xmlns:cx3="http://schemas.microsoft.com/office/drawing/2016/5/9/chartex" xmlns:cx4="http://schemas.microsoft.com/office/drawing/2016/5/10/chartex" xmlns:cx5="http://schemas.microsoft.com/office/drawing/2016/5/11/chartex" xmlns:cx6="http://schemas.microsoft.com/office/drawing/2016/5/12/chartex" xmlns:cx7="http://schemas.microsoft.com/office/drawing/2016/5/13/chartex" xmlns:cx8="http://schemas.microsoft.com/office/drawing/2016/5/14/chartex" xmlns:mc="http://schemas.openxmlformats.org/markup-compatibility/2006" xmlns:aink="http://schemas.microsoft.com/office/drawing/2016/ink" xmlns:am3d="http://schemas.microsoft.com/office/drawing/2017/model3d" xmlns:o="urn:schemas-microsoft-com:office:office" xmlns:r="http://schemas.openxmlformats.org/officeDocument/2006/relationships" xmlns:m="http://schemas.openxmlformats.org/officeDocument/2006/math" xmlns:v="urn:schemas-microsoft-com:vml" xmlns:wp14="http://schemas.microsoft.com/office/word/2010/wordprocessingDrawing" xmlns:wp="http://schemas.openxmlformats.org/drawingml/2006/wordprocessingDrawing" xmlns:w10="urn:schemas-microsoft-com:office:word" xmlns:w="http://schemas.openxmlformats.org/wordprocessingml/2006/main" xmlns:w14="http://schemas.microsoft.com/office/word/2010/wordml" xmlns:w15="http://schemas.microsoft.com/office/word/2012/wordml" xmlns:w16cid="http://schemas.microsoft.com/office/word/2016/wordml/cid" xmlns:w16se="http://schemas.microsoft.com/office/word/2015/wordml/symex" xmlns:wpg="http://schemas.microsoft.com/office/word/2010/wordprocessingGroup" xmlns:wpi="http://schemas.microsoft.com/office/word/2010/wordprocessingInk" xmlns:wne="http://schemas.microsoft.com/office/word/2006/wordml" xmlns:wps="http://schemas.microsoft.com/office/word/2010/wordprocessingShape" mc:Ignorable="w14 w15 w16se w16cid wp14">
+  <w:sdt>
+    <w:sdtPr>
+      <w:id w:val="-1333908881"/>
+      <w:docPartObj>
+        <w:docPartGallery w:val="Page Numbers (Bottom of Page)"/>
+        <w:docPartUnique/>
+      </w:docPartObj>
+    </w:sdtPr>
+    <w:sdtEndPr/>
+    <w:sdtContent>
+      <w:p>
+        <w:pPr>
+          <w:pStyle w:val="Footer"/>
+        </w:pPr>
+        <w:r>
+          <w:rPr>
+            <w:noProof/>
+          </w:rPr>
+          <mc:AlternateContent>
+            <mc:Choice Requires="wps">
+              <w:drawing>
+                <wp:anchor distT="0" distB="0" distL="114300" distR="114300" simplePos="0" relativeHeight="251658241" behindDoc="0" locked="0" layoutInCell="1" allowOverlap="1" wp14:anchorId="6C7662D7" wp14:editId="4DBF1FF7">
+                  <wp:simplePos x="0" y="0"/>
+                  <wp:positionH relativeFrom="margin">
+                    <wp:align>center</wp:align>
+                  </wp:positionH>
+                  <wp:positionV relativeFrom="bottomMargin">
+                    <wp:align>center</wp:align>
+                  </wp:positionV>
+                  <wp:extent cx="551815" cy="238760"/>
+                  <wp:effectExtent l="19050" t="19050" r="19685" b="18415"/>
+                  <wp:wrapNone/>
+                  <wp:docPr id="22" name="Double Bracket 22"/>
+                  <wp:cNvGraphicFramePr>
+                    <a:graphicFrameLocks xmlns:a="http://schemas.openxmlformats.org/drawingml/2006/main"/>
+                  </wp:cNvGraphicFramePr>
+                  <a:graphic xmlns:a="http://schemas.openxmlformats.org/drawingml/2006/main">
+                    <a:graphicData uri="http://schemas.microsoft.com/office/word/2010/wordprocessingShape">
+                      <wps:wsp>
+                        <wps:cNvSpPr>
+                          <a:spLocks noChangeArrowheads="1"/>
+                        </wps:cNvSpPr>
+                        <wps:spPr bwMode="auto">
+                          <a:xfrm>
+                            <a:off x="0" y="0"/>
+                            <a:ext cx="551815" cy="238760"/>
+                          </a:xfrm>
+                          <a:prstGeom prst="bracketPair">
+                            <a:avLst>
+                              <a:gd name="adj" fmla="val 16667"/>
+                            </a:avLst>
+                          </a:prstGeom>
+                          <a:solidFill>
+                            <a:srgbClr val="FFFFFF"/>
+                          </a:solidFill>
+                          <a:ln w="28575">
+                            <a:solidFill>
+                              <a:srgbClr val="808080"/>
+                            </a:solidFill>
+                            <a:round/>
+                            <a:headEnd/>
+                            <a:tailEnd/>
+                          </a:ln>
+                        </wps:spPr>
+                        <wps:txbx>
+                          <w:txbxContent>
+                            <w:p>
+                              <w:pPr>
+                                <w:jc w:val="center"/>
+                              </w:pPr>
+                              <w:r>
+                                <w:fldChar w:fldCharType="begin"/>
+                              </w:r>
+                              <w:r>
+                                <w:instrText xml:space="preserve"> PAGE    \* MERGEFORMAT </w:instrText>
+                              </w:r>
+                              <w:r>
+                                <w:fldChar w:fldCharType="separate"/>
+                              </w:r>
+                              <w:r>
+                                <w:rPr>
+                                  <w:noProof/>
+                                </w:rPr>
+                                <w:t>2</w:t>
+                              </w:r>
+                              <w:r>
+                                <w:rPr>
+                                  <w:noProof/>
+                                </w:rPr>
+                                <w:fldChar w:fldCharType="end"/>
+                              </w:r>
+                            </w:p>
+                          </w:txbxContent>
+                        </wps:txbx>
+                        <wps:bodyPr rot="0" vert="horz" wrap="square" lIns="91440" tIns="0" rIns="91440" bIns="0" anchor="t" anchorCtr="0" upright="1">
+                          <a:noAutofit/>
+                        </wps:bodyPr>
+                      </wps:wsp>
+                    </a:graphicData>
+                  </a:graphic>
+                  <wp14:sizeRelH relativeFrom="margin">
+                    <wp14:pctWidth>10000</wp14:pctWidth>
+                  </wp14:sizeRelH>
+                  <wp14:sizeRelV relativeFrom="bottomMargin">
+                    <wp14:pctHeight>0</wp14:pctHeight>
+                  </wp14:sizeRelV>
+                </wp:anchor>
+              </w:drawing>
+            </mc:Choice>
+            <mc:Fallback>
+              <w:pict>
+                <v:shapetype w14:anchorId="6C7662D7" id="_x0000_t185" coordsize="21600,21600" o:spt="185" adj="3600" path="m@0,nfqx0@0l0@2qy@0,21600em@1,nfqx21600@0l21600@2qy@1,21600em@0,nsqx0@0l0@2qy@0,21600l@1,21600qx21600@2l21600@0qy@1,xe" filled="f">
+                  <v:formulas>
+                    <v:f eqn="val #0"/>
+                    <v:f eqn="sum width 0 #0"/>
+                    <v:f eqn="sum height 0 #0"/>
+                    <v:f eqn="prod @0 2929 10000"/>
+                    <v:f eqn="sum width 0 @3"/>
+                    <v:f eqn="sum height 0 @3"/>
+                    <v:f eqn="val width"/>
+                    <v:f eqn="val height"/>
+                    <v:f eqn="prod width 1 2"/>
+                    <v:f eqn="prod height 1 2"/>
+                  </v:formulas>
+                  <v:path o:extrusionok="f" gradientshapeok="t" limo="10800,10800" o:connecttype="custom" o:connectlocs="@8,0;0,@9;@8,@7;@6,@9" textboxrect="@3,@3,@4,@5"/>
+                  <v:handles>
+                    <v:h position="#0,topLeft" switch="" xrange="0,10800"/>
+                  </v:handles>
+                </v:shapetype>
+                <v:shape id="Double Bracket 22" o:spid="_x0000_s1028" type="#_x0000_t185" style="position:absolute;margin-left:0;margin-top:0;width:43.45pt;height:18.8pt;z-index:251658241;visibility:visible;mso-wrap-style:square;mso-width-percent:100;mso-height-percent:0;mso-wrap-distance-left:9pt;mso-wrap-distance-top:0;mso-wrap-distance-right:9pt;mso-wrap-distance-bottom:0;mso-position-horizontal:center;mso-position-horizontal-relative:margin;mso-position-vertical:center;mso-position-vertical-relative:bottom-margin-area;mso-width-percent:100;mso-height-percent:0;mso-width-relative:margin;mso-height-relative:bottom-margin-area;v-text-anchor:top" o:gfxdata="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" filled="t" strokecolor="gray" strokeweight="2.25pt">
+                  <v:textbox inset=",0,,0">
+                    <w:txbxContent>
+                      <w:p>
+                        <w:pPr>
+                          <w:jc w:val="center"/>
+                        </w:pPr>
+                        <w:r>
+                          <w:fldChar w:fldCharType="begin"/>
+                        </w:r>
+                        <w:r>
+                          <w:instrText xml:space="preserve"> PAGE    \* MERGEFORMAT </w:instrText>
+                        </w:r>
+                        <w:r>
+                          <w:fldChar w:fldCharType="separate"/>
+                        </w:r>
+                        <w:r>
+                          <w:rPr>
+                            <w:noProof/>
+                          </w:rPr>
+                          <w:t>2</w:t>
+                        </w:r>
+                        <w:r>
+                          <w:rPr>
+                            <w:noProof/>
+                          </w:rPr>
+                          <w:fldChar w:fldCharType="end"/>
+                        </w:r>
+                      </w:p>
+                    </w:txbxContent>
+                  </v:textbox>
+                  <w10:wrap anchorx="margin" anchory="margin"/>
+                </v:shape>
+              </w:pict>
+            </mc:Fallback>
+          </mc:AlternateContent>
+        </w:r>
+        <w:r>
+          <w:rPr>
+            <w:noProof/>
+          </w:rPr>
+          <mc:AlternateContent>
+            <mc:Choice Requires="wps">
+              <w:drawing>
+                <wp:anchor distT="0" distB="0" distL="114300" distR="114300" simplePos="0" relativeHeight="251658240" behindDoc="0" locked="0" layoutInCell="1" allowOverlap="1" wp14:anchorId="14BAB3AA" wp14:editId="20A2489B">
+                  <wp:simplePos x="0" y="0"/>
+                  <wp:positionH relativeFrom="margin">
+                    <wp:align>center</wp:align>
+                  </wp:positionH>
+                  <wp:positionV relativeFrom="bottomMargin">
+                    <wp:align>center</wp:align>
+                  </wp:positionV>
+                  <wp:extent cx="5518150" cy="0"/>
+                  <wp:effectExtent l="9525" t="9525" r="6350" b="9525"/>
+                  <wp:wrapNone/>
+                  <wp:docPr id="21" name="Straight Arrow Connector 21"/>
+                  <wp:cNvGraphicFramePr>
+                    <a:graphicFrameLocks xmlns:a="http://schemas.openxmlformats.org/drawingml/2006/main"/>
+                  </wp:cNvGraphicFramePr>
+                  <a:graphic xmlns:a="http://schemas.openxmlformats.org/drawingml/2006/main">
+                    <a:graphicData uri="http://schemas.microsoft.com/office/word/2010/wordprocessingShape">
+                      <wps:wsp>
+                        <wps:cNvCnPr>
+                          <a:cxnSpLocks noChangeShapeType="1"/>
+                        </wps:cNvCnPr>
+                        <wps:spPr bwMode="auto">
+                          <a:xfrm>
+                            <a:off x="0" y="0"/>
+                            <a:ext cx="5518150" cy="0"/>
+                          </a:xfrm>
+                          <a:prstGeom prst="straightConnector1">
+                            <a:avLst/>
+                          </a:prstGeom>
+                          <a:noFill/>
+                          <a:ln w="12700">
+                            <a:solidFill>
+                              <a:srgbClr val="808080"/>
+                            </a:solidFill>
+                            <a:round/>
+                            <a:headEnd/>
+                            <a:tailEnd/>
+                          </a:ln>
+                          <a:extLst>
+                            <a:ext uri="{909E8E84-426E-40DD-AFC4-6F175D3DCCD1}">
+                              <a14:hiddenFill xmlns:a14="http://schemas.microsoft.com/office/drawing/2010/main">
+                                <a:noFill/>
+                              </a14:hiddenFill>
+                            </a:ext>
+                          </a:extLst>
+                        </wps:spPr>
+                        <wps:bodyPr/>
+                      </wps:wsp>
+                    </a:graphicData>
+                  </a:graphic>
+                  <wp14:sizeRelH relativeFrom="page">
+                    <wp14:pctWidth>0</wp14:pctWidth>
+                  </wp14:sizeRelH>
+                  <wp14:sizeRelV relativeFrom="bottomMargin">
+                    <wp14:pctHeight>0</wp14:pctHeight>
+                  </wp14:sizeRelV>
+                </wp:anchor>
+              </w:drawing>
+            </mc:Choice>
+            <mc:Fallback xmlns:a14="http://schemas.microsoft.com/office/drawing/2010/main" xmlns:a="http://schemas.openxmlformats.org/drawingml/2006/main">
+              <w:pict>
+                <v:shapetype id="_x0000_t32" coordsize="21600,21600" o:oned="t" filled="f" o:spt="32" path="m,l21600,21600e" w14:anchorId="5AE69AE1">
+                  <v:path fillok="f" arrowok="t" o:connecttype="none"/>
+                  <o:lock v:ext="edit" shapetype="t"/>
+                </v:shapetype>
+                <v:shape id="Straight Arrow Connector 21" style="position:absolute;margin-left:0;margin-top:0;width:434.5pt;height:0;z-index:251658240;visibility:visible;mso-wrap-style:square;mso-width-percent:0;mso-height-percent:0;mso-wrap-distance-left:9pt;mso-wrap-distance-top:0;mso-wrap-distance-right:9pt;mso-wrap-distance-bottom:0;mso-position-horizontal:center;mso-position-horizontal-relative:margin;mso-position-vertical:center;mso-position-vertical-relative:bottom-margin-area;mso-width-percent:0;mso-height-percent:0;mso-width-relative:page;mso-height-relative:bottom-margin-area" o:spid="_x0000_s1026" strokecolor="gray" strokeweight="1pt" type="#_x0000_t32" o:gfxdata="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">
+                  <w10:wrap anchorx="margin" anchory="margin"/>
+                </v:shape>
+              </w:pict>
+            </mc:Fallback>
+          </mc:AlternateContent>
+        </w:r>
+      </w:p>
+    </w:sdtContent>
+  </w:sdt>
+</w:ftr>
+</file>
+
+<file path=word/footnotes.xml><?xml version="1.0" encoding="utf-8"?>
+<w:footnotes xmlns:wpc="http://schemas.microsoft.com/office/word/2010/wordprocessingCanvas" xmlns:cx="http://schemas.microsoft.com/office/drawing/2014/chartex" xmlns:cx1="http://schemas.microsoft.com/office/drawing/2015/9/8/chartex" xmlns:cx2="http://schemas.microsoft.com/office/drawing/2015/10/21/chartex" xmlns:cx3="http://schemas.microsoft.com/office/drawing/2016/5/9/chartex" xmlns:cx4="http://schemas.microsoft.com/office/drawing/2016/5/10/chartex" xmlns:cx5="http://schemas.microsoft.com/office/drawing/2016/5/11/chartex" xmlns:cx6="http://schemas.microsoft.com/office/drawing/2016/5/12/chartex" xmlns:cx7="http://schemas.microsoft.com/office/drawing/2016/5/13/chartex" xmlns:cx8="http://schemas.microsoft.com/office/drawing/2016/5/14/chartex" xmlns:mc="http://schemas.openxmlformats.org/markup-compatibility/2006" xmlns:aink="http://schemas.microsoft.com/office/drawing/2016/ink" xmlns:am3d="http://schemas.microsoft.com/office/drawing/2017/model3d" xmlns:o="urn:schemas-microsoft-com:office:office" xmlns:r="http://schemas.openxmlformats.org/officeDocument/2006/relationships" xmlns:m="http://schemas.openxmlformats.org/officeDocument/2006/math" xmlns:v="urn:schemas-microsoft-com:vml" xmlns:wp14="http://schemas.microsoft.com/office/word/2010/wordprocessingDrawing" xmlns:wp="http://schemas.openxmlformats.org/drawingml/2006/wordprocessingDrawing" xmlns:w10="urn:schemas-microsoft-com:office:word" xmlns:w="http://schemas.openxmlformats.org/wordprocessingml/2006/main" xmlns:w14="http://schemas.microsoft.com/office/word/2010/wordml" xmlns:w15="http://schemas.microsoft.com/office/word/2012/wordml" xmlns:w16cid="http://schemas.microsoft.com/office/word/2016/wordml/cid" xmlns:w16se="http://schemas.microsoft.com/office/word/2015/wordml/symex" xmlns:wpg="http://schemas.microsoft.com/office/word/2010/wordprocessingGroup" xmlns:wpi="http://schemas.microsoft.com/office/word/2010/wordprocessingInk" xmlns:wne="http://schemas.microsoft.com/office/word/2006/wordml" xmlns:wps="http://schemas.microsoft.com/office/word/2010/wordprocessingShape" mc:Ignorable="w14 w15 w16se w16cid wp14">
+  <w:footnote w:type="separator" w:id="-1">
+    <w:p>
+      <w:pPr>
+        <w:spacing w:after="0" w:line="240" w:lineRule="auto"/>
+      </w:pPr>
+      <w:r>
+        <w:separator/>
+      </w:r>
+    </w:p>
+  </w:footnote>
+  <w:footnote w:type="continuationSeparator" w:id="0">
+    <w:p>
+      <w:pPr>
+        <w:spacing w:after="0" w:line="240" w:lineRule="auto"/>
+      </w:pPr>
+      <w:r>
+        <w:continuationSeparator/>
+      </w:r>
+    </w:p>
+  </w:footnote>
+  <w:footnote w:type="continuationNotice" w:id="1">
+    <w:p>
+      <w:pPr>
+        <w:spacing w:after="0" w:line="240" w:lineRule="auto"/>
+      </w:pPr>
+    </w:p>
+  </w:footnote>
+</w:footnotes>
+</file>
+
+<file path=word/header1.xml><?xml version="1.0" encoding="utf-8"?>
+<w:hdr xmlns:wpc="http://schemas.microsoft.com/office/word/2010/wordprocessingCanvas" xmlns:cx="http://schemas.microsoft.com/office/drawing/2014/chartex" xmlns:cx1="http://schemas.microsoft.com/office/drawing/2015/9/8/chartex" xmlns:cx2="http://schemas.microsoft.com/office/drawing/2015/10/21/chartex" xmlns:cx3="http://schemas.microsoft.com/office/drawing/2016/5/9/chartex" xmlns:cx4="http://schemas.microsoft.com/office/drawing/2016/5/10/chartex" xmlns:cx5="http://schemas.microsoft.com/office/drawing/2016/5/11/chartex" xmlns:cx6="http://schemas.microsoft.com/office/drawing/2016/5/12/chartex" xmlns:cx7="http://schemas.microsoft.com/office/drawing/2016/5/13/chartex" xmlns:cx8="http://schemas.microsoft.com/office/drawing/2016/5/14/chartex" xmlns:mc="http://schemas.openxmlformats.org/markup-compatibility/2006" xmlns:aink="http://schemas.microsoft.com/office/drawing/2016/ink" xmlns:am3d="http://schemas.microsoft.com/office/drawing/2017/model3d" xmlns:o="urn:schemas-microsoft-com:office:office" xmlns:r="http://schemas.openxmlformats.org/officeDocument/2006/relationships" xmlns:m="http://schemas.openxmlformats.org/officeDocument/2006/math" xmlns:v="urn:schemas-microsoft-com:vml" xmlns:wp14="http://schemas.microsoft.com/office/word/2010/wordprocessingDrawing" xmlns:wp="http://schemas.openxmlformats.org/drawingml/2006/wordprocessingDrawing" xmlns:w10="urn:schemas-microsoft-com:office:word" xmlns:w="http://schemas.openxmlformats.org/wordprocessingml/2006/main" xmlns:w14="http://schemas.microsoft.com/office/word/2010/wordml" xmlns:w15="http://schemas.microsoft.com/office/word/2012/wordml" xmlns:w16cid="http://schemas.microsoft.com/office/word/2016/wordml/cid" xmlns:w16se="http://schemas.microsoft.com/office/word/2015/wordml/symex" xmlns:wpg="http://schemas.microsoft.com/office/word/2010/wordprocessingGroup" xmlns:wpi="http://schemas.microsoft.com/office/word/2010/wordprocessingInk" xmlns:wne="http://schemas.microsoft.com/office/word/2006/wordml" xmlns:wps="http://schemas.microsoft.com/office/word/2010/wordprocessingShape" mc:Ignorable="w14 w15 w16se w16cid wp14">
+  <w:p>
+    <w:pPr>
+      <w:pStyle w:val="Header"/>
+    </w:pPr>
+    <w:r>
+      <w:t>L</w:t>
+    </w:r>
+    <w:r>
+      <w:t xml:space="preserve">ennart Cockx &amp; </w:t>
+    </w:r>
+    <w:r>
+      <w:t xml:space="preserve">Jeroen Van De </w:t>
+    </w:r>
+    <w:proofErr w:type="spellStart"/>
+    <w:r>
+      <w:t>Laer</w:t>
+    </w:r>
+    <w:proofErr w:type="spellEnd"/>
+    <w:r>
+      <w:ptab w:relativeTo="margin" w:alignment="center" w:leader="none"/>
+    </w:r>
+    <w:r>
+      <w:t xml:space="preserve">R0366179 &amp; </w:t>
+    </w:r>
+    <w:r>
+      <w:rPr>
+        <w:rFonts w:ascii="Arial" w:hAnsi="Arial" w:cs="Arial"/>
+        <w:color w:val="212121"/>
+        <w:sz w:val="19"/>
+        <w:szCs w:val="19"/>
+      </w:rPr>
+      <w:t>R0446162</w:t>
+    </w:r>
+    <w:r>
+      <w:ptab w:relativeTo="margin" w:alignment="right" w:leader="none"/>
+    </w:r>
+    <w:r>
+      <w:t>Master of Artificial Intelligence</w:t>
+    </w:r>
+  </w:p>
+</w:hdr>
 </file>
 
 <file path=word/numbering.xml><?xml version="1.0" encoding="utf-8"?>
@@ -2957,15 +4738,15 @@
     <w:lsdException w:name="Hashtag" w:semiHidden="1" w:unhideWhenUsed="1"/>
     <w:lsdException w:name="Unresolved Mention" w:semiHidden="1" w:unhideWhenUsed="1"/>
   </w:latentStyles>
-  <w:style w:type="paragraph" w:default="1" w:styleId="Standaard">
+  <w:style w:type="paragraph" w:default="1" w:styleId="Normal">
     <w:name w:val="Normal"/>
     <w:qFormat/>
   </w:style>
-  <w:style w:type="paragraph" w:styleId="Kop1">
+  <w:style w:type="paragraph" w:styleId="Heading1">
     <w:name w:val="heading 1"/>
-    <w:basedOn w:val="Standaard"/>
-    <w:next w:val="Standaard"/>
-    <w:link w:val="Kop1Char"/>
+    <w:basedOn w:val="Normal"/>
+    <w:next w:val="Normal"/>
+    <w:link w:val="Heading1Char"/>
     <w:uiPriority w:val="9"/>
     <w:qFormat/>
     <w:rsid w:val="00170D38"/>
@@ -2982,13 +4763,13 @@
       <w:szCs w:val="32"/>
     </w:rPr>
   </w:style>
-  <w:style w:type="character" w:default="1" w:styleId="Standaardalinea-lettertype">
+  <w:style w:type="character" w:default="1" w:styleId="DefaultParagraphFont">
     <w:name w:val="Default Paragraph Font"/>
     <w:uiPriority w:val="1"/>
     <w:semiHidden/>
     <w:unhideWhenUsed/>
   </w:style>
-  <w:style w:type="table" w:default="1" w:styleId="Standaardtabel">
+  <w:style w:type="table" w:default="1" w:styleId="TableNormal">
     <w:name w:val="Normal Table"/>
     <w:uiPriority w:val="99"/>
     <w:semiHidden/>
@@ -3003,17 +4784,17 @@
       </w:tblCellMar>
     </w:tblPr>
   </w:style>
-  <w:style w:type="numbering" w:default="1" w:styleId="Geenlijst">
+  <w:style w:type="numbering" w:default="1" w:styleId="NoList">
     <w:name w:val="No List"/>
     <w:uiPriority w:val="99"/>
     <w:semiHidden/>
     <w:unhideWhenUsed/>
   </w:style>
-  <w:style w:type="paragraph" w:styleId="Titel">
+  <w:style w:type="paragraph" w:styleId="Title">
     <w:name w:val="Title"/>
-    <w:basedOn w:val="Standaard"/>
-    <w:next w:val="Standaard"/>
-    <w:link w:val="TitelChar"/>
+    <w:basedOn w:val="Normal"/>
+    <w:next w:val="Normal"/>
+    <w:link w:val="TitleChar"/>
     <w:uiPriority w:val="10"/>
     <w:qFormat/>
     <w:rsid w:val="00170D38"/>
@@ -3030,10 +4811,10 @@
       <w:szCs w:val="56"/>
     </w:rPr>
   </w:style>
-  <w:style w:type="character" w:customStyle="1" w:styleId="TitelChar">
-    <w:name w:val="Titel Char"/>
-    <w:basedOn w:val="Standaardalinea-lettertype"/>
-    <w:link w:val="Titel"/>
+  <w:style w:type="character" w:customStyle="1" w:styleId="TitleChar">
+    <w:name w:val="Title Char"/>
+    <w:basedOn w:val="DefaultParagraphFont"/>
+    <w:link w:val="Title"/>
     <w:uiPriority w:val="10"/>
     <w:rsid w:val="00170D38"/>
     <w:rPr>
@@ -3045,11 +4826,11 @@
       <w:szCs w:val="56"/>
     </w:rPr>
   </w:style>
-  <w:style w:type="paragraph" w:styleId="Ondertitel">
+  <w:style w:type="paragraph" w:styleId="Subtitle">
     <w:name w:val="Subtitle"/>
-    <w:basedOn w:val="Standaard"/>
-    <w:next w:val="Standaard"/>
-    <w:link w:val="OndertitelChar"/>
+    <w:basedOn w:val="Normal"/>
+    <w:next w:val="Normal"/>
+    <w:link w:val="SubtitleChar"/>
     <w:uiPriority w:val="11"/>
     <w:qFormat/>
     <w:rsid w:val="00170D38"/>
@@ -3064,10 +4845,10 @@
       <w:spacing w:val="15"/>
     </w:rPr>
   </w:style>
-  <w:style w:type="character" w:customStyle="1" w:styleId="OndertitelChar">
-    <w:name w:val="Ondertitel Char"/>
-    <w:basedOn w:val="Standaardalinea-lettertype"/>
-    <w:link w:val="Ondertitel"/>
+  <w:style w:type="character" w:customStyle="1" w:styleId="SubtitleChar">
+    <w:name w:val="Subtitle Char"/>
+    <w:basedOn w:val="DefaultParagraphFont"/>
+    <w:link w:val="Subtitle"/>
     <w:uiPriority w:val="11"/>
     <w:rsid w:val="00170D38"/>
     <w:rPr>
@@ -3076,10 +4857,10 @@
       <w:spacing w:val="15"/>
     </w:rPr>
   </w:style>
-  <w:style w:type="character" w:customStyle="1" w:styleId="Kop1Char">
-    <w:name w:val="Kop 1 Char"/>
-    <w:basedOn w:val="Standaardalinea-lettertype"/>
-    <w:link w:val="Kop1"/>
+  <w:style w:type="character" w:customStyle="1" w:styleId="Heading1Char">
+    <w:name w:val="Heading 1 Char"/>
+    <w:basedOn w:val="DefaultParagraphFont"/>
+    <w:link w:val="Heading1"/>
     <w:uiPriority w:val="9"/>
     <w:rsid w:val="00170D38"/>
     <w:rPr>
@@ -3089,10 +4870,10 @@
       <w:szCs w:val="32"/>
     </w:rPr>
   </w:style>
-  <w:style w:type="paragraph" w:styleId="Bijschrift">
+  <w:style w:type="paragraph" w:styleId="Caption">
     <w:name w:val="caption"/>
-    <w:basedOn w:val="Standaard"/>
-    <w:next w:val="Standaard"/>
+    <w:basedOn w:val="Normal"/>
+    <w:next w:val="Normal"/>
     <w:uiPriority w:val="35"/>
     <w:unhideWhenUsed/>
     <w:qFormat/>
@@ -3108,14 +4889,117 @@
       <w:szCs w:val="18"/>
     </w:rPr>
   </w:style>
-  <w:style w:type="character" w:styleId="Tekstvantijdelijkeaanduiding">
+  <w:style w:type="character" w:styleId="PlaceholderText">
     <w:name w:val="Placeholder Text"/>
-    <w:basedOn w:val="Standaardalinea-lettertype"/>
+    <w:basedOn w:val="DefaultParagraphFont"/>
     <w:uiPriority w:val="99"/>
     <w:semiHidden/>
     <w:rsid w:val="00DC423F"/>
     <w:rPr>
       <w:color w:val="808080"/>
+    </w:rPr>
+  </w:style>
+  <w:style w:type="table" w:styleId="TableGrid">
+    <w:name w:val="Table Grid"/>
+    <w:basedOn w:val="TableNormal"/>
+    <w:uiPriority w:val="39"/>
+    <w:rsid w:val="00B01ED3"/>
+    <w:pPr>
+      <w:spacing w:after="0" w:line="240" w:lineRule="auto"/>
+    </w:pPr>
+    <w:tblPr>
+      <w:tblBorders>
+        <w:top w:val="single" w:sz="4" w:space="0" w:color="auto"/>
+        <w:left w:val="single" w:sz="4" w:space="0" w:color="auto"/>
+        <w:bottom w:val="single" w:sz="4" w:space="0" w:color="auto"/>
+        <w:right w:val="single" w:sz="4" w:space="0" w:color="auto"/>
+        <w:insideH w:val="single" w:sz="4" w:space="0" w:color="auto"/>
+        <w:insideV w:val="single" w:sz="4" w:space="0" w:color="auto"/>
+      </w:tblBorders>
+    </w:tblPr>
+  </w:style>
+  <w:style w:type="paragraph" w:styleId="Header">
+    <w:name w:val="header"/>
+    <w:basedOn w:val="Normal"/>
+    <w:link w:val="HeaderChar"/>
+    <w:uiPriority w:val="99"/>
+    <w:unhideWhenUsed/>
+    <w:rsid w:val="0022090A"/>
+    <w:pPr>
+      <w:tabs>
+        <w:tab w:val="center" w:pos="4680"/>
+        <w:tab w:val="right" w:pos="9360"/>
+      </w:tabs>
+      <w:spacing w:after="0" w:line="240" w:lineRule="auto"/>
+    </w:pPr>
+  </w:style>
+  <w:style w:type="character" w:customStyle="1" w:styleId="HeaderChar">
+    <w:name w:val="Header Char"/>
+    <w:basedOn w:val="DefaultParagraphFont"/>
+    <w:link w:val="Header"/>
+    <w:uiPriority w:val="99"/>
+    <w:rsid w:val="0022090A"/>
+  </w:style>
+  <w:style w:type="paragraph" w:styleId="Footer">
+    <w:name w:val="footer"/>
+    <w:basedOn w:val="Normal"/>
+    <w:link w:val="FooterChar"/>
+    <w:uiPriority w:val="99"/>
+    <w:unhideWhenUsed/>
+    <w:rsid w:val="0022090A"/>
+    <w:pPr>
+      <w:tabs>
+        <w:tab w:val="center" w:pos="4680"/>
+        <w:tab w:val="right" w:pos="9360"/>
+      </w:tabs>
+      <w:spacing w:after="0" w:line="240" w:lineRule="auto"/>
+    </w:pPr>
+  </w:style>
+  <w:style w:type="character" w:customStyle="1" w:styleId="FooterChar">
+    <w:name w:val="Footer Char"/>
+    <w:basedOn w:val="DefaultParagraphFont"/>
+    <w:link w:val="Footer"/>
+    <w:uiPriority w:val="99"/>
+    <w:rsid w:val="0022090A"/>
+  </w:style>
+  <w:style w:type="paragraph" w:styleId="Revision">
+    <w:name w:val="Revision"/>
+    <w:hidden/>
+    <w:uiPriority w:val="99"/>
+    <w:semiHidden/>
+    <w:rsid w:val="00F34075"/>
+    <w:pPr>
+      <w:spacing w:after="0" w:line="240" w:lineRule="auto"/>
+    </w:pPr>
+  </w:style>
+  <w:style w:type="paragraph" w:styleId="BalloonText">
+    <w:name w:val="Balloon Text"/>
+    <w:basedOn w:val="Normal"/>
+    <w:link w:val="BalloonTextChar"/>
+    <w:uiPriority w:val="99"/>
+    <w:semiHidden/>
+    <w:unhideWhenUsed/>
+    <w:rsid w:val="00F34075"/>
+    <w:pPr>
+      <w:spacing w:after="0" w:line="240" w:lineRule="auto"/>
+    </w:pPr>
+    <w:rPr>
+      <w:rFonts w:ascii="Segoe UI" w:hAnsi="Segoe UI" w:cs="Segoe UI"/>
+      <w:sz w:val="18"/>
+      <w:szCs w:val="18"/>
+    </w:rPr>
+  </w:style>
+  <w:style w:type="character" w:customStyle="1" w:styleId="BalloonTextChar">
+    <w:name w:val="Balloon Text Char"/>
+    <w:basedOn w:val="DefaultParagraphFont"/>
+    <w:link w:val="BalloonText"/>
+    <w:uiPriority w:val="99"/>
+    <w:semiHidden/>
+    <w:rsid w:val="00F34075"/>
+    <w:rPr>
+      <w:rFonts w:ascii="Segoe UI" w:hAnsi="Segoe UI" w:cs="Segoe UI"/>
+      <w:sz w:val="18"/>
+      <w:szCs w:val="18"/>
     </w:rPr>
   </w:style>
 </w:styles>
@@ -4170,42 +6054,6 @@
         </a:p>
       </dgm:t>
     </dgm:pt>
-    <dgm:pt modelId="{B6375481-0295-4F2D-A585-8900E737E334}">
-      <dgm:prSet phldrT="[Tekst]"/>
-      <dgm:spPr/>
-      <dgm:t>
-        <a:bodyPr/>
-        <a:lstStyle/>
-        <a:p>
-          <a:r>
-            <a:rPr lang="nl-BE"/>
-            <a:t>Initialisation</a:t>
-          </a:r>
-        </a:p>
-      </dgm:t>
-    </dgm:pt>
-    <dgm:pt modelId="{E7CD8448-5C6E-4FE0-A3D8-5B6EDBB3479E}" type="parTrans" cxnId="{4F992FCF-0A05-4170-AF90-89991661CEC9}">
-      <dgm:prSet/>
-      <dgm:spPr/>
-      <dgm:t>
-        <a:bodyPr/>
-        <a:lstStyle/>
-        <a:p>
-          <a:endParaRPr lang="nl-BE"/>
-        </a:p>
-      </dgm:t>
-    </dgm:pt>
-    <dgm:pt modelId="{3997E127-B8FF-4AFB-B8AA-203C9A995FF1}" type="sibTrans" cxnId="{4F992FCF-0A05-4170-AF90-89991661CEC9}">
-      <dgm:prSet/>
-      <dgm:spPr/>
-      <dgm:t>
-        <a:bodyPr/>
-        <a:lstStyle/>
-        <a:p>
-          <a:endParaRPr lang="nl-BE"/>
-        </a:p>
-      </dgm:t>
-    </dgm:pt>
     <dgm:pt modelId="{24C47B86-125C-4D8B-B5BF-CD5E3B2D2130}">
       <dgm:prSet phldrT="[Tekst]"/>
       <dgm:spPr/>
@@ -4252,7 +6100,7 @@
       <dgm:spPr/>
     </dgm:pt>
     <dgm:pt modelId="{B5728502-BE05-4616-BEE7-C4395129D9B6}" type="pres">
-      <dgm:prSet presAssocID="{6224DF25-E3EC-4005-9E8F-691471AAA428}" presName="node" presStyleLbl="node1" presStyleIdx="0" presStyleCnt="10">
+      <dgm:prSet presAssocID="{6224DF25-E3EC-4005-9E8F-691471AAA428}" presName="node" presStyleLbl="node1" presStyleIdx="0" presStyleCnt="9">
         <dgm:presLayoutVars>
           <dgm:bulletEnabled val="1"/>
         </dgm:presLayoutVars>
@@ -4264,7 +6112,7 @@
       <dgm:spPr/>
     </dgm:pt>
     <dgm:pt modelId="{5C049E49-45A5-4A04-8026-286732E6E5B7}" type="pres">
-      <dgm:prSet presAssocID="{9E78BC1A-E222-4F7D-8DD8-235FAEDC1B4C}" presName="node" presStyleLbl="node1" presStyleIdx="1" presStyleCnt="10">
+      <dgm:prSet presAssocID="{9E78BC1A-E222-4F7D-8DD8-235FAEDC1B4C}" presName="node" presStyleLbl="node1" presStyleIdx="1" presStyleCnt="9">
         <dgm:presLayoutVars>
           <dgm:bulletEnabled val="1"/>
         </dgm:presLayoutVars>
@@ -4276,7 +6124,7 @@
       <dgm:spPr/>
     </dgm:pt>
     <dgm:pt modelId="{3D1FADDF-948F-4075-8A83-B3AE1917FAD6}" type="pres">
-      <dgm:prSet presAssocID="{DC15E23D-B43A-485A-B80F-AC8166F3F4C7}" presName="node" presStyleLbl="node1" presStyleIdx="2" presStyleCnt="10">
+      <dgm:prSet presAssocID="{DC15E23D-B43A-485A-B80F-AC8166F3F4C7}" presName="node" presStyleLbl="node1" presStyleIdx="2" presStyleCnt="9">
         <dgm:presLayoutVars>
           <dgm:bulletEnabled val="1"/>
         </dgm:presLayoutVars>
@@ -4288,7 +6136,7 @@
       <dgm:spPr/>
     </dgm:pt>
     <dgm:pt modelId="{90688691-6F46-4AFA-B26B-C3881ECA3288}" type="pres">
-      <dgm:prSet presAssocID="{755E4F5C-DD72-467F-B923-9AC61EA7F0AC}" presName="node" presStyleLbl="node1" presStyleIdx="3" presStyleCnt="10">
+      <dgm:prSet presAssocID="{755E4F5C-DD72-467F-B923-9AC61EA7F0AC}" presName="node" presStyleLbl="node1" presStyleIdx="3" presStyleCnt="9">
         <dgm:presLayoutVars>
           <dgm:bulletEnabled val="1"/>
         </dgm:presLayoutVars>
@@ -4299,20 +6147,8 @@
       <dgm:prSet presAssocID="{92FC340A-B801-4BFA-BCCD-55DAD87E4E80}" presName="sibTrans" presStyleCnt="0"/>
       <dgm:spPr/>
     </dgm:pt>
-    <dgm:pt modelId="{BF71022C-C388-4333-892E-F17FC2763F9D}" type="pres">
-      <dgm:prSet presAssocID="{B6375481-0295-4F2D-A585-8900E737E334}" presName="node" presStyleLbl="node1" presStyleIdx="4" presStyleCnt="10">
-        <dgm:presLayoutVars>
-          <dgm:bulletEnabled val="1"/>
-        </dgm:presLayoutVars>
-      </dgm:prSet>
-      <dgm:spPr/>
-    </dgm:pt>
-    <dgm:pt modelId="{1BE933FF-22B6-4CF6-AE52-77657DCB9786}" type="pres">
-      <dgm:prSet presAssocID="{3997E127-B8FF-4AFB-B8AA-203C9A995FF1}" presName="sibTrans" presStyleCnt="0"/>
-      <dgm:spPr/>
-    </dgm:pt>
     <dgm:pt modelId="{E750B532-1C5A-45F8-8058-D557EE5C0B03}" type="pres">
-      <dgm:prSet presAssocID="{24C47B86-125C-4D8B-B5BF-CD5E3B2D2130}" presName="node" presStyleLbl="node1" presStyleIdx="5" presStyleCnt="10">
+      <dgm:prSet presAssocID="{24C47B86-125C-4D8B-B5BF-CD5E3B2D2130}" presName="node" presStyleLbl="node1" presStyleIdx="4" presStyleCnt="9">
         <dgm:presLayoutVars>
           <dgm:bulletEnabled val="1"/>
         </dgm:presLayoutVars>
@@ -4324,7 +6160,7 @@
       <dgm:spPr/>
     </dgm:pt>
     <dgm:pt modelId="{E6072431-6CCF-4FB6-848A-ADD19557A888}" type="pres">
-      <dgm:prSet presAssocID="{DBD2F4F5-FE62-4D0C-A2A2-33E42ABBD3F7}" presName="node" presStyleLbl="node1" presStyleIdx="6" presStyleCnt="10">
+      <dgm:prSet presAssocID="{DBD2F4F5-FE62-4D0C-A2A2-33E42ABBD3F7}" presName="node" presStyleLbl="node1" presStyleIdx="5" presStyleCnt="9">
         <dgm:presLayoutVars>
           <dgm:bulletEnabled val="1"/>
         </dgm:presLayoutVars>
@@ -4336,7 +6172,7 @@
       <dgm:spPr/>
     </dgm:pt>
     <dgm:pt modelId="{F256A0AF-B8A7-42CE-B709-351A9FAC5923}" type="pres">
-      <dgm:prSet presAssocID="{8FDD7701-E97A-4754-ADFE-FC367E1648C7}" presName="node" presStyleLbl="node1" presStyleIdx="7" presStyleCnt="10">
+      <dgm:prSet presAssocID="{8FDD7701-E97A-4754-ADFE-FC367E1648C7}" presName="node" presStyleLbl="node1" presStyleIdx="6" presStyleCnt="9">
         <dgm:presLayoutVars>
           <dgm:bulletEnabled val="1"/>
         </dgm:presLayoutVars>
@@ -4348,7 +6184,7 @@
       <dgm:spPr/>
     </dgm:pt>
     <dgm:pt modelId="{38375DE2-2106-42F8-9DE0-A8E262BAAFEF}" type="pres">
-      <dgm:prSet presAssocID="{404C3750-1831-44FB-AA6C-E5F83948E32C}" presName="node" presStyleLbl="node1" presStyleIdx="8" presStyleCnt="10">
+      <dgm:prSet presAssocID="{404C3750-1831-44FB-AA6C-E5F83948E32C}" presName="node" presStyleLbl="node1" presStyleIdx="7" presStyleCnt="9">
         <dgm:presLayoutVars>
           <dgm:bulletEnabled val="1"/>
         </dgm:presLayoutVars>
@@ -4360,7 +6196,7 @@
       <dgm:spPr/>
     </dgm:pt>
     <dgm:pt modelId="{1E2EC5EE-C0A6-452A-9FA4-9FF128BDC34E}" type="pres">
-      <dgm:prSet presAssocID="{41D61235-4852-49DA-85E1-CECD8667E363}" presName="node" presStyleLbl="node1" presStyleIdx="9" presStyleCnt="10">
+      <dgm:prSet presAssocID="{41D61235-4852-49DA-85E1-CECD8667E363}" presName="node" presStyleLbl="node1" presStyleIdx="8" presStyleCnt="9">
         <dgm:presLayoutVars>
           <dgm:bulletEnabled val="1"/>
         </dgm:presLayoutVars>
@@ -4369,7 +6205,7 @@
     </dgm:pt>
   </dgm:ptLst>
   <dgm:cxnLst>
-    <dgm:cxn modelId="{87C3A12A-E8E3-440D-9BD0-7CBBA18D5E25}" srcId="{47E2D479-308E-4CF3-B602-EEC969DE3A65}" destId="{8FDD7701-E97A-4754-ADFE-FC367E1648C7}" srcOrd="7" destOrd="0" parTransId="{CC04C8CD-1B72-44C2-94FE-560A6017F40E}" sibTransId="{BD53A39A-3441-45C6-9D07-54880A7E6E31}"/>
+    <dgm:cxn modelId="{87C3A12A-E8E3-440D-9BD0-7CBBA18D5E25}" srcId="{47E2D479-308E-4CF3-B602-EEC969DE3A65}" destId="{8FDD7701-E97A-4754-ADFE-FC367E1648C7}" srcOrd="6" destOrd="0" parTransId="{CC04C8CD-1B72-44C2-94FE-560A6017F40E}" sibTransId="{BD53A39A-3441-45C6-9D07-54880A7E6E31}"/>
     <dgm:cxn modelId="{7970673B-C884-4221-8CF9-792BE9F882DA}" type="presOf" srcId="{47E2D479-308E-4CF3-B602-EEC969DE3A65}" destId="{B0ACD79B-7D5A-434D-9014-F42B1669CAC4}" srcOrd="0" destOrd="0" presId="urn:microsoft.com/office/officeart/2005/8/layout/default"/>
     <dgm:cxn modelId="{2C294C5F-4C50-4840-97A1-C9C78DD1804B}" srcId="{47E2D479-308E-4CF3-B602-EEC969DE3A65}" destId="{9E78BC1A-E222-4F7D-8DD8-235FAEDC1B4C}" srcOrd="1" destOrd="0" parTransId="{D5166278-800A-4832-9C67-7C373BA112D2}" sibTransId="{C8299B02-ACA2-4112-B87D-7C3928F3B8D9}"/>
     <dgm:cxn modelId="{EE9C6E42-185E-4FDD-B963-DCF3AD290EB8}" type="presOf" srcId="{404C3750-1831-44FB-AA6C-E5F83948E32C}" destId="{38375DE2-2106-42F8-9DE0-A8E262BAAFEF}" srcOrd="0" destOrd="0" presId="urn:microsoft.com/office/officeart/2005/8/layout/default"/>
@@ -4379,16 +6215,14 @@
     <dgm:cxn modelId="{34528A59-9999-4BE2-ACB3-DA5D5D89BD93}" type="presOf" srcId="{755E4F5C-DD72-467F-B923-9AC61EA7F0AC}" destId="{90688691-6F46-4AFA-B26B-C3881ECA3288}" srcOrd="0" destOrd="0" presId="urn:microsoft.com/office/officeart/2005/8/layout/default"/>
     <dgm:cxn modelId="{C5F2C998-5398-4D5E-91CA-76CF00B780BA}" type="presOf" srcId="{24C47B86-125C-4D8B-B5BF-CD5E3B2D2130}" destId="{E750B532-1C5A-45F8-8058-D557EE5C0B03}" srcOrd="0" destOrd="0" presId="urn:microsoft.com/office/officeart/2005/8/layout/default"/>
     <dgm:cxn modelId="{B9F8279C-810B-47E1-9FE7-78656134DC1E}" srcId="{47E2D479-308E-4CF3-B602-EEC969DE3A65}" destId="{755E4F5C-DD72-467F-B923-9AC61EA7F0AC}" srcOrd="3" destOrd="0" parTransId="{BB4B4B16-1ACE-4C40-AEC0-E889C5BD4FDC}" sibTransId="{92FC340A-B801-4BFA-BCCD-55DAD87E4E80}"/>
-    <dgm:cxn modelId="{9C4B79A6-C832-40BF-8F74-D77B1E806D7C}" type="presOf" srcId="{B6375481-0295-4F2D-A585-8900E737E334}" destId="{BF71022C-C388-4333-892E-F17FC2763F9D}" srcOrd="0" destOrd="0" presId="urn:microsoft.com/office/officeart/2005/8/layout/default"/>
     <dgm:cxn modelId="{27DAF9AF-ABAF-4B4F-87BC-78F27FB99388}" srcId="{47E2D479-308E-4CF3-B602-EEC969DE3A65}" destId="{DC15E23D-B43A-485A-B80F-AC8166F3F4C7}" srcOrd="2" destOrd="0" parTransId="{37C540AA-318B-4D51-95FC-AF85684AD515}" sibTransId="{21161753-DB0B-4F9D-8D18-0EDC0A39E248}"/>
     <dgm:cxn modelId="{641CCAB5-9115-407E-B93D-16581AA676BC}" type="presOf" srcId="{9E78BC1A-E222-4F7D-8DD8-235FAEDC1B4C}" destId="{5C049E49-45A5-4A04-8026-286732E6E5B7}" srcOrd="0" destOrd="0" presId="urn:microsoft.com/office/officeart/2005/8/layout/default"/>
-    <dgm:cxn modelId="{C53C4DC1-5657-4407-97A0-A8CCD2ACCF8B}" srcId="{47E2D479-308E-4CF3-B602-EEC969DE3A65}" destId="{24C47B86-125C-4D8B-B5BF-CD5E3B2D2130}" srcOrd="5" destOrd="0" parTransId="{8B0FD989-56B4-4C08-A245-C20055C71CA2}" sibTransId="{F5B68966-7FBF-4A51-B314-36BACB9D55F2}"/>
-    <dgm:cxn modelId="{4F992FCF-0A05-4170-AF90-89991661CEC9}" srcId="{47E2D479-308E-4CF3-B602-EEC969DE3A65}" destId="{B6375481-0295-4F2D-A585-8900E737E334}" srcOrd="4" destOrd="0" parTransId="{E7CD8448-5C6E-4FE0-A3D8-5B6EDBB3479E}" sibTransId="{3997E127-B8FF-4AFB-B8AA-203C9A995FF1}"/>
-    <dgm:cxn modelId="{9CFA3CD6-00E1-40D6-8BF7-8D234728D154}" srcId="{47E2D479-308E-4CF3-B602-EEC969DE3A65}" destId="{404C3750-1831-44FB-AA6C-E5F83948E32C}" srcOrd="8" destOrd="0" parTransId="{E6B39B8A-A3FD-48E0-9E25-FCEF5409AF06}" sibTransId="{FD1903B7-07CB-4B4D-A41A-2EA9FBBC8565}"/>
-    <dgm:cxn modelId="{DDC7F1DF-A012-4856-9C4D-1117FC06315F}" srcId="{47E2D479-308E-4CF3-B602-EEC969DE3A65}" destId="{41D61235-4852-49DA-85E1-CECD8667E363}" srcOrd="9" destOrd="0" parTransId="{7D6486DF-A039-4F41-837E-A5B19E1BFFC4}" sibTransId="{3B644061-AEDF-4E9B-A664-855CC718C951}"/>
+    <dgm:cxn modelId="{C53C4DC1-5657-4407-97A0-A8CCD2ACCF8B}" srcId="{47E2D479-308E-4CF3-B602-EEC969DE3A65}" destId="{24C47B86-125C-4D8B-B5BF-CD5E3B2D2130}" srcOrd="4" destOrd="0" parTransId="{8B0FD989-56B4-4C08-A245-C20055C71CA2}" sibTransId="{F5B68966-7FBF-4A51-B314-36BACB9D55F2}"/>
+    <dgm:cxn modelId="{9CFA3CD6-00E1-40D6-8BF7-8D234728D154}" srcId="{47E2D479-308E-4CF3-B602-EEC969DE3A65}" destId="{404C3750-1831-44FB-AA6C-E5F83948E32C}" srcOrd="7" destOrd="0" parTransId="{E6B39B8A-A3FD-48E0-9E25-FCEF5409AF06}" sibTransId="{FD1903B7-07CB-4B4D-A41A-2EA9FBBC8565}"/>
+    <dgm:cxn modelId="{DDC7F1DF-A012-4856-9C4D-1117FC06315F}" srcId="{47E2D479-308E-4CF3-B602-EEC969DE3A65}" destId="{41D61235-4852-49DA-85E1-CECD8667E363}" srcOrd="8" destOrd="0" parTransId="{7D6486DF-A039-4F41-837E-A5B19E1BFFC4}" sibTransId="{3B644061-AEDF-4E9B-A664-855CC718C951}"/>
     <dgm:cxn modelId="{C31C31EB-0DBD-48B7-8C85-036154F4E805}" type="presOf" srcId="{8FDD7701-E97A-4754-ADFE-FC367E1648C7}" destId="{F256A0AF-B8A7-42CE-B709-351A9FAC5923}" srcOrd="0" destOrd="0" presId="urn:microsoft.com/office/officeart/2005/8/layout/default"/>
     <dgm:cxn modelId="{545803EC-DBF1-40E6-83B7-B606554A7986}" type="presOf" srcId="{DBD2F4F5-FE62-4D0C-A2A2-33E42ABBD3F7}" destId="{E6072431-6CCF-4FB6-848A-ADD19557A888}" srcOrd="0" destOrd="0" presId="urn:microsoft.com/office/officeart/2005/8/layout/default"/>
-    <dgm:cxn modelId="{522329F2-4C6A-4B82-B49C-70165C6EB70E}" srcId="{47E2D479-308E-4CF3-B602-EEC969DE3A65}" destId="{DBD2F4F5-FE62-4D0C-A2A2-33E42ABBD3F7}" srcOrd="6" destOrd="0" parTransId="{9D7C3D92-3DB9-4411-86E4-AA35896A4FDA}" sibTransId="{3392E478-B4D1-47CE-AD4F-6912CBA4C685}"/>
+    <dgm:cxn modelId="{522329F2-4C6A-4B82-B49C-70165C6EB70E}" srcId="{47E2D479-308E-4CF3-B602-EEC969DE3A65}" destId="{DBD2F4F5-FE62-4D0C-A2A2-33E42ABBD3F7}" srcOrd="5" destOrd="0" parTransId="{9D7C3D92-3DB9-4411-86E4-AA35896A4FDA}" sibTransId="{3392E478-B4D1-47CE-AD4F-6912CBA4C685}"/>
     <dgm:cxn modelId="{16EE68F9-861B-4830-A9DB-D638EF36191F}" type="presOf" srcId="{41D61235-4852-49DA-85E1-CECD8667E363}" destId="{1E2EC5EE-C0A6-452A-9FA4-9FF128BDC34E}" srcOrd="0" destOrd="0" presId="urn:microsoft.com/office/officeart/2005/8/layout/default"/>
     <dgm:cxn modelId="{FB689BB6-19AE-480E-933E-EE5C3C09070B}" type="presParOf" srcId="{B0ACD79B-7D5A-434D-9014-F42B1669CAC4}" destId="{B5728502-BE05-4616-BEE7-C4395129D9B6}" srcOrd="0" destOrd="0" presId="urn:microsoft.com/office/officeart/2005/8/layout/default"/>
     <dgm:cxn modelId="{2E0F71E0-FA90-46E2-9891-8B10880A51E3}" type="presParOf" srcId="{B0ACD79B-7D5A-434D-9014-F42B1669CAC4}" destId="{BE31BA05-562F-40CF-A209-1FBA7290C9D9}" srcOrd="1" destOrd="0" presId="urn:microsoft.com/office/officeart/2005/8/layout/default"/>
@@ -4398,23 +6232,21 @@
     <dgm:cxn modelId="{D44812B5-D79C-44D1-A8F0-6BB811E0A118}" type="presParOf" srcId="{B0ACD79B-7D5A-434D-9014-F42B1669CAC4}" destId="{2722E1BB-A5C9-4519-9BD6-71813BA7A243}" srcOrd="5" destOrd="0" presId="urn:microsoft.com/office/officeart/2005/8/layout/default"/>
     <dgm:cxn modelId="{680B9EBE-0E35-426D-BD66-4EFEBAD93044}" type="presParOf" srcId="{B0ACD79B-7D5A-434D-9014-F42B1669CAC4}" destId="{90688691-6F46-4AFA-B26B-C3881ECA3288}" srcOrd="6" destOrd="0" presId="urn:microsoft.com/office/officeart/2005/8/layout/default"/>
     <dgm:cxn modelId="{9E5E5F18-9094-4A11-9D6E-6CE549CF92F7}" type="presParOf" srcId="{B0ACD79B-7D5A-434D-9014-F42B1669CAC4}" destId="{74EA0397-D6EA-473C-A5C6-3D3053F6A133}" srcOrd="7" destOrd="0" presId="urn:microsoft.com/office/officeart/2005/8/layout/default"/>
-    <dgm:cxn modelId="{F4685402-2901-44E4-A1DB-206929B6C2B0}" type="presParOf" srcId="{B0ACD79B-7D5A-434D-9014-F42B1669CAC4}" destId="{BF71022C-C388-4333-892E-F17FC2763F9D}" srcOrd="8" destOrd="0" presId="urn:microsoft.com/office/officeart/2005/8/layout/default"/>
-    <dgm:cxn modelId="{DC37D840-49B8-4B2F-801C-74C436EF1CC8}" type="presParOf" srcId="{B0ACD79B-7D5A-434D-9014-F42B1669CAC4}" destId="{1BE933FF-22B6-4CF6-AE52-77657DCB9786}" srcOrd="9" destOrd="0" presId="urn:microsoft.com/office/officeart/2005/8/layout/default"/>
-    <dgm:cxn modelId="{E8A7CB39-BDF8-42CE-AB83-5C10276AAEFA}" type="presParOf" srcId="{B0ACD79B-7D5A-434D-9014-F42B1669CAC4}" destId="{E750B532-1C5A-45F8-8058-D557EE5C0B03}" srcOrd="10" destOrd="0" presId="urn:microsoft.com/office/officeart/2005/8/layout/default"/>
-    <dgm:cxn modelId="{17212146-A5DC-4D4F-ADD1-EFB906F2EF44}" type="presParOf" srcId="{B0ACD79B-7D5A-434D-9014-F42B1669CAC4}" destId="{9A1D55A3-A19F-43DB-877A-4CA08D1AB4A3}" srcOrd="11" destOrd="0" presId="urn:microsoft.com/office/officeart/2005/8/layout/default"/>
-    <dgm:cxn modelId="{04C19485-77EF-4B6D-992F-4A5E236BEE15}" type="presParOf" srcId="{B0ACD79B-7D5A-434D-9014-F42B1669CAC4}" destId="{E6072431-6CCF-4FB6-848A-ADD19557A888}" srcOrd="12" destOrd="0" presId="urn:microsoft.com/office/officeart/2005/8/layout/default"/>
-    <dgm:cxn modelId="{434FEDE8-5C9D-42E9-9D40-0FADB1D8AD09}" type="presParOf" srcId="{B0ACD79B-7D5A-434D-9014-F42B1669CAC4}" destId="{9AF25F03-72AB-4C5C-9E5C-75F6EEA06E9E}" srcOrd="13" destOrd="0" presId="urn:microsoft.com/office/officeart/2005/8/layout/default"/>
-    <dgm:cxn modelId="{7CB87B05-4068-45FF-A4B3-71AD2EBD2E4E}" type="presParOf" srcId="{B0ACD79B-7D5A-434D-9014-F42B1669CAC4}" destId="{F256A0AF-B8A7-42CE-B709-351A9FAC5923}" srcOrd="14" destOrd="0" presId="urn:microsoft.com/office/officeart/2005/8/layout/default"/>
-    <dgm:cxn modelId="{71DAFA85-FBD7-4B8F-9D65-6971B9D07767}" type="presParOf" srcId="{B0ACD79B-7D5A-434D-9014-F42B1669CAC4}" destId="{9806FD29-7771-4E37-91B0-667FBFACE587}" srcOrd="15" destOrd="0" presId="urn:microsoft.com/office/officeart/2005/8/layout/default"/>
-    <dgm:cxn modelId="{30F79EA2-9450-40EF-83CD-1AEBCA7D053C}" type="presParOf" srcId="{B0ACD79B-7D5A-434D-9014-F42B1669CAC4}" destId="{38375DE2-2106-42F8-9DE0-A8E262BAAFEF}" srcOrd="16" destOrd="0" presId="urn:microsoft.com/office/officeart/2005/8/layout/default"/>
-    <dgm:cxn modelId="{2B4C5DDD-31D7-41A3-9676-0080177197E3}" type="presParOf" srcId="{B0ACD79B-7D5A-434D-9014-F42B1669CAC4}" destId="{933E0FDF-44EA-4A76-BCEF-2F3496C442F0}" srcOrd="17" destOrd="0" presId="urn:microsoft.com/office/officeart/2005/8/layout/default"/>
-    <dgm:cxn modelId="{377CCABC-8CF7-4D7A-9625-48A309DCEE02}" type="presParOf" srcId="{B0ACD79B-7D5A-434D-9014-F42B1669CAC4}" destId="{1E2EC5EE-C0A6-452A-9FA4-9FF128BDC34E}" srcOrd="18" destOrd="0" presId="urn:microsoft.com/office/officeart/2005/8/layout/default"/>
+    <dgm:cxn modelId="{E8A7CB39-BDF8-42CE-AB83-5C10276AAEFA}" type="presParOf" srcId="{B0ACD79B-7D5A-434D-9014-F42B1669CAC4}" destId="{E750B532-1C5A-45F8-8058-D557EE5C0B03}" srcOrd="8" destOrd="0" presId="urn:microsoft.com/office/officeart/2005/8/layout/default"/>
+    <dgm:cxn modelId="{17212146-A5DC-4D4F-ADD1-EFB906F2EF44}" type="presParOf" srcId="{B0ACD79B-7D5A-434D-9014-F42B1669CAC4}" destId="{9A1D55A3-A19F-43DB-877A-4CA08D1AB4A3}" srcOrd="9" destOrd="0" presId="urn:microsoft.com/office/officeart/2005/8/layout/default"/>
+    <dgm:cxn modelId="{04C19485-77EF-4B6D-992F-4A5E236BEE15}" type="presParOf" srcId="{B0ACD79B-7D5A-434D-9014-F42B1669CAC4}" destId="{E6072431-6CCF-4FB6-848A-ADD19557A888}" srcOrd="10" destOrd="0" presId="urn:microsoft.com/office/officeart/2005/8/layout/default"/>
+    <dgm:cxn modelId="{434FEDE8-5C9D-42E9-9D40-0FADB1D8AD09}" type="presParOf" srcId="{B0ACD79B-7D5A-434D-9014-F42B1669CAC4}" destId="{9AF25F03-72AB-4C5C-9E5C-75F6EEA06E9E}" srcOrd="11" destOrd="0" presId="urn:microsoft.com/office/officeart/2005/8/layout/default"/>
+    <dgm:cxn modelId="{7CB87B05-4068-45FF-A4B3-71AD2EBD2E4E}" type="presParOf" srcId="{B0ACD79B-7D5A-434D-9014-F42B1669CAC4}" destId="{F256A0AF-B8A7-42CE-B709-351A9FAC5923}" srcOrd="12" destOrd="0" presId="urn:microsoft.com/office/officeart/2005/8/layout/default"/>
+    <dgm:cxn modelId="{71DAFA85-FBD7-4B8F-9D65-6971B9D07767}" type="presParOf" srcId="{B0ACD79B-7D5A-434D-9014-F42B1669CAC4}" destId="{9806FD29-7771-4E37-91B0-667FBFACE587}" srcOrd="13" destOrd="0" presId="urn:microsoft.com/office/officeart/2005/8/layout/default"/>
+    <dgm:cxn modelId="{30F79EA2-9450-40EF-83CD-1AEBCA7D053C}" type="presParOf" srcId="{B0ACD79B-7D5A-434D-9014-F42B1669CAC4}" destId="{38375DE2-2106-42F8-9DE0-A8E262BAAFEF}" srcOrd="14" destOrd="0" presId="urn:microsoft.com/office/officeart/2005/8/layout/default"/>
+    <dgm:cxn modelId="{2B4C5DDD-31D7-41A3-9676-0080177197E3}" type="presParOf" srcId="{B0ACD79B-7D5A-434D-9014-F42B1669CAC4}" destId="{933E0FDF-44EA-4A76-BCEF-2F3496C442F0}" srcOrd="15" destOrd="0" presId="urn:microsoft.com/office/officeart/2005/8/layout/default"/>
+    <dgm:cxn modelId="{377CCABC-8CF7-4D7A-9625-48A309DCEE02}" type="presParOf" srcId="{B0ACD79B-7D5A-434D-9014-F42B1669CAC4}" destId="{1E2EC5EE-C0A6-452A-9FA4-9FF128BDC34E}" srcOrd="16" destOrd="0" presId="urn:microsoft.com/office/officeart/2005/8/layout/default"/>
   </dgm:cxnLst>
   <dgm:bg/>
   <dgm:whole/>
   <dgm:extLst>
     <a:ext uri="http://schemas.microsoft.com/office/drawing/2008/diagram">
-      <dsp:dataModelExt xmlns:dsp="http://schemas.microsoft.com/office/drawing/2008/diagram" relId="rId10" minVer="http://schemas.openxmlformats.org/drawingml/2006/diagram"/>
+      <dsp:dataModelExt xmlns:dsp="http://schemas.microsoft.com/office/drawing/2008/diagram" relId="rId13" minVer="http://schemas.openxmlformats.org/drawingml/2006/diagram"/>
     </a:ext>
   </dgm:extLst>
 </dgm:dataModel>
@@ -4435,8 +6267,8 @@
       </dsp:nvSpPr>
       <dsp:spPr>
         <a:xfrm>
-          <a:off x="611359" y="1111"/>
-          <a:ext cx="1200707" cy="720424"/>
+          <a:off x="0" y="39259"/>
+          <a:ext cx="1582806" cy="949683"/>
         </a:xfrm>
         <a:prstGeom prst="rect">
           <a:avLst/>
@@ -4478,12 +6310,12 @@
         </a:fontRef>
       </dsp:style>
       <dsp:txBody>
-        <a:bodyPr spcFirstLastPara="0" vert="horz" wrap="square" lIns="57150" tIns="57150" rIns="57150" bIns="57150" numCol="1" spcCol="1270" anchor="ctr" anchorCtr="0">
+        <a:bodyPr spcFirstLastPara="0" vert="horz" wrap="square" lIns="76200" tIns="76200" rIns="76200" bIns="76200" numCol="1" spcCol="1270" anchor="ctr" anchorCtr="0">
           <a:noAutofit/>
         </a:bodyPr>
         <a:lstStyle/>
         <a:p>
-          <a:pPr marL="0" lvl="0" indent="0" algn="ctr" defTabSz="666750">
+          <a:pPr marL="0" lvl="0" indent="0" algn="ctr" defTabSz="889000">
             <a:lnSpc>
               <a:spcPct val="90000"/>
             </a:lnSpc>
@@ -4496,14 +6328,14 @@
             <a:buNone/>
           </a:pPr>
           <a:r>
-            <a:rPr lang="nl-BE" sz="1500" kern="1200"/>
+            <a:rPr lang="nl-BE" sz="2000" kern="1200"/>
             <a:t>File Manager</a:t>
           </a:r>
         </a:p>
       </dsp:txBody>
       <dsp:txXfrm>
-        <a:off x="611359" y="1111"/>
-        <a:ext cx="1200707" cy="720424"/>
+        <a:off x="0" y="39259"/>
+        <a:ext cx="1582806" cy="949683"/>
       </dsp:txXfrm>
     </dsp:sp>
     <dsp:sp modelId="{5C049E49-45A5-4A04-8026-286732E6E5B7}">
@@ -4513,8 +6345,8 @@
       </dsp:nvSpPr>
       <dsp:spPr>
         <a:xfrm>
-          <a:off x="1932136" y="1111"/>
-          <a:ext cx="1200707" cy="720424"/>
+          <a:off x="1741087" y="39259"/>
+          <a:ext cx="1582806" cy="949683"/>
         </a:xfrm>
         <a:prstGeom prst="rect">
           <a:avLst/>
@@ -4556,12 +6388,12 @@
         </a:fontRef>
       </dsp:style>
       <dsp:txBody>
-        <a:bodyPr spcFirstLastPara="0" vert="horz" wrap="square" lIns="57150" tIns="57150" rIns="57150" bIns="57150" numCol="1" spcCol="1270" anchor="ctr" anchorCtr="0">
+        <a:bodyPr spcFirstLastPara="0" vert="horz" wrap="square" lIns="76200" tIns="76200" rIns="76200" bIns="76200" numCol="1" spcCol="1270" anchor="ctr" anchorCtr="0">
           <a:noAutofit/>
         </a:bodyPr>
         <a:lstStyle/>
         <a:p>
-          <a:pPr marL="0" lvl="0" indent="0" algn="ctr" defTabSz="666750">
+          <a:pPr marL="0" lvl="0" indent="0" algn="ctr" defTabSz="889000">
             <a:lnSpc>
               <a:spcPct val="90000"/>
             </a:lnSpc>
@@ -4574,14 +6406,14 @@
             <a:buNone/>
           </a:pPr>
           <a:r>
-            <a:rPr lang="nl-BE" sz="1500" kern="1200"/>
+            <a:rPr lang="nl-BE" sz="2000" kern="1200"/>
             <a:t>PCA Analysis</a:t>
           </a:r>
         </a:p>
       </dsp:txBody>
       <dsp:txXfrm>
-        <a:off x="1932136" y="1111"/>
-        <a:ext cx="1200707" cy="720424"/>
+        <a:off x="1741087" y="39259"/>
+        <a:ext cx="1582806" cy="949683"/>
       </dsp:txXfrm>
     </dsp:sp>
     <dsp:sp modelId="{3D1FADDF-948F-4075-8A83-B3AE1917FAD6}">
@@ -4591,8 +6423,8 @@
       </dsp:nvSpPr>
       <dsp:spPr>
         <a:xfrm>
-          <a:off x="3252914" y="1111"/>
-          <a:ext cx="1200707" cy="720424"/>
+          <a:off x="3482174" y="39259"/>
+          <a:ext cx="1582806" cy="949683"/>
         </a:xfrm>
         <a:prstGeom prst="rect">
           <a:avLst/>
@@ -4634,12 +6466,12 @@
         </a:fontRef>
       </dsp:style>
       <dsp:txBody>
-        <a:bodyPr spcFirstLastPara="0" vert="horz" wrap="square" lIns="57150" tIns="57150" rIns="57150" bIns="57150" numCol="1" spcCol="1270" anchor="ctr" anchorCtr="0">
+        <a:bodyPr spcFirstLastPara="0" vert="horz" wrap="square" lIns="76200" tIns="76200" rIns="76200" bIns="76200" numCol="1" spcCol="1270" anchor="ctr" anchorCtr="0">
           <a:noAutofit/>
         </a:bodyPr>
         <a:lstStyle/>
         <a:p>
-          <a:pPr marL="0" lvl="0" indent="0" algn="ctr" defTabSz="666750">
+          <a:pPr marL="0" lvl="0" indent="0" algn="ctr" defTabSz="889000">
             <a:lnSpc>
               <a:spcPct val="90000"/>
             </a:lnSpc>
@@ -4652,14 +6484,14 @@
             <a:buNone/>
           </a:pPr>
           <a:r>
-            <a:rPr lang="nl-BE" sz="1500" kern="1200"/>
+            <a:rPr lang="nl-BE" sz="2000" kern="1200"/>
             <a:t>Image Preparation</a:t>
           </a:r>
         </a:p>
       </dsp:txBody>
       <dsp:txXfrm>
-        <a:off x="3252914" y="1111"/>
-        <a:ext cx="1200707" cy="720424"/>
+        <a:off x="3482174" y="39259"/>
+        <a:ext cx="1582806" cy="949683"/>
       </dsp:txXfrm>
     </dsp:sp>
     <dsp:sp modelId="{90688691-6F46-4AFA-B26B-C3881ECA3288}">
@@ -4669,8 +6501,8 @@
       </dsp:nvSpPr>
       <dsp:spPr>
         <a:xfrm>
-          <a:off x="611359" y="841606"/>
-          <a:ext cx="1200707" cy="720424"/>
+          <a:off x="0" y="1147224"/>
+          <a:ext cx="1582806" cy="949683"/>
         </a:xfrm>
         <a:prstGeom prst="rect">
           <a:avLst/>
@@ -4712,12 +6544,12 @@
         </a:fontRef>
       </dsp:style>
       <dsp:txBody>
-        <a:bodyPr spcFirstLastPara="0" vert="horz" wrap="square" lIns="57150" tIns="57150" rIns="57150" bIns="57150" numCol="1" spcCol="1270" anchor="ctr" anchorCtr="0">
+        <a:bodyPr spcFirstLastPara="0" vert="horz" wrap="square" lIns="76200" tIns="76200" rIns="76200" bIns="76200" numCol="1" spcCol="1270" anchor="ctr" anchorCtr="0">
           <a:noAutofit/>
         </a:bodyPr>
         <a:lstStyle/>
         <a:p>
-          <a:pPr marL="0" lvl="0" indent="0" algn="ctr" defTabSz="666750">
+          <a:pPr marL="0" lvl="0" indent="0" algn="ctr" defTabSz="889000">
             <a:lnSpc>
               <a:spcPct val="90000"/>
             </a:lnSpc>
@@ -4730,25 +6562,25 @@
             <a:buNone/>
           </a:pPr>
           <a:r>
-            <a:rPr lang="nl-BE" sz="1500" kern="1200"/>
+            <a:rPr lang="nl-BE" sz="2000" kern="1200"/>
             <a:t>Initial Pose Estimator</a:t>
           </a:r>
         </a:p>
       </dsp:txBody>
       <dsp:txXfrm>
-        <a:off x="611359" y="841606"/>
-        <a:ext cx="1200707" cy="720424"/>
+        <a:off x="0" y="1147224"/>
+        <a:ext cx="1582806" cy="949683"/>
       </dsp:txXfrm>
     </dsp:sp>
-    <dsp:sp modelId="{BF71022C-C388-4333-892E-F17FC2763F9D}">
+    <dsp:sp modelId="{E750B532-1C5A-45F8-8058-D557EE5C0B03}">
       <dsp:nvSpPr>
         <dsp:cNvPr id="0" name=""/>
         <dsp:cNvSpPr/>
       </dsp:nvSpPr>
       <dsp:spPr>
         <a:xfrm>
-          <a:off x="1932136" y="841606"/>
-          <a:ext cx="1200707" cy="720424"/>
+          <a:off x="1741087" y="1147224"/>
+          <a:ext cx="1582806" cy="949683"/>
         </a:xfrm>
         <a:prstGeom prst="rect">
           <a:avLst/>
@@ -4790,12 +6622,12 @@
         </a:fontRef>
       </dsp:style>
       <dsp:txBody>
-        <a:bodyPr spcFirstLastPara="0" vert="horz" wrap="square" lIns="57150" tIns="57150" rIns="57150" bIns="57150" numCol="1" spcCol="1270" anchor="ctr" anchorCtr="0">
+        <a:bodyPr spcFirstLastPara="0" vert="horz" wrap="square" lIns="76200" tIns="76200" rIns="76200" bIns="76200" numCol="1" spcCol="1270" anchor="ctr" anchorCtr="0">
           <a:noAutofit/>
         </a:bodyPr>
         <a:lstStyle/>
         <a:p>
-          <a:pPr marL="0" lvl="0" indent="0" algn="ctr" defTabSz="666750">
+          <a:pPr marL="0" lvl="0" indent="0" algn="ctr" defTabSz="889000">
             <a:lnSpc>
               <a:spcPct val="90000"/>
             </a:lnSpc>
@@ -4808,25 +6640,25 @@
             <a:buNone/>
           </a:pPr>
           <a:r>
-            <a:rPr lang="nl-BE" sz="1500" kern="1200"/>
-            <a:t>Initialisation</a:t>
+            <a:rPr lang="nl-BE" sz="2000" kern="1200"/>
+            <a:t>Interface</a:t>
           </a:r>
         </a:p>
       </dsp:txBody>
       <dsp:txXfrm>
-        <a:off x="1932136" y="841606"/>
-        <a:ext cx="1200707" cy="720424"/>
+        <a:off x="1741087" y="1147224"/>
+        <a:ext cx="1582806" cy="949683"/>
       </dsp:txXfrm>
     </dsp:sp>
-    <dsp:sp modelId="{E750B532-1C5A-45F8-8058-D557EE5C0B03}">
+    <dsp:sp modelId="{E6072431-6CCF-4FB6-848A-ADD19557A888}">
       <dsp:nvSpPr>
         <dsp:cNvPr id="0" name=""/>
         <dsp:cNvSpPr/>
       </dsp:nvSpPr>
       <dsp:spPr>
         <a:xfrm>
-          <a:off x="3252914" y="841606"/>
-          <a:ext cx="1200707" cy="720424"/>
+          <a:off x="3482174" y="1147224"/>
+          <a:ext cx="1582806" cy="949683"/>
         </a:xfrm>
         <a:prstGeom prst="rect">
           <a:avLst/>
@@ -4868,12 +6700,12 @@
         </a:fontRef>
       </dsp:style>
       <dsp:txBody>
-        <a:bodyPr spcFirstLastPara="0" vert="horz" wrap="square" lIns="57150" tIns="57150" rIns="57150" bIns="57150" numCol="1" spcCol="1270" anchor="ctr" anchorCtr="0">
+        <a:bodyPr spcFirstLastPara="0" vert="horz" wrap="square" lIns="76200" tIns="76200" rIns="76200" bIns="76200" numCol="1" spcCol="1270" anchor="ctr" anchorCtr="0">
           <a:noAutofit/>
         </a:bodyPr>
         <a:lstStyle/>
         <a:p>
-          <a:pPr marL="0" lvl="0" indent="0" algn="ctr" defTabSz="666750">
+          <a:pPr marL="0" lvl="0" indent="0" algn="ctr" defTabSz="889000">
             <a:lnSpc>
               <a:spcPct val="90000"/>
             </a:lnSpc>
@@ -4886,25 +6718,25 @@
             <a:buNone/>
           </a:pPr>
           <a:r>
-            <a:rPr lang="nl-BE" sz="1500" kern="1200"/>
-            <a:t>Interface</a:t>
+            <a:rPr lang="nl-BE" sz="2000" kern="1200"/>
+            <a:t>Fit Function</a:t>
           </a:r>
         </a:p>
       </dsp:txBody>
       <dsp:txXfrm>
-        <a:off x="3252914" y="841606"/>
-        <a:ext cx="1200707" cy="720424"/>
+        <a:off x="3482174" y="1147224"/>
+        <a:ext cx="1582806" cy="949683"/>
       </dsp:txXfrm>
     </dsp:sp>
-    <dsp:sp modelId="{E6072431-6CCF-4FB6-848A-ADD19557A888}">
+    <dsp:sp modelId="{F256A0AF-B8A7-42CE-B709-351A9FAC5923}">
       <dsp:nvSpPr>
         <dsp:cNvPr id="0" name=""/>
         <dsp:cNvSpPr/>
       </dsp:nvSpPr>
       <dsp:spPr>
         <a:xfrm>
-          <a:off x="611359" y="1682101"/>
-          <a:ext cx="1200707" cy="720424"/>
+          <a:off x="0" y="2255188"/>
+          <a:ext cx="1582806" cy="949683"/>
         </a:xfrm>
         <a:prstGeom prst="rect">
           <a:avLst/>
@@ -4946,12 +6778,12 @@
         </a:fontRef>
       </dsp:style>
       <dsp:txBody>
-        <a:bodyPr spcFirstLastPara="0" vert="horz" wrap="square" lIns="57150" tIns="57150" rIns="57150" bIns="57150" numCol="1" spcCol="1270" anchor="ctr" anchorCtr="0">
+        <a:bodyPr spcFirstLastPara="0" vert="horz" wrap="square" lIns="76200" tIns="76200" rIns="76200" bIns="76200" numCol="1" spcCol="1270" anchor="ctr" anchorCtr="0">
           <a:noAutofit/>
         </a:bodyPr>
         <a:lstStyle/>
         <a:p>
-          <a:pPr marL="0" lvl="0" indent="0" algn="ctr" defTabSz="666750">
+          <a:pPr marL="0" lvl="0" indent="0" algn="ctr" defTabSz="889000">
             <a:lnSpc>
               <a:spcPct val="90000"/>
             </a:lnSpc>
@@ -4964,25 +6796,25 @@
             <a:buNone/>
           </a:pPr>
           <a:r>
-            <a:rPr lang="nl-BE" sz="1500" kern="1200"/>
-            <a:t>Fit Function</a:t>
+            <a:rPr lang="nl-BE" sz="2000" kern="1200"/>
+            <a:t>Active Fit Contour</a:t>
           </a:r>
         </a:p>
       </dsp:txBody>
       <dsp:txXfrm>
-        <a:off x="611359" y="1682101"/>
-        <a:ext cx="1200707" cy="720424"/>
+        <a:off x="0" y="2255188"/>
+        <a:ext cx="1582806" cy="949683"/>
       </dsp:txXfrm>
     </dsp:sp>
-    <dsp:sp modelId="{F256A0AF-B8A7-42CE-B709-351A9FAC5923}">
+    <dsp:sp modelId="{38375DE2-2106-42F8-9DE0-A8E262BAAFEF}">
       <dsp:nvSpPr>
         <dsp:cNvPr id="0" name=""/>
         <dsp:cNvSpPr/>
       </dsp:nvSpPr>
       <dsp:spPr>
         <a:xfrm>
-          <a:off x="1932136" y="1682101"/>
-          <a:ext cx="1200707" cy="720424"/>
+          <a:off x="1741087" y="2255188"/>
+          <a:ext cx="1582806" cy="949683"/>
         </a:xfrm>
         <a:prstGeom prst="rect">
           <a:avLst/>
@@ -5024,12 +6856,12 @@
         </a:fontRef>
       </dsp:style>
       <dsp:txBody>
-        <a:bodyPr spcFirstLastPara="0" vert="horz" wrap="square" lIns="57150" tIns="57150" rIns="57150" bIns="57150" numCol="1" spcCol="1270" anchor="ctr" anchorCtr="0">
+        <a:bodyPr spcFirstLastPara="0" vert="horz" wrap="square" lIns="76200" tIns="76200" rIns="76200" bIns="76200" numCol="1" spcCol="1270" anchor="ctr" anchorCtr="0">
           <a:noAutofit/>
         </a:bodyPr>
         <a:lstStyle/>
         <a:p>
-          <a:pPr marL="0" lvl="0" indent="0" algn="ctr" defTabSz="666750">
+          <a:pPr marL="0" lvl="0" indent="0" algn="ctr" defTabSz="889000">
             <a:lnSpc>
               <a:spcPct val="90000"/>
             </a:lnSpc>
@@ -5042,25 +6874,25 @@
             <a:buNone/>
           </a:pPr>
           <a:r>
-            <a:rPr lang="nl-BE" sz="1500" kern="1200"/>
-            <a:t>Active Fit Contour</a:t>
+            <a:rPr lang="nl-BE" sz="2000" kern="1200"/>
+            <a:t>Matching Model Points</a:t>
           </a:r>
         </a:p>
       </dsp:txBody>
       <dsp:txXfrm>
-        <a:off x="1932136" y="1682101"/>
-        <a:ext cx="1200707" cy="720424"/>
+        <a:off x="1741087" y="2255188"/>
+        <a:ext cx="1582806" cy="949683"/>
       </dsp:txXfrm>
     </dsp:sp>
-    <dsp:sp modelId="{38375DE2-2106-42F8-9DE0-A8E262BAAFEF}">
+    <dsp:sp modelId="{1E2EC5EE-C0A6-452A-9FA4-9FF128BDC34E}">
       <dsp:nvSpPr>
         <dsp:cNvPr id="0" name=""/>
         <dsp:cNvSpPr/>
       </dsp:nvSpPr>
       <dsp:spPr>
         <a:xfrm>
-          <a:off x="3252914" y="1682101"/>
-          <a:ext cx="1200707" cy="720424"/>
+          <a:off x="3482174" y="2255188"/>
+          <a:ext cx="1582806" cy="949683"/>
         </a:xfrm>
         <a:prstGeom prst="rect">
           <a:avLst/>
@@ -5102,12 +6934,12 @@
         </a:fontRef>
       </dsp:style>
       <dsp:txBody>
-        <a:bodyPr spcFirstLastPara="0" vert="horz" wrap="square" lIns="57150" tIns="57150" rIns="57150" bIns="57150" numCol="1" spcCol="1270" anchor="ctr" anchorCtr="0">
+        <a:bodyPr spcFirstLastPara="0" vert="horz" wrap="square" lIns="76200" tIns="76200" rIns="76200" bIns="76200" numCol="1" spcCol="1270" anchor="ctr" anchorCtr="0">
           <a:noAutofit/>
         </a:bodyPr>
         <a:lstStyle/>
         <a:p>
-          <a:pPr marL="0" lvl="0" indent="0" algn="ctr" defTabSz="666750">
+          <a:pPr marL="0" lvl="0" indent="0" algn="ctr" defTabSz="889000">
             <a:lnSpc>
               <a:spcPct val="90000"/>
             </a:lnSpc>
@@ -5120,92 +6952,14 @@
             <a:buNone/>
           </a:pPr>
           <a:r>
-            <a:rPr lang="nl-BE" sz="1500" kern="1200"/>
-            <a:t>Matching Model Points</a:t>
-          </a:r>
-        </a:p>
-      </dsp:txBody>
-      <dsp:txXfrm>
-        <a:off x="3252914" y="1682101"/>
-        <a:ext cx="1200707" cy="720424"/>
-      </dsp:txXfrm>
-    </dsp:sp>
-    <dsp:sp modelId="{1E2EC5EE-C0A6-452A-9FA4-9FF128BDC34E}">
-      <dsp:nvSpPr>
-        <dsp:cNvPr id="0" name=""/>
-        <dsp:cNvSpPr/>
-      </dsp:nvSpPr>
-      <dsp:spPr>
-        <a:xfrm>
-          <a:off x="1932136" y="2522596"/>
-          <a:ext cx="1200707" cy="720424"/>
-        </a:xfrm>
-        <a:prstGeom prst="rect">
-          <a:avLst/>
-        </a:prstGeom>
-        <a:solidFill>
-          <a:schemeClr val="accent1">
-            <a:hueOff val="0"/>
-            <a:satOff val="0"/>
-            <a:lumOff val="0"/>
-            <a:alphaOff val="0"/>
-          </a:schemeClr>
-        </a:solidFill>
-        <a:ln w="12700" cap="flat" cmpd="sng" algn="ctr">
-          <a:solidFill>
-            <a:schemeClr val="lt1">
-              <a:hueOff val="0"/>
-              <a:satOff val="0"/>
-              <a:lumOff val="0"/>
-              <a:alphaOff val="0"/>
-            </a:schemeClr>
-          </a:solidFill>
-          <a:prstDash val="solid"/>
-          <a:miter lim="800000"/>
-        </a:ln>
-        <a:effectLst/>
-      </dsp:spPr>
-      <dsp:style>
-        <a:lnRef idx="2">
-          <a:scrgbClr r="0" g="0" b="0"/>
-        </a:lnRef>
-        <a:fillRef idx="1">
-          <a:scrgbClr r="0" g="0" b="0"/>
-        </a:fillRef>
-        <a:effectRef idx="0">
-          <a:scrgbClr r="0" g="0" b="0"/>
-        </a:effectRef>
-        <a:fontRef idx="minor">
-          <a:schemeClr val="lt1"/>
-        </a:fontRef>
-      </dsp:style>
-      <dsp:txBody>
-        <a:bodyPr spcFirstLastPara="0" vert="horz" wrap="square" lIns="57150" tIns="57150" rIns="57150" bIns="57150" numCol="1" spcCol="1270" anchor="ctr" anchorCtr="0">
-          <a:noAutofit/>
-        </a:bodyPr>
-        <a:lstStyle/>
-        <a:p>
-          <a:pPr marL="0" lvl="0" indent="0" algn="ctr" defTabSz="666750">
-            <a:lnSpc>
-              <a:spcPct val="90000"/>
-            </a:lnSpc>
-            <a:spcBef>
-              <a:spcPct val="0"/>
-            </a:spcBef>
-            <a:spcAft>
-              <a:spcPct val="35000"/>
-            </a:spcAft>
-            <a:buNone/>
-          </a:pPr>
-          <a:r>
-            <a:rPr lang="nl-BE" sz="1500" kern="1200"/>
+            <a:rPr lang="nl-BE" sz="2000" kern="1200"/>
             <a:t>Active Shape Model</a:t>
           </a:r>
         </a:p>
       </dsp:txBody>
       <dsp:txXfrm>
-        <a:off x="1932136" y="2522596"/>
-        <a:ext cx="1200707" cy="720424"/>
+        <a:off x="3482174" y="2255188"/>
+        <a:ext cx="1582806" cy="949683"/>
       </dsp:txXfrm>
     </dsp:sp>
   </dsp:spTree>
@@ -6689,11 +8443,30 @@
 </file>
 
 <file path=customXml/item1.xml><?xml version="1.0" encoding="utf-8"?>
+<CoverPageProperties xmlns="http://schemas.microsoft.com/office/2006/coverPageProps">
+  <PublishDate/>
+  <Abstract>Incisor segmentation in radiographs with Active Shape Model</Abstract>
+  <CompanyAddress/>
+  <CompanyPhone/>
+  <CompanyFax/>
+  <CompanyEmail/>
+</CoverPageProperties>
+</file>
+
+<file path=customXml/item2.xml><?xml version="1.0" encoding="utf-8"?>
 <b:Sources xmlns:b="http://schemas.openxmlformats.org/officeDocument/2006/bibliography" xmlns="http://schemas.openxmlformats.org/officeDocument/2006/bibliography" SelectedStyle="\IEEE2006OfficeOnline.xsl" StyleName="IEEE" Version="2006"/>
 </file>
 
 <file path=customXml/itemProps1.xml><?xml version="1.0" encoding="utf-8"?>
-<ds:datastoreItem xmlns:ds="http://schemas.openxmlformats.org/officeDocument/2006/customXml" ds:itemID="{DD46B830-B0D2-4A20-9A89-0EFEA63E770D}">
+<ds:datastoreItem xmlns:ds="http://schemas.openxmlformats.org/officeDocument/2006/customXml" ds:itemID="{55AF091B-3C7A-41E3-B477-F2FDAA23CFDA}">
+  <ds:schemaRefs>
+    <ds:schemaRef ds:uri="http://schemas.microsoft.com/office/2006/coverPageProps"/>
+  </ds:schemaRefs>
+</ds:datastoreItem>
+</file>
+
+<file path=customXml/itemProps2.xml><?xml version="1.0" encoding="utf-8"?>
+<ds:datastoreItem xmlns:ds="http://schemas.openxmlformats.org/officeDocument/2006/customXml" ds:itemID="{C50ACD0E-B006-47A4-A9D3-BC218E13D68A}">
   <ds:schemaRefs>
     <ds:schemaRef ds:uri="http://schemas.openxmlformats.org/officeDocument/2006/bibliography"/>
   </ds:schemaRefs>

</xml_diff>

<commit_message>
added active shape iteration functionality to interface
</commit_message>
<xml_diff>
--- a/Report.docx
+++ b/Report.docx
@@ -611,30 +611,69 @@
         <w:t xml:space="preserve"> radiographs</w:t>
       </w:r>
       <w:r>
-        <w:t>, landmarks of the teeth that need to be extracted and the segmentations of these teeth. The goal of the project is to achieve the segmentation</w:t>
-      </w:r>
-      <w:r>
-        <w:t xml:space="preserve"> the 8 </w:t>
+        <w:t xml:space="preserve">, landmarks of the teeth that need to be extracted and the segmentations of these teeth. The goal of </w:t>
+      </w:r>
+      <w:r>
+        <w:t>this</w:t>
+      </w:r>
+      <w:r>
+        <w:t xml:space="preserve"> project is to achieve the segmentation</w:t>
+      </w:r>
+      <w:r>
+        <w:t xml:space="preserve"> </w:t>
+      </w:r>
+      <w:r>
+        <w:t>of</w:t>
+      </w:r>
+      <w:r>
+        <w:t xml:space="preserve"> 8 </w:t>
       </w:r>
       <w:r>
         <w:t>incisors</w:t>
       </w:r>
       <w:r>
-        <w:t xml:space="preserve"> out of the dental radiograph. </w:t>
+        <w:t xml:space="preserve"> </w:t>
+      </w:r>
+      <w:r>
+        <w:t xml:space="preserve">from </w:t>
+      </w:r>
+      <w:r>
+        <w:t>dental radiograph</w:t>
+      </w:r>
+      <w:r>
+        <w:t>s</w:t>
+      </w:r>
+      <w:r>
+        <w:t xml:space="preserve">. </w:t>
       </w:r>
     </w:p>
     <w:p>
       <w:r>
-        <w:t xml:space="preserve">The Procrustes analysis gets executed on the landmarks of the teeth. The Procrustes will </w:t>
+        <w:t xml:space="preserve">The Procrustes analysis gets executed on the landmarks of the teeth. Procrustes will </w:t>
       </w:r>
       <w:r>
         <w:t xml:space="preserve">analyze the given shapes and </w:t>
       </w:r>
       <w:r>
-        <w:t xml:space="preserve">perform translating, rotating and uniformly scaling </w:t>
-      </w:r>
-      <w:r>
-        <w:t xml:space="preserve">of </w:t>
+        <w:t>perform translati</w:t>
+      </w:r>
+      <w:r>
+        <w:t>on</w:t>
+      </w:r>
+      <w:r>
+        <w:t>, rotati</w:t>
+      </w:r>
+      <w:r>
+        <w:t>on</w:t>
+      </w:r>
+      <w:r>
+        <w:t xml:space="preserve"> and uniformly scal</w:t>
+      </w:r>
+      <w:r>
+        <w:t>e</w:t>
+      </w:r>
+      <w:r>
+        <w:t xml:space="preserve">s </w:t>
       </w:r>
       <w:r>
         <w:t xml:space="preserve">the objects to obtain a similar placement and size between </w:t>
@@ -690,10 +729,10 @@
         </w:rPr>
         <w:lastRenderedPageBreak/>
         <w:drawing>
-          <wp:inline distT="0" distB="0" distL="0" distR="0" wp14:anchorId="20ABA990" wp14:editId="743560B5">
-            <wp:extent cx="5025225" cy="2317059"/>
+          <wp:inline distT="0" distB="0" distL="0" distR="0" wp14:anchorId="20ABA990" wp14:editId="0BD50D3A">
+            <wp:extent cx="5025227" cy="2317059"/>
             <wp:effectExtent l="0" t="0" r="4445" b="7620"/>
-            <wp:docPr id="4" name="Afbeelding 4"/>
+            <wp:docPr id="1545132048" name="picture"/>
             <wp:cNvGraphicFramePr>
               <a:graphicFrameLocks xmlns:a="http://schemas.openxmlformats.org/drawingml/2006/main" noChangeAspect="1"/>
             </wp:cNvGraphicFramePr>
@@ -701,10 +740,8 @@
               <a:graphicData uri="http://schemas.openxmlformats.org/drawingml/2006/picture">
                 <pic:pic xmlns:pic="http://schemas.openxmlformats.org/drawingml/2006/picture">
                   <pic:nvPicPr>
-                    <pic:cNvPr id="0" name="Picture 2"/>
-                    <pic:cNvPicPr>
-                      <a:picLocks noChangeAspect="1" noChangeArrowheads="1"/>
-                    </pic:cNvPicPr>
+                    <pic:cNvPr id="0" name="picture"/>
+                    <pic:cNvPicPr/>
                   </pic:nvPicPr>
                   <pic:blipFill>
                     <a:blip r:embed="rId14">
@@ -714,23 +751,18 @@
                         </a:ext>
                       </a:extLst>
                     </a:blip>
-                    <a:srcRect/>
                     <a:stretch>
                       <a:fillRect/>
                     </a:stretch>
                   </pic:blipFill>
-                  <pic:spPr bwMode="auto">
+                  <pic:spPr>
                     <a:xfrm>
                       <a:off x="0" y="0"/>
-                      <a:ext cx="5037783" cy="2322849"/>
+                      <a:ext cx="5025227" cy="2317059"/>
                     </a:xfrm>
                     <a:prstGeom prst="rect">
                       <a:avLst/>
                     </a:prstGeom>
-                    <a:noFill/>
-                    <a:ln>
-                      <a:noFill/>
-                    </a:ln>
                   </pic:spPr>
                 </pic:pic>
               </a:graphicData>
@@ -783,15 +815,13 @@
       </w:r>
       <w:bookmarkEnd w:id="1"/>
       <w:r>
-        <w:t xml:space="preserve">: </w:t>
-      </w:r>
-      <w:proofErr w:type="spellStart"/>
-      <w:r>
-        <w:t>Procusteres</w:t>
-      </w:r>
-      <w:proofErr w:type="spellEnd"/>
-      <w:r>
-        <w:t xml:space="preserve"> of the variations of one tooth</w:t>
+        <w:t>: Proc</w:t>
+      </w:r>
+      <w:r>
+        <w:t>r</w:t>
+      </w:r>
+      <w:r>
+        <w:t>ustes of the variations of one tooth</w:t>
       </w:r>
     </w:p>
     <w:p>
@@ -901,6 +931,30 @@
           <w:lang w:val="en-GB"/>
         </w:rPr>
         <w:t xml:space="preserve"> </w:t>
+      </w:r>
+      <w:r>
+        <w:rPr>
+          <w:lang w:val="en-GB"/>
+        </w:rPr>
+        <w:t xml:space="preserve">The principal components of the </w:t>
+      </w:r>
+      <w:r>
+        <w:rPr>
+          <w:lang w:val="en-GB"/>
+        </w:rPr>
+        <w:t xml:space="preserve">model are used to transform the </w:t>
+      </w:r>
+      <w:r>
+        <w:rPr>
+          <w:lang w:val="en-GB"/>
+        </w:rPr>
+        <w:t xml:space="preserve">model points into the corresponding points on the </w:t>
+      </w:r>
+      <w:r>
+        <w:rPr>
+          <w:lang w:val="en-GB"/>
+        </w:rPr>
+        <w:t>radiograph image.</w:t>
       </w:r>
     </w:p>
     <w:p>
@@ -911,13 +965,12 @@
       <w:r>
         <w:rPr>
           <w:noProof/>
-          <w:lang w:val="en-GB"/>
         </w:rPr>
         <w:drawing>
-          <wp:inline distT="0" distB="0" distL="0" distR="0" wp14:anchorId="359B7D46" wp14:editId="09221CC1">
-            <wp:extent cx="4731026" cy="2181408"/>
+          <wp:inline distT="0" distB="0" distL="0" distR="0" wp14:anchorId="359B7D46" wp14:editId="47A78017">
+            <wp:extent cx="4731028" cy="2181408"/>
             <wp:effectExtent l="0" t="0" r="0" b="9525"/>
-            <wp:docPr id="5" name="Afbeelding 5"/>
+            <wp:docPr id="562479555" name="picture"/>
             <wp:cNvGraphicFramePr>
               <a:graphicFrameLocks xmlns:a="http://schemas.openxmlformats.org/drawingml/2006/main" noChangeAspect="1"/>
             </wp:cNvGraphicFramePr>
@@ -925,10 +978,8 @@
               <a:graphicData uri="http://schemas.openxmlformats.org/drawingml/2006/picture">
                 <pic:pic xmlns:pic="http://schemas.openxmlformats.org/drawingml/2006/picture">
                   <pic:nvPicPr>
-                    <pic:cNvPr id="0" name="Picture 3"/>
-                    <pic:cNvPicPr>
-                      <a:picLocks noChangeAspect="1" noChangeArrowheads="1"/>
-                    </pic:cNvPicPr>
+                    <pic:cNvPr id="0" name="picture"/>
+                    <pic:cNvPicPr/>
                   </pic:nvPicPr>
                   <pic:blipFill>
                     <a:blip r:embed="rId15">
@@ -938,23 +989,18 @@
                         </a:ext>
                       </a:extLst>
                     </a:blip>
-                    <a:srcRect/>
                     <a:stretch>
                       <a:fillRect/>
                     </a:stretch>
                   </pic:blipFill>
-                  <pic:spPr bwMode="auto">
+                  <pic:spPr>
                     <a:xfrm>
                       <a:off x="0" y="0"/>
-                      <a:ext cx="4754466" cy="2192216"/>
+                      <a:ext cx="4731028" cy="2181408"/>
                     </a:xfrm>
                     <a:prstGeom prst="rect">
                       <a:avLst/>
                     </a:prstGeom>
-                    <a:noFill/>
-                    <a:ln>
-                      <a:noFill/>
-                    </a:ln>
                   </pic:spPr>
                 </pic:pic>
               </a:graphicData>
@@ -1004,13 +1050,7 @@
       </w:r>
       <w:bookmarkEnd w:id="2"/>
       <w:r>
-        <w:t>: PCA analysis, the eigenvectors</w:t>
-      </w:r>
-      <w:r>
-        <w:t xml:space="preserve"> </w:t>
-      </w:r>
-      <w:r>
-        <w:t>of a tooth</w:t>
+        <w:t>: PCA analysis, the eigenvectors of a tooth</w:t>
       </w:r>
     </w:p>
     <w:p>
@@ -1049,7 +1089,13 @@
         <w:rPr>
           <w:lang w:val="en-GB"/>
         </w:rPr>
-        <w:t xml:space="preserve">Some pre-processing </w:t>
+        <w:t>Various</w:t>
+      </w:r>
+      <w:r>
+        <w:rPr>
+          <w:lang w:val="en-GB"/>
+        </w:rPr>
+        <w:t xml:space="preserve"> pre-processing </w:t>
       </w:r>
       <w:r>
         <w:rPr>
@@ -1075,14 +1121,12 @@
         </w:rPr>
         <w:t xml:space="preserve"> evaluated in the Image Preparation module. This is done </w:t>
       </w:r>
-      <w:proofErr w:type="gramStart"/>
       <w:r>
         <w:rPr>
           <w:lang w:val="en-GB"/>
         </w:rPr>
         <w:t>in order to</w:t>
       </w:r>
-      <w:proofErr w:type="gramEnd"/>
       <w:r>
         <w:rPr>
           <w:lang w:val="en-GB"/>
@@ -1093,37 +1137,43 @@
         <w:rPr>
           <w:lang w:val="en-GB"/>
         </w:rPr>
-        <w:t>T</w:t>
-      </w:r>
-      <w:r>
-        <w:rPr>
-          <w:lang w:val="en-GB"/>
-        </w:rPr>
-        <w:t xml:space="preserve">he contrast in the picture </w:t>
-      </w:r>
-      <w:r>
-        <w:rPr>
-          <w:lang w:val="en-GB"/>
-        </w:rPr>
-        <w:t xml:space="preserve">needs to be </w:t>
-      </w:r>
-      <w:r>
-        <w:rPr>
-          <w:lang w:val="en-GB"/>
-        </w:rPr>
-        <w:t xml:space="preserve">stretched as much without getting too much unwanted bright spots. </w:t>
-      </w:r>
-      <w:r>
-        <w:rPr>
-          <w:lang w:val="en-GB"/>
-        </w:rPr>
-        <w:t>An</w:t>
-      </w:r>
-      <w:r>
-        <w:rPr>
-          <w:lang w:val="en-GB"/>
-        </w:rPr>
-        <w:t xml:space="preserve"> edge detection</w:t>
+        <w:t xml:space="preserve">The contrast in the pictures </w:t>
+      </w:r>
+      <w:r>
+        <w:rPr>
+          <w:lang w:val="en-GB"/>
+        </w:rPr>
+        <w:t>is</w:t>
+      </w:r>
+      <w:r>
+        <w:rPr>
+          <w:lang w:val="en-GB"/>
+        </w:rPr>
+        <w:t xml:space="preserve"> stretched to</w:t>
+      </w:r>
+      <w:r>
+        <w:rPr>
+          <w:lang w:val="en-GB"/>
+        </w:rPr>
+        <w:t xml:space="preserve"> make the edges of the teeth more visible</w:t>
+      </w:r>
+      <w:r>
+        <w:rPr>
+          <w:lang w:val="en-GB"/>
+        </w:rPr>
+        <w:t xml:space="preserve">, while making sure that this does not create too much unwanted bright spots. </w:t>
+      </w:r>
+      <w:r>
+        <w:rPr>
+          <w:lang w:val="en-GB"/>
+        </w:rPr>
+        <w:t>Edge</w:t>
+      </w:r>
+      <w:r>
+        <w:rPr>
+          <w:lang w:val="en-GB"/>
+        </w:rPr>
+        <w:t xml:space="preserve"> detection</w:t>
       </w:r>
       <w:r>
         <w:rPr>
@@ -1135,7 +1185,37 @@
         <w:rPr>
           <w:lang w:val="en-GB"/>
         </w:rPr>
-        <w:t xml:space="preserve"> to the obtained image. This</w:t>
+        <w:t xml:space="preserve"> </w:t>
+      </w:r>
+      <w:r>
+        <w:rPr>
+          <w:lang w:val="en-GB"/>
+        </w:rPr>
+        <w:t>on</w:t>
+      </w:r>
+      <w:r>
+        <w:rPr>
+          <w:lang w:val="en-GB"/>
+        </w:rPr>
+        <w:t xml:space="preserve"> the obtained image</w:t>
+      </w:r>
+      <w:r>
+        <w:rPr>
+          <w:lang w:val="en-GB"/>
+        </w:rPr>
+        <w:t>s</w:t>
+      </w:r>
+      <w:r>
+        <w:rPr>
+          <w:lang w:val="en-GB"/>
+        </w:rPr>
+        <w:t>, in this case a Sobel filter is used</w:t>
+      </w:r>
+      <w:r>
+        <w:rPr>
+          <w:lang w:val="en-GB"/>
+        </w:rPr>
+        <w:t>. This</w:t>
       </w:r>
       <w:r>
         <w:rPr>
@@ -1171,7 +1251,19 @@
         <w:rPr>
           <w:lang w:val="en-GB"/>
         </w:rPr>
-        <w:t xml:space="preserve">s. These edges will be used to detect where the teeth are in the radiograph. The comparison of the different </w:t>
+        <w:t xml:space="preserve">s. These edges will be used to detect where the teeth are in the radiograph. </w:t>
+      </w:r>
+      <w:r>
+        <w:rPr>
+          <w:lang w:val="en-GB"/>
+        </w:rPr>
+        <w:t>A</w:t>
+      </w:r>
+      <w:r>
+        <w:rPr>
+          <w:lang w:val="en-GB"/>
+        </w:rPr>
+        <w:t xml:space="preserve"> comparison of the different </w:t>
       </w:r>
       <w:r>
         <w:rPr>
@@ -1231,14 +1323,55 @@
           <w:lang w:val="en-GB"/>
         </w:rPr>
         <w:lastRenderedPageBreak/>
-        <w:t xml:space="preserve">The median filter is used, because it will filter out the some of the noise in the image. It will even out the image. The contrast stretching will </w:t>
-      </w:r>
-      <w:r>
-        <w:rPr>
-          <w:color w:val="FF0000"/>
-          <w:lang w:val="en-GB"/>
-        </w:rPr>
-        <w:t>explanation of the different filters. Which filter we are going to use.</w:t>
+        <w:t xml:space="preserve">To improve the results of the </w:t>
+      </w:r>
+      <w:r>
+        <w:rPr>
+          <w:lang w:val="en-GB"/>
+        </w:rPr>
+        <w:t xml:space="preserve">edge detection, </w:t>
+      </w:r>
+      <w:r>
+        <w:rPr>
+          <w:lang w:val="en-GB"/>
+        </w:rPr>
+        <w:t xml:space="preserve">high frequency noise is removed by smoothing the image. </w:t>
+      </w:r>
+      <w:r>
+        <w:rPr>
+          <w:lang w:val="en-GB"/>
+        </w:rPr>
+        <w:t xml:space="preserve">This smoothing can be done using a </w:t>
+      </w:r>
+      <w:r>
+        <w:rPr>
+          <w:lang w:val="en-GB"/>
+        </w:rPr>
+        <w:t>gaussian, median</w:t>
+      </w:r>
+      <w:r>
+        <w:rPr>
+          <w:lang w:val="en-GB"/>
+        </w:rPr>
+        <w:t xml:space="preserve">, bilateral, or other filters. </w:t>
+      </w:r>
+      <w:r>
+        <w:rPr>
+          <w:lang w:val="en-GB"/>
+        </w:rPr>
+        <w:t xml:space="preserve">The median filter is used, because </w:t>
+      </w:r>
+      <w:r>
+        <w:rPr>
+          <w:lang w:val="en-GB"/>
+        </w:rPr>
+        <w:t>this gave the best results</w:t>
+      </w:r>
+      <w:r>
+        <w:rPr>
+          <w:lang w:val="en-GB"/>
+        </w:rPr>
+        <w:t xml:space="preserve">. </w:t>
       </w:r>
     </w:p>
     <w:p>
@@ -1248,13 +1381,12 @@
       <w:r>
         <w:rPr>
           <w:noProof/>
-          <w:lang w:val="en-GB"/>
         </w:rPr>
         <w:drawing>
-          <wp:inline distT="0" distB="0" distL="0" distR="0" wp14:anchorId="6454B89D" wp14:editId="2FB3318C">
-            <wp:extent cx="6194066" cy="2924175"/>
+          <wp:inline distT="0" distB="0" distL="0" distR="0" wp14:anchorId="6454B89D" wp14:editId="1503F465">
+            <wp:extent cx="6194068" cy="2924175"/>
             <wp:effectExtent l="0" t="0" r="0" b="0"/>
-            <wp:docPr id="6" name="Afbeelding 6"/>
+            <wp:docPr id="1646919544" name="picture"/>
             <wp:cNvGraphicFramePr>
               <a:graphicFrameLocks xmlns:a="http://schemas.openxmlformats.org/drawingml/2006/main" noChangeAspect="1"/>
             </wp:cNvGraphicFramePr>
@@ -1262,10 +1394,8 @@
               <a:graphicData uri="http://schemas.openxmlformats.org/drawingml/2006/picture">
                 <pic:pic xmlns:pic="http://schemas.openxmlformats.org/drawingml/2006/picture">
                   <pic:nvPicPr>
-                    <pic:cNvPr id="0" name="Picture 4"/>
-                    <pic:cNvPicPr>
-                      <a:picLocks noChangeAspect="1" noChangeArrowheads="1"/>
-                    </pic:cNvPicPr>
+                    <pic:cNvPr id="0" name="picture"/>
+                    <pic:cNvPicPr/>
                   </pic:nvPicPr>
                   <pic:blipFill>
                     <a:blip r:embed="rId16">
@@ -1275,23 +1405,18 @@
                         </a:ext>
                       </a:extLst>
                     </a:blip>
-                    <a:srcRect/>
                     <a:stretch>
                       <a:fillRect/>
                     </a:stretch>
                   </pic:blipFill>
-                  <pic:spPr bwMode="auto">
+                  <pic:spPr>
                     <a:xfrm>
                       <a:off x="0" y="0"/>
-                      <a:ext cx="6212671" cy="2932958"/>
+                      <a:ext cx="6194068" cy="2924175"/>
                     </a:xfrm>
                     <a:prstGeom prst="rect">
                       <a:avLst/>
                     </a:prstGeom>
-                    <a:noFill/>
-                    <a:ln>
-                      <a:noFill/>
-                    </a:ln>
                   </pic:spPr>
                 </pic:pic>
               </a:graphicData>
@@ -1352,6 +1477,323 @@
           <w:lang w:val="en-GB"/>
         </w:rPr>
       </w:pPr>
+      <w:r>
+        <w:rPr>
+          <w:lang w:val="en-GB"/>
+        </w:rPr>
+        <w:t xml:space="preserve">To perform edge </w:t>
+      </w:r>
+      <w:r>
+        <w:rPr>
+          <w:lang w:val="en-GB"/>
+        </w:rPr>
+        <w:t>detection,</w:t>
+      </w:r>
+      <w:r>
+        <w:rPr>
+          <w:lang w:val="en-GB"/>
+        </w:rPr>
+        <w:t xml:space="preserve"> we also have several options</w:t>
+      </w:r>
+      <w:r>
+        <w:rPr>
+          <w:lang w:val="en-GB"/>
+        </w:rPr>
+        <w:t xml:space="preserve"> </w:t>
+      </w:r>
+      <w:r>
+        <w:rPr>
+          <w:lang w:val="en-GB"/>
+        </w:rPr>
+        <w:t xml:space="preserve">shown </w:t>
+      </w:r>
+      <w:r>
+        <w:rPr>
+          <w:lang w:val="en-GB"/>
+        </w:rPr>
+        <w:t xml:space="preserve">in </w:t>
+      </w:r>
+      <w:r>
+        <w:rPr>
+          <w:lang w:val="en-GB"/>
+        </w:rPr>
+        <w:fldChar w:fldCharType="begin"/>
+      </w:r>
+      <w:r>
+        <w:rPr>
+          <w:lang w:val="en-GB"/>
+        </w:rPr>
+        <w:instrText xml:space="preserve"> REF _Ref517713522 \h </w:instrText>
+      </w:r>
+      <w:r>
+        <w:rPr>
+          <w:lang w:val="en-GB"/>
+        </w:rPr>
+      </w:r>
+      <w:r>
+        <w:rPr>
+          <w:lang w:val="en-GB"/>
+        </w:rPr>
+        <w:fldChar w:fldCharType="separate"/>
+      </w:r>
+      <w:r>
+        <w:t xml:space="preserve">Figure </w:t>
+      </w:r>
+      <w:r>
+        <w:rPr>
+          <w:noProof/>
+        </w:rPr>
+        <w:t>5</w:t>
+      </w:r>
+      <w:r>
+        <w:rPr>
+          <w:lang w:val="en-GB"/>
+        </w:rPr>
+        <w:fldChar w:fldCharType="end"/>
+      </w:r>
+      <w:r>
+        <w:rPr>
+          <w:lang w:val="en-GB"/>
+        </w:rPr>
+        <w:t xml:space="preserve">. Prewitt, </w:t>
+      </w:r>
+      <w:proofErr w:type="spellStart"/>
+      <w:r>
+        <w:rPr>
+          <w:lang w:val="en-GB"/>
+        </w:rPr>
+        <w:t>Scharr</w:t>
+      </w:r>
+      <w:proofErr w:type="spellEnd"/>
+      <w:r>
+        <w:rPr>
+          <w:lang w:val="en-GB"/>
+        </w:rPr>
+        <w:t xml:space="preserve">, Sobel and Roberts </w:t>
+      </w:r>
+      <w:r>
+        <w:rPr>
+          <w:lang w:val="en-GB"/>
+        </w:rPr>
+        <w:t xml:space="preserve">are all </w:t>
+      </w:r>
+      <w:r>
+        <w:rPr>
+          <w:lang w:val="en-GB"/>
+        </w:rPr>
+        <w:t>filter-based</w:t>
+      </w:r>
+      <w:r>
+        <w:rPr>
+          <w:lang w:val="en-GB"/>
+        </w:rPr>
+        <w:t xml:space="preserve"> edge detection techniques. </w:t>
+      </w:r>
+      <w:r>
+        <w:rPr>
+          <w:lang w:val="en-GB"/>
+        </w:rPr>
+        <w:t xml:space="preserve">These techniques </w:t>
+      </w:r>
+      <w:r>
+        <w:rPr>
+          <w:lang w:val="en-GB"/>
+        </w:rPr>
+        <w:t xml:space="preserve">work well, but typically have noise remaining from the texture on the teeth. </w:t>
+      </w:r>
+      <w:r>
+        <w:rPr>
+          <w:lang w:val="en-GB"/>
+        </w:rPr>
+        <w:t xml:space="preserve">Canny edge detection </w:t>
+      </w:r>
+      <w:r>
+        <w:rPr>
+          <w:lang w:val="en-GB"/>
+        </w:rPr>
+        <w:t xml:space="preserve">uses a Sobel kernel but </w:t>
+      </w:r>
+      <w:r>
+        <w:rPr>
+          <w:lang w:val="en-GB"/>
+        </w:rPr>
+        <w:t xml:space="preserve">applies thresholding afterwards. The advantage is that </w:t>
+      </w:r>
+      <w:r>
+        <w:rPr>
+          <w:lang w:val="en-GB"/>
+        </w:rPr>
+        <w:t xml:space="preserve">the edge becomes a very distinct line </w:t>
+      </w:r>
+      <w:r>
+        <w:rPr>
+          <w:lang w:val="en-GB"/>
+        </w:rPr>
+        <w:t xml:space="preserve">which makes it easier to </w:t>
+      </w:r>
+      <w:r>
+        <w:rPr>
+          <w:lang w:val="en-GB"/>
+        </w:rPr>
+        <w:t xml:space="preserve">detect the edge when fitting the model. Unfortunately, as seen </w:t>
+      </w:r>
+      <w:r>
+        <w:rPr>
+          <w:lang w:val="en-GB"/>
+        </w:rPr>
+        <w:t xml:space="preserve">in the bottom right of </w:t>
+      </w:r>
+      <w:r>
+        <w:rPr>
+          <w:lang w:val="en-GB"/>
+        </w:rPr>
+        <w:fldChar w:fldCharType="begin"/>
+      </w:r>
+      <w:r>
+        <w:rPr>
+          <w:lang w:val="en-GB"/>
+        </w:rPr>
+        <w:instrText xml:space="preserve"> REF _Ref517713522 \h </w:instrText>
+      </w:r>
+      <w:r>
+        <w:rPr>
+          <w:lang w:val="en-GB"/>
+        </w:rPr>
+      </w:r>
+      <w:r>
+        <w:rPr>
+          <w:lang w:val="en-GB"/>
+        </w:rPr>
+        <w:fldChar w:fldCharType="separate"/>
+      </w:r>
+      <w:r>
+        <w:t xml:space="preserve">Figure </w:t>
+      </w:r>
+      <w:r>
+        <w:rPr>
+          <w:noProof/>
+        </w:rPr>
+        <w:t>5</w:t>
+      </w:r>
+      <w:r>
+        <w:rPr>
+          <w:lang w:val="en-GB"/>
+        </w:rPr>
+        <w:fldChar w:fldCharType="end"/>
+      </w:r>
+      <w:r>
+        <w:rPr>
+          <w:lang w:val="en-GB"/>
+        </w:rPr>
+        <w:t xml:space="preserve">, we were unable to get </w:t>
+      </w:r>
+      <w:r>
+        <w:rPr>
+          <w:lang w:val="en-GB"/>
+        </w:rPr>
+        <w:t xml:space="preserve">a clean Canny edge result. The gaps in the line can </w:t>
+      </w:r>
+      <w:r>
+        <w:rPr>
+          <w:lang w:val="en-GB"/>
+        </w:rPr>
+        <w:t xml:space="preserve">cause an erroneous fit, so we </w:t>
+      </w:r>
+      <w:proofErr w:type="spellStart"/>
+      <w:r>
+        <w:rPr>
+          <w:lang w:val="en-GB"/>
+        </w:rPr>
+        <w:t>sticked</w:t>
+      </w:r>
+      <w:proofErr w:type="spellEnd"/>
+      <w:r>
+        <w:rPr>
+          <w:lang w:val="en-GB"/>
+        </w:rPr>
+        <w:t xml:space="preserve"> with just a Sobel filter.</w:t>
+      </w:r>
+    </w:p>
+    <w:p>
+      <w:pPr>
+        <w:keepNext/>
+      </w:pPr>
+      <w:r>
+        <w:rPr>
+          <w:noProof/>
+        </w:rPr>
+        <w:drawing>
+          <wp:inline distT="0" distB="0" distL="0" distR="0" wp14:anchorId="01D70C8A" wp14:editId="2E530DC5">
+            <wp:extent cx="3394799" cy="2282059"/>
+            <wp:effectExtent l="0" t="0" r="0" b="4445"/>
+            <wp:docPr id="1" name="Picture 1"/>
+            <wp:cNvGraphicFramePr>
+              <a:graphicFrameLocks xmlns:a="http://schemas.openxmlformats.org/drawingml/2006/main" noChangeAspect="1"/>
+            </wp:cNvGraphicFramePr>
+            <a:graphic xmlns:a="http://schemas.openxmlformats.org/drawingml/2006/main">
+              <a:graphicData uri="http://schemas.openxmlformats.org/drawingml/2006/picture">
+                <pic:pic xmlns:pic="http://schemas.openxmlformats.org/drawingml/2006/picture">
+                  <pic:nvPicPr>
+                    <pic:cNvPr id="1" name=""/>
+                    <pic:cNvPicPr/>
+                  </pic:nvPicPr>
+                  <pic:blipFill>
+                    <a:blip r:embed="rId17">
+                      <a:extLst>
+                        <a:ext uri="{BEBA8EAE-BF5A-486C-A8C5-ECC9F3942E4B}">
+                          <a14:imgProps xmlns:a14="http://schemas.microsoft.com/office/drawing/2010/main">
+                            <a14:imgLayer r:embed="rId18">
+                              <a14:imgEffect>
+                                <a14:sharpenSoften amount="50000"/>
+                              </a14:imgEffect>
+                            </a14:imgLayer>
+                          </a14:imgProps>
+                        </a:ext>
+                      </a:extLst>
+                    </a:blip>
+                    <a:stretch>
+                      <a:fillRect/>
+                    </a:stretch>
+                  </pic:blipFill>
+                  <pic:spPr>
+                    <a:xfrm>
+                      <a:off x="0" y="0"/>
+                      <a:ext cx="3396725" cy="2283354"/>
+                    </a:xfrm>
+                    <a:prstGeom prst="rect">
+                      <a:avLst/>
+                    </a:prstGeom>
+                  </pic:spPr>
+                </pic:pic>
+              </a:graphicData>
+            </a:graphic>
+          </wp:inline>
+        </w:drawing>
+      </w:r>
+    </w:p>
+    <w:p>
+      <w:pPr>
+        <w:pStyle w:val="Caption"/>
+        <w:rPr>
+          <w:lang w:val="en-GB"/>
+        </w:rPr>
+      </w:pPr>
+      <w:bookmarkStart w:id="4" w:name="_Ref517713522"/>
+      <w:r>
+        <w:t xml:space="preserve">Figure </w:t>
+      </w:r>
+      <w:fldSimple w:instr=" SEQ Figure \* ARABIC ">
+        <w:r>
+          <w:rPr>
+            <w:noProof/>
+          </w:rPr>
+          <w:t>5</w:t>
+        </w:r>
+      </w:fldSimple>
+      <w:bookmarkEnd w:id="4"/>
+      <w:r>
+        <w:t>: Edge detection algorithms</w:t>
+      </w:r>
     </w:p>
     <w:p>
       <w:pPr>
@@ -1364,6 +1806,7 @@
         <w:rPr>
           <w:lang w:val="en-GB"/>
         </w:rPr>
+        <w:lastRenderedPageBreak/>
         <w:t>Initial Pose Estimator</w:t>
       </w:r>
     </w:p>
@@ -1464,7 +1907,7 @@
         <w:rPr>
           <w:noProof/>
         </w:rPr>
-        <w:t>5</w:t>
+        <w:t>6</w:t>
       </w:r>
       <w:r>
         <w:rPr>
@@ -1518,7 +1961,6 @@
         <w:rPr>
           <w:noProof/>
         </w:rPr>
-        <w:lastRenderedPageBreak/>
         <w:drawing>
           <wp:inline distT="0" distB="0" distL="0" distR="0" wp14:anchorId="3F5164D5" wp14:editId="10A40A4E">
             <wp:extent cx="5921931" cy="2743022"/>
@@ -1537,7 +1979,7 @@
                     </pic:cNvPicPr>
                   </pic:nvPicPr>
                   <pic:blipFill rotWithShape="1">
-                    <a:blip r:embed="rId17">
+                    <a:blip r:embed="rId19">
                       <a:extLst>
                         <a:ext uri="{28A0092B-C50C-407E-A947-70E740481C1C}">
                           <a14:useLocalDpi xmlns:a14="http://schemas.microsoft.com/office/drawing/2010/main" val="0"/>
@@ -1577,7 +2019,7 @@
         <w:pStyle w:val="Caption"/>
         <w:jc w:val="center"/>
       </w:pPr>
-      <w:bookmarkStart w:id="4" w:name="_Ref517636607"/>
+      <w:bookmarkStart w:id="5" w:name="_Ref517636607"/>
       <w:r>
         <w:t xml:space="preserve">Figure </w:t>
       </w:r>
@@ -1603,7 +2045,7 @@
         <w:rPr>
           <w:noProof/>
         </w:rPr>
-        <w:t>5</w:t>
+        <w:t>6</w:t>
       </w:r>
       <w:r>
         <w:rPr>
@@ -1611,7 +2053,7 @@
         </w:rPr>
         <w:fldChar w:fldCharType="end"/>
       </w:r>
-      <w:bookmarkEnd w:id="4"/>
+      <w:bookmarkEnd w:id="5"/>
       <w:r>
         <w:t>: a) Intensity along vertical axis and b) radiograph with gap detection</w:t>
       </w:r>
@@ -1735,11 +2177,12 @@
               <w:rPr>
                 <w:noProof/>
               </w:rPr>
+              <w:lastRenderedPageBreak/>
               <w:drawing>
-                <wp:inline distT="0" distB="0" distL="0" distR="0" wp14:anchorId="13614DFC" wp14:editId="25E3B321">
+                <wp:inline distT="0" distB="0" distL="0" distR="0" wp14:anchorId="13614DFC" wp14:editId="2A20967E">
                   <wp:extent cx="1640734" cy="1154824"/>
                   <wp:effectExtent l="0" t="0" r="0" b="7620"/>
-                  <wp:docPr id="3" name="Picture 3"/>
+                  <wp:docPr id="1073228677" name="picture"/>
                   <wp:cNvGraphicFramePr>
                     <a:graphicFrameLocks xmlns:a="http://schemas.openxmlformats.org/drawingml/2006/main" noChangeAspect="1"/>
                   </wp:cNvGraphicFramePr>
@@ -1747,11 +2190,17 @@
                     <a:graphicData uri="http://schemas.openxmlformats.org/drawingml/2006/picture">
                       <pic:pic xmlns:pic="http://schemas.openxmlformats.org/drawingml/2006/picture">
                         <pic:nvPicPr>
-                          <pic:cNvPr id="1" name=""/>
+                          <pic:cNvPr id="0" name="picture"/>
                           <pic:cNvPicPr/>
                         </pic:nvPicPr>
                         <pic:blipFill>
-                          <a:blip r:embed="rId18"/>
+                          <a:blip r:embed="rId20" cstate="print">
+                            <a:extLst>
+                              <a:ext uri="{28A0092B-C50C-407E-A947-70E740481C1C}">
+                                <a14:useLocalDpi xmlns:a14="http://schemas.microsoft.com/office/drawing/2010/main" val="0"/>
+                              </a:ext>
+                            </a:extLst>
+                          </a:blip>
                           <a:stretch>
                             <a:fillRect/>
                           </a:stretch>
@@ -1759,101 +2208,7 @@
                         <pic:spPr>
                           <a:xfrm>
                             <a:off x="0" y="0"/>
-                            <a:ext cx="1657938" cy="1166933"/>
-                          </a:xfrm>
-                          <a:prstGeom prst="rect">
-                            <a:avLst/>
-                          </a:prstGeom>
-                        </pic:spPr>
-                      </pic:pic>
-                    </a:graphicData>
-                  </a:graphic>
-                </wp:inline>
-              </w:drawing>
-            </w:r>
-          </w:p>
-          <w:p>
-            <w:pPr>
-              <w:pStyle w:val="Caption"/>
-              <w:rPr>
-                <w:lang w:val="en-GB"/>
-              </w:rPr>
-            </w:pPr>
-            <w:r>
-              <w:t xml:space="preserve">Figure </w:t>
-            </w:r>
-            <w:r>
-              <w:rPr>
-                <w:noProof/>
-              </w:rPr>
-              <w:fldChar w:fldCharType="begin"/>
-            </w:r>
-            <w:r>
-              <w:rPr>
-                <w:noProof/>
-              </w:rPr>
-              <w:instrText xml:space="preserve"> SEQ Figure \* ARABIC </w:instrText>
-            </w:r>
-            <w:r>
-              <w:rPr>
-                <w:noProof/>
-              </w:rPr>
-              <w:fldChar w:fldCharType="separate"/>
-            </w:r>
-            <w:r>
-              <w:rPr>
-                <w:noProof/>
-              </w:rPr>
-              <w:t>6</w:t>
-            </w:r>
-            <w:r>
-              <w:rPr>
-                <w:noProof/>
-              </w:rPr>
-              <w:fldChar w:fldCharType="end"/>
-            </w:r>
-            <w:r>
-              <w:t>: Interface controls</w:t>
-            </w:r>
-          </w:p>
-        </w:tc>
-        <w:tc>
-          <w:tcPr>
-            <w:tcW w:w="6099" w:type="dxa"/>
-          </w:tcPr>
-          <w:p>
-            <w:pPr>
-              <w:keepNext/>
-            </w:pPr>
-            <w:r>
-              <w:rPr>
-                <w:noProof/>
-              </w:rPr>
-              <w:drawing>
-                <wp:inline distT="0" distB="0" distL="0" distR="0" wp14:anchorId="21BDD294" wp14:editId="0A44459F">
-                  <wp:extent cx="2914484" cy="1653409"/>
-                  <wp:effectExtent l="0" t="0" r="635" b="4445"/>
-                  <wp:docPr id="1" name="Picture 1"/>
-                  <wp:cNvGraphicFramePr>
-                    <a:graphicFrameLocks xmlns:a="http://schemas.openxmlformats.org/drawingml/2006/main" noChangeAspect="1"/>
-                  </wp:cNvGraphicFramePr>
-                  <a:graphic xmlns:a="http://schemas.openxmlformats.org/drawingml/2006/main">
-                    <a:graphicData uri="http://schemas.openxmlformats.org/drawingml/2006/picture">
-                      <pic:pic xmlns:pic="http://schemas.openxmlformats.org/drawingml/2006/picture">
-                        <pic:nvPicPr>
-                          <pic:cNvPr id="1" name=""/>
-                          <pic:cNvPicPr/>
-                        </pic:nvPicPr>
-                        <pic:blipFill>
-                          <a:blip r:embed="rId19"/>
-                          <a:stretch>
-                            <a:fillRect/>
-                          </a:stretch>
-                        </pic:blipFill>
-                        <pic:spPr>
-                          <a:xfrm>
-                            <a:off x="0" y="0"/>
-                            <a:ext cx="2918546" cy="1655713"/>
+                            <a:ext cx="1640734" cy="1154824"/>
                           </a:xfrm>
                           <a:prstGeom prst="rect">
                             <a:avLst/>
@@ -1907,6 +2262,106 @@
               <w:fldChar w:fldCharType="end"/>
             </w:r>
             <w:r>
+              <w:t>: Interface controls</w:t>
+            </w:r>
+          </w:p>
+        </w:tc>
+        <w:tc>
+          <w:tcPr>
+            <w:tcW w:w="6099" w:type="dxa"/>
+          </w:tcPr>
+          <w:p>
+            <w:pPr>
+              <w:keepNext/>
+            </w:pPr>
+            <w:r>
+              <w:rPr>
+                <w:noProof/>
+              </w:rPr>
+              <w:drawing>
+                <wp:inline distT="0" distB="0" distL="0" distR="0" wp14:anchorId="21BDD294" wp14:editId="6194B9EF">
+                  <wp:extent cx="2914484" cy="1653409"/>
+                  <wp:effectExtent l="0" t="0" r="635" b="4445"/>
+                  <wp:docPr id="809790004" name="picture"/>
+                  <wp:cNvGraphicFramePr>
+                    <a:graphicFrameLocks xmlns:a="http://schemas.openxmlformats.org/drawingml/2006/main" noChangeAspect="1"/>
+                  </wp:cNvGraphicFramePr>
+                  <a:graphic xmlns:a="http://schemas.openxmlformats.org/drawingml/2006/main">
+                    <a:graphicData uri="http://schemas.openxmlformats.org/drawingml/2006/picture">
+                      <pic:pic xmlns:pic="http://schemas.openxmlformats.org/drawingml/2006/picture">
+                        <pic:nvPicPr>
+                          <pic:cNvPr id="0" name="picture"/>
+                          <pic:cNvPicPr/>
+                        </pic:nvPicPr>
+                        <pic:blipFill>
+                          <a:blip r:embed="rId21" cstate="print">
+                            <a:extLst>
+                              <a:ext uri="{28A0092B-C50C-407E-A947-70E740481C1C}">
+                                <a14:useLocalDpi xmlns:a14="http://schemas.microsoft.com/office/drawing/2010/main" val="0"/>
+                              </a:ext>
+                            </a:extLst>
+                          </a:blip>
+                          <a:stretch>
+                            <a:fillRect/>
+                          </a:stretch>
+                        </pic:blipFill>
+                        <pic:spPr>
+                          <a:xfrm>
+                            <a:off x="0" y="0"/>
+                            <a:ext cx="2914484" cy="1653409"/>
+                          </a:xfrm>
+                          <a:prstGeom prst="rect">
+                            <a:avLst/>
+                          </a:prstGeom>
+                        </pic:spPr>
+                      </pic:pic>
+                    </a:graphicData>
+                  </a:graphic>
+                </wp:inline>
+              </w:drawing>
+            </w:r>
+          </w:p>
+          <w:p>
+            <w:pPr>
+              <w:pStyle w:val="Caption"/>
+              <w:rPr>
+                <w:lang w:val="en-GB"/>
+              </w:rPr>
+            </w:pPr>
+            <w:r>
+              <w:t xml:space="preserve">Figure </w:t>
+            </w:r>
+            <w:r>
+              <w:rPr>
+                <w:noProof/>
+              </w:rPr>
+              <w:fldChar w:fldCharType="begin"/>
+            </w:r>
+            <w:r>
+              <w:rPr>
+                <w:noProof/>
+              </w:rPr>
+              <w:instrText xml:space="preserve"> SEQ Figure \* ARABIC </w:instrText>
+            </w:r>
+            <w:r>
+              <w:rPr>
+                <w:noProof/>
+              </w:rPr>
+              <w:fldChar w:fldCharType="separate"/>
+            </w:r>
+            <w:r>
+              <w:rPr>
+                <w:noProof/>
+              </w:rPr>
+              <w:t>8</w:t>
+            </w:r>
+            <w:r>
+              <w:rPr>
+                <w:noProof/>
+              </w:rPr>
+              <w:fldChar w:fldCharType="end"/>
+            </w:r>
+            <w:r>
               <w:t>: Radiograph viewer with overlaid with the Active shape model</w:t>
             </w:r>
           </w:p>
@@ -2020,7 +2475,6 @@
         <w:rPr>
           <w:lang w:val="en-GB"/>
         </w:rPr>
-        <w:lastRenderedPageBreak/>
         <w:t xml:space="preserve">Finally, if the Active Shape model is in the desired position, segmentation can be </w:t>
       </w:r>
       <w:r>
@@ -2077,7 +2531,7 @@
         <w:rPr>
           <w:noProof/>
         </w:rPr>
-        <w:t>8</w:t>
+        <w:t>9</w:t>
       </w:r>
       <w:r>
         <w:rPr>
@@ -2191,7 +2645,7 @@
                     </wp:anchor>
                   </w:drawing>
                 </mc:Choice>
-                <mc:Fallback xmlns:a14="http://schemas.microsoft.com/office/drawing/2010/main" xmlns:pic="http://schemas.openxmlformats.org/drawingml/2006/picture" xmlns:dgm="http://schemas.openxmlformats.org/drawingml/2006/diagram" xmlns:a="http://schemas.openxmlformats.org/drawingml/2006/main">
+                <mc:Fallback xmlns:a="http://schemas.openxmlformats.org/drawingml/2006/main" xmlns:dgm="http://schemas.openxmlformats.org/drawingml/2006/diagram" xmlns:pic="http://schemas.openxmlformats.org/drawingml/2006/picture" xmlns:a14="http://schemas.microsoft.com/office/drawing/2010/main">
                   <w:pict>
                     <v:line id="Straight Connector 15" style="position:absolute;z-index:251664384;visibility:visible;mso-wrap-style:square;mso-width-percent:0;mso-height-percent:0;mso-wrap-distance-left:9pt;mso-wrap-distance-top:0;mso-wrap-distance-right:9pt;mso-wrap-distance-bottom:0;mso-position-horizontal:absolute;mso-position-horizontal-relative:text;mso-position-vertical:absolute;mso-position-vertical-relative:text;mso-width-percent:0;mso-height-percent:0;mso-width-relative:margin;mso-height-relative:margin" o:spid="_x0000_s1026" strokecolor="red" strokeweight="2.25pt" from="167.75pt,134.65pt" to="341.85pt,138.75pt" w14:anchorId="454AFA98" o:gfxdata="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">
                       <v:stroke joinstyle="miter"/>
@@ -2265,7 +2719,7 @@
                     </wp:anchor>
                   </w:drawing>
                 </mc:Choice>
-                <mc:Fallback xmlns:a14="http://schemas.microsoft.com/office/drawing/2010/main" xmlns:pic="http://schemas.openxmlformats.org/drawingml/2006/picture" xmlns:dgm="http://schemas.openxmlformats.org/drawingml/2006/diagram" xmlns:a="http://schemas.openxmlformats.org/drawingml/2006/main">
+                <mc:Fallback xmlns:a="http://schemas.openxmlformats.org/drawingml/2006/main" xmlns:dgm="http://schemas.openxmlformats.org/drawingml/2006/diagram" xmlns:pic="http://schemas.openxmlformats.org/drawingml/2006/picture" xmlns:a14="http://schemas.microsoft.com/office/drawing/2010/main">
                   <w:pict>
                     <v:line id="Straight Connector 14" style="position:absolute;flip:y;z-index:251662336;visibility:visible;mso-wrap-style:square;mso-width-percent:0;mso-height-percent:0;mso-wrap-distance-left:9pt;mso-wrap-distance-top:0;mso-wrap-distance-right:9pt;mso-wrap-distance-bottom:0;mso-position-horizontal:absolute;mso-position-horizontal-relative:text;mso-position-vertical:absolute;mso-position-vertical-relative:text;mso-width-percent:0;mso-height-percent:0;mso-width-relative:margin;mso-height-relative:margin" o:spid="_x0000_s1026" strokecolor="red" strokeweight="2.25pt" from="166.55pt,15.85pt" to="342.8pt,67.35pt" w14:anchorId="6A7744F1" o:gfxdata="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">
                       <v:stroke joinstyle="miter"/>
@@ -2341,7 +2795,7 @@
                     </wp:anchor>
                   </w:drawing>
                 </mc:Choice>
-                <mc:Fallback xmlns:a14="http://schemas.microsoft.com/office/drawing/2010/main" xmlns:pic="http://schemas.openxmlformats.org/drawingml/2006/picture" xmlns:dgm="http://schemas.openxmlformats.org/drawingml/2006/diagram" xmlns:a="http://schemas.openxmlformats.org/drawingml/2006/main">
+                <mc:Fallback xmlns:a="http://schemas.openxmlformats.org/drawingml/2006/main" xmlns:dgm="http://schemas.openxmlformats.org/drawingml/2006/diagram" xmlns:pic="http://schemas.openxmlformats.org/drawingml/2006/picture" xmlns:a14="http://schemas.microsoft.com/office/drawing/2010/main">
                   <w:pict>
                     <v:rect id="Rectangle 12" style="position:absolute;margin-left:108.8pt;margin-top:66.7pt;width:58.95pt;height:67.95pt;z-index:251661312;visibility:visible;mso-wrap-style:square;mso-wrap-distance-left:9pt;mso-wrap-distance-top:0;mso-wrap-distance-right:9pt;mso-wrap-distance-bottom:0;mso-position-horizontal:absolute;mso-position-horizontal-relative:text;mso-position-vertical:absolute;mso-position-vertical-relative:text;v-text-anchor:middle" o:spid="_x0000_s1026" filled="f" strokecolor="red" strokeweight="2.25pt" w14:anchorId="6A61545E" o:gfxdata="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"/>
                   </w:pict>
@@ -2368,7 +2822,7 @@
                           <pic:cNvPicPr/>
                         </pic:nvPicPr>
                         <pic:blipFill>
-                          <a:blip r:embed="rId20"/>
+                          <a:blip r:embed="rId22"/>
                           <a:stretch>
                             <a:fillRect/>
                           </a:stretch>
@@ -2396,7 +2850,7 @@
                 <w:lang w:val="en-GB"/>
               </w:rPr>
             </w:pPr>
-            <w:bookmarkStart w:id="5" w:name="_Ref517636707"/>
+            <w:bookmarkStart w:id="6" w:name="_Ref517636707"/>
             <w:r>
               <w:t xml:space="preserve">Figure </w:t>
             </w:r>
@@ -2422,7 +2876,7 @@
               <w:rPr>
                 <w:noProof/>
               </w:rPr>
-              <w:t>8</w:t>
+              <w:t>9</w:t>
             </w:r>
             <w:r>
               <w:rPr>
@@ -2430,7 +2884,7 @@
               </w:rPr>
               <w:fldChar w:fldCharType="end"/>
             </w:r>
-            <w:bookmarkEnd w:id="5"/>
+            <w:bookmarkEnd w:id="6"/>
             <w:r>
               <w:t>: Example segmentation</w:t>
             </w:r>
@@ -2473,7 +2927,7 @@
                           <pic:cNvPicPr/>
                         </pic:nvPicPr>
                         <pic:blipFill rotWithShape="1">
-                          <a:blip r:embed="rId20"/>
+                          <a:blip r:embed="rId22"/>
                           <a:srcRect l="41632" t="47701" r="40520" b="16178"/>
                           <a:stretch/>
                         </pic:blipFill>
@@ -2599,7 +3053,7 @@
         <w:rPr>
           <w:noProof/>
         </w:rPr>
-        <w:t>9</w:t>
+        <w:t>10</w:t>
       </w:r>
       <w:r>
         <w:rPr>
@@ -2623,7 +3077,40 @@
         <w:rPr>
           <w:lang w:val="en-GB"/>
         </w:rPr>
-        <w:t xml:space="preserve">a certain range of view. The edge strength on this line is plotted on </w:t>
+        <w:t xml:space="preserve">with </w:t>
+      </w:r>
+      <w:r>
+        <w:rPr>
+          <w:lang w:val="en-GB"/>
+        </w:rPr>
+        <w:t xml:space="preserve">a certain </w:t>
+      </w:r>
+      <w:commentRangeStart w:id="7"/>
+      <w:r>
+        <w:rPr>
+          <w:lang w:val="en-GB"/>
+        </w:rPr>
+        <w:t>range of view</w:t>
+      </w:r>
+      <w:commentRangeEnd w:id="7"/>
+      <w:r>
+        <w:rPr>
+          <w:rStyle w:val="CommentReference"/>
+        </w:rPr>
+        <w:commentReference w:id="7"/>
+      </w:r>
+      <w:r>
+        <w:rPr>
+          <w:lang w:val="en-GB"/>
+        </w:rPr>
+        <w:t xml:space="preserve">. The edge </w:t>
+      </w:r>
+      <w:r>
+        <w:rPr>
+          <w:lang w:val="en-GB"/>
+        </w:rPr>
+        <w:lastRenderedPageBreak/>
+        <w:t xml:space="preserve">strength on this line is plotted on </w:t>
       </w:r>
       <w:r>
         <w:rPr>
@@ -2655,7 +3142,7 @@
         <w:rPr>
           <w:noProof/>
         </w:rPr>
-        <w:t>9</w:t>
+        <w:t>10</w:t>
       </w:r>
       <w:r>
         <w:rPr>
@@ -2673,7 +3160,37 @@
         <w:rPr>
           <w:lang w:val="en-GB"/>
         </w:rPr>
-        <w:t xml:space="preserve"> It is seen that there is a nearby edge on one side. The point with the maximum edge strength will be chosen as a next estimate. This is done for all landmarks and we get a new estimation of the tooth of interest. </w:t>
+        <w:t>.</w:t>
+      </w:r>
+      <w:r>
+        <w:rPr>
+          <w:lang w:val="en-GB"/>
+        </w:rPr>
+        <w:t xml:space="preserve"> The vicinity of a nearby edge is clearly indicated with a </w:t>
+      </w:r>
+      <w:r>
+        <w:rPr>
+          <w:lang w:val="en-GB"/>
+        </w:rPr>
+        <w:t>peak in edge strength at the value 2.</w:t>
+      </w:r>
+      <w:r>
+        <w:rPr>
+          <w:lang w:val="en-GB"/>
+        </w:rPr>
+        <w:t xml:space="preserve"> The point with the maximum edge strength will be chosen as a next estimate. This is done for all landmarks </w:t>
+      </w:r>
+      <w:r>
+        <w:rPr>
+          <w:lang w:val="en-GB"/>
+        </w:rPr>
+        <w:t>to get a new estimation of the position of the tooth</w:t>
+      </w:r>
+      <w:r>
+        <w:rPr>
+          <w:lang w:val="en-GB"/>
+        </w:rPr>
+        <w:t xml:space="preserve">. </w:t>
       </w:r>
     </w:p>
     <w:p>
@@ -2685,7 +3202,6 @@
         <w:rPr>
           <w:noProof/>
         </w:rPr>
-        <w:lastRenderedPageBreak/>
         <w:drawing>
           <wp:inline distT="0" distB="0" distL="0" distR="0" wp14:anchorId="24711EDC" wp14:editId="1D82AB82">
             <wp:extent cx="5426544" cy="2472538"/>
@@ -2704,7 +3220,7 @@
                     </pic:cNvPicPr>
                   </pic:nvPicPr>
                   <pic:blipFill rotWithShape="1">
-                    <a:blip r:embed="rId21">
+                    <a:blip r:embed="rId26">
                       <a:extLst>
                         <a:ext uri="{28A0092B-C50C-407E-A947-70E740481C1C}">
                           <a14:useLocalDpi xmlns:a14="http://schemas.microsoft.com/office/drawing/2010/main" val="0"/>
@@ -2747,7 +3263,7 @@
           <w:lang w:val="en-GB"/>
         </w:rPr>
       </w:pPr>
-      <w:bookmarkStart w:id="6" w:name="_Ref517636211"/>
+      <w:bookmarkStart w:id="8" w:name="_Ref517636211"/>
       <w:r>
         <w:t xml:space="preserve">Figure </w:t>
       </w:r>
@@ -2773,7 +3289,7 @@
         <w:rPr>
           <w:noProof/>
         </w:rPr>
-        <w:t>9</w:t>
+        <w:t>10</w:t>
       </w:r>
       <w:r>
         <w:rPr>
@@ -2781,38 +3297,9 @@
         </w:rPr>
         <w:fldChar w:fldCharType="end"/>
       </w:r>
-      <w:bookmarkEnd w:id="6"/>
+      <w:bookmarkEnd w:id="8"/>
       <w:r>
         <w:t>: Edge strength normal on boundary</w:t>
-      </w:r>
-    </w:p>
-    <w:p>
-      <w:pPr>
-        <w:rPr>
-          <w:color w:val="FF0000"/>
-          <w:lang w:val="nl-BE"/>
-        </w:rPr>
-      </w:pPr>
-      <w:r>
-        <w:rPr>
-          <w:color w:val="FF0000"/>
-          <w:lang w:val="nl-BE"/>
-        </w:rPr>
-        <w:t>Eventueel nog uitleggen hoe w</w:t>
-      </w:r>
-      <w:r>
-        <w:rPr>
-          <w:color w:val="FF0000"/>
-          <w:lang w:val="nl-BE"/>
-        </w:rPr>
-        <w:t>e de hoek berekenen</w:t>
-      </w:r>
-      <w:r>
-        <w:rPr>
-          <w:color w:val="FF0000"/>
-          <w:lang w:val="nl-BE"/>
-        </w:rPr>
-        <w:t>.</w:t>
       </w:r>
     </w:p>
     <w:p>
@@ -2851,21 +3338,67 @@
         <w:rPr>
           <w:lang w:val="en-GB"/>
         </w:rPr>
-        <w:t xml:space="preserve">An implementation of an active contour algorithm was implemented in the Active Contour module. This module was not used in </w:t>
-      </w:r>
-      <w:proofErr w:type="gramStart"/>
-      <w:r>
-        <w:rPr>
-          <w:lang w:val="en-GB"/>
-        </w:rPr>
-        <w:t>the final result</w:t>
-      </w:r>
-      <w:proofErr w:type="gramEnd"/>
-      <w:r>
-        <w:rPr>
-          <w:lang w:val="en-GB"/>
-        </w:rPr>
-        <w:t xml:space="preserve"> due to bad point estimation. The algorithm is based on the Viterbi algorithm with the use of an energy function for the</w:t>
+        <w:t>An implementation of an active contour algorithm was implemented in the Active Contour module. This module was not used in the final result due to bad point estimation. The</w:t>
+      </w:r>
+      <w:r>
+        <w:rPr>
+          <w:lang w:val="en-GB"/>
+        </w:rPr>
+        <w:t xml:space="preserve"> chosen</w:t>
+      </w:r>
+      <w:r>
+        <w:rPr>
+          <w:lang w:val="en-GB"/>
+        </w:rPr>
+        <w:t xml:space="preserve"> algorithm is based on the Viterbi algorithm</w:t>
+      </w:r>
+      <w:r>
+        <w:rPr>
+          <w:lang w:val="en-GB"/>
+        </w:rPr>
+        <w:t>,</w:t>
+      </w:r>
+      <w:r>
+        <w:rPr>
+          <w:lang w:val="en-GB"/>
+        </w:rPr>
+        <w:t xml:space="preserve"> </w:t>
+      </w:r>
+      <w:r>
+        <w:rPr>
+          <w:lang w:val="en-GB"/>
+        </w:rPr>
+        <w:t>which</w:t>
+      </w:r>
+      <w:r>
+        <w:rPr>
+          <w:lang w:val="en-GB"/>
+        </w:rPr>
+        <w:t xml:space="preserve"> use</w:t>
+      </w:r>
+      <w:r>
+        <w:rPr>
+          <w:lang w:val="en-GB"/>
+        </w:rPr>
+        <w:t>s</w:t>
+      </w:r>
+      <w:r>
+        <w:rPr>
+          <w:lang w:val="en-GB"/>
+        </w:rPr>
+        <w:t xml:space="preserve"> an energy function </w:t>
+      </w:r>
+      <w:r>
+        <w:rPr>
+          <w:lang w:val="en-GB"/>
+        </w:rPr>
+        <w:t>to determine</w:t>
+      </w:r>
+      <w:r>
+        <w:rPr>
+          <w:lang w:val="en-GB"/>
+        </w:rPr>
+        <w:t xml:space="preserve"> the</w:t>
       </w:r>
       <w:r>
         <w:rPr>
@@ -2902,7 +3435,19 @@
         <w:rPr>
           <w:lang w:val="en-GB"/>
         </w:rPr>
-        <w:t xml:space="preserve">The energy function consisted of internal and external energy. Internal energy </w:t>
+        <w:t>The energy function consist</w:t>
+      </w:r>
+      <w:r>
+        <w:rPr>
+          <w:lang w:val="en-GB"/>
+        </w:rPr>
+        <w:t xml:space="preserve">s </w:t>
+      </w:r>
+      <w:r>
+        <w:rPr>
+          <w:lang w:val="en-GB"/>
+        </w:rPr>
+        <w:t xml:space="preserve">of internal and external energy. Internal energy </w:t>
       </w:r>
       <w:r>
         <w:rPr>
@@ -2914,7 +3459,31 @@
         <w:rPr>
           <w:lang w:val="en-GB"/>
         </w:rPr>
-        <w:t xml:space="preserve"> the structure of the object into account. Whereas the external energy which keeps the edges into account so there is a need to converge to an edge. The internal energy looks at the distances between </w:t>
+        <w:t xml:space="preserve"> the structure of the object into account. Whereas the external energy which keeps the edges into account so </w:t>
+      </w:r>
+      <w:r>
+        <w:rPr>
+          <w:lang w:val="en-GB"/>
+        </w:rPr>
+        <w:t xml:space="preserve">that the model is prompted to converge </w:t>
+      </w:r>
+      <w:r>
+        <w:rPr>
+          <w:lang w:val="en-GB"/>
+        </w:rPr>
+        <w:t xml:space="preserve">to an edge. The internal energy </w:t>
+      </w:r>
+      <w:r>
+        <w:rPr>
+          <w:lang w:val="en-GB"/>
+        </w:rPr>
+        <w:t xml:space="preserve">additionally </w:t>
+      </w:r>
+      <w:r>
+        <w:rPr>
+          <w:lang w:val="en-GB"/>
+        </w:rPr>
+        <w:t xml:space="preserve">looks at the distances between </w:t>
       </w:r>
       <w:r>
         <w:rPr>
@@ -2982,41 +3551,19 @@
         <w:rPr>
           <w:lang w:val="en-GB"/>
         </w:rPr>
-        <w:t>Some problems occurred when using this algorithm. Points where converging to each other because the internal energy was the lowest here. The shapes became unrecognizable, because there was not restriction on how to manoeuvre to other point states. The points were convergence to the wrong elements. Upscaling the</w:t>
-      </w:r>
-      <w:r>
-        <w:rPr>
-          <w:lang w:val="en-GB"/>
-        </w:rPr>
-        <w:t xml:space="preserve"> </w:t>
-      </w:r>
-      <w:r>
-        <w:rPr>
-          <w:lang w:val="en-GB"/>
-        </w:rPr>
-        <w:t xml:space="preserve">energy function from considering two points to three points did not improve performance. </w:t>
-      </w:r>
-    </w:p>
-    <w:p>
-      <w:pPr>
-        <w:rPr>
-          <w:color w:val="FF0000"/>
-          <w:lang w:val="nl-BE"/>
-        </w:rPr>
-      </w:pPr>
-      <w:r>
-        <w:rPr>
-          <w:color w:val="FF0000"/>
-          <w:lang w:val="nl-BE"/>
-        </w:rPr>
-        <w:t>Misschien nog foto van</w:t>
-      </w:r>
-      <w:r>
-        <w:rPr>
-          <w:color w:val="FF0000"/>
-          <w:lang w:val="nl-BE"/>
-        </w:rPr>
-        <w:t xml:space="preserve"> slechte resultaten hier.</w:t>
+        <w:t>Some problems occurred when using this algorithm. Points where converging to each other because the internal energy was the lowest here. The shapes became unrecognizable, because there was no restriction on how to manoeuvre to other point states. The points were converg</w:t>
+      </w:r>
+      <w:r>
+        <w:rPr>
+          <w:lang w:val="en-GB"/>
+        </w:rPr>
+        <w:t>ing</w:t>
+      </w:r>
+      <w:r>
+        <w:rPr>
+          <w:lang w:val="en-GB"/>
+        </w:rPr>
+        <w:t xml:space="preserve"> to the wrong elements. Upscaling the energy function from considering two points to three points did not improve performance. </w:t>
       </w:r>
     </w:p>
     <w:p>
@@ -3287,7 +3834,7 @@
         <w:rPr>
           <w:noProof/>
         </w:rPr>
-        <w:t>10</w:t>
+        <w:t>11</w:t>
       </w:r>
       <w:r>
         <w:rPr>
@@ -3402,13 +3949,12 @@
       <w:r>
         <w:rPr>
           <w:noProof/>
-          <w:lang w:val="en-GB"/>
         </w:rPr>
         <w:drawing>
-          <wp:inline distT="0" distB="0" distL="0" distR="0" wp14:anchorId="1914ECA7" wp14:editId="793F0D6B">
+          <wp:inline distT="0" distB="0" distL="0" distR="0" wp14:anchorId="1914ECA7" wp14:editId="41659309">
             <wp:extent cx="3855110" cy="2801281"/>
             <wp:effectExtent l="0" t="0" r="0" b="0"/>
-            <wp:docPr id="9" name="Afbeelding 9"/>
+            <wp:docPr id="1634781228" name="picture"/>
             <wp:cNvGraphicFramePr>
               <a:graphicFrameLocks xmlns:a="http://schemas.openxmlformats.org/drawingml/2006/main" noChangeAspect="1"/>
             </wp:cNvGraphicFramePr>
@@ -3416,36 +3962,29 @@
               <a:graphicData uri="http://schemas.openxmlformats.org/drawingml/2006/picture">
                 <pic:pic xmlns:pic="http://schemas.openxmlformats.org/drawingml/2006/picture">
                   <pic:nvPicPr>
-                    <pic:cNvPr id="0" name="Picture 7"/>
-                    <pic:cNvPicPr>
-                      <a:picLocks noChangeAspect="1" noChangeArrowheads="1"/>
-                    </pic:cNvPicPr>
+                    <pic:cNvPr id="0" name="picture"/>
+                    <pic:cNvPicPr/>
                   </pic:nvPicPr>
                   <pic:blipFill>
-                    <a:blip r:embed="rId22">
+                    <a:blip r:embed="rId27">
                       <a:extLst>
                         <a:ext uri="{28A0092B-C50C-407E-A947-70E740481C1C}">
                           <a14:useLocalDpi xmlns:a14="http://schemas.microsoft.com/office/drawing/2010/main" val="0"/>
                         </a:ext>
                       </a:extLst>
                     </a:blip>
-                    <a:srcRect/>
                     <a:stretch>
                       <a:fillRect/>
                     </a:stretch>
                   </pic:blipFill>
-                  <pic:spPr bwMode="auto">
+                  <pic:spPr>
                     <a:xfrm>
                       <a:off x="0" y="0"/>
-                      <a:ext cx="3871261" cy="2813017"/>
+                      <a:ext cx="3855110" cy="2801281"/>
                     </a:xfrm>
                     <a:prstGeom prst="rect">
                       <a:avLst/>
                     </a:prstGeom>
-                    <a:noFill/>
-                    <a:ln>
-                      <a:noFill/>
-                    </a:ln>
                   </pic:spPr>
                 </pic:pic>
               </a:graphicData>
@@ -3462,7 +4001,7 @@
           <w:lang w:val="en-GB"/>
         </w:rPr>
       </w:pPr>
-      <w:bookmarkStart w:id="7" w:name="_Ref517636773"/>
+      <w:bookmarkStart w:id="9" w:name="_Ref517636773"/>
       <w:r>
         <w:t xml:space="preserve">Figure </w:t>
       </w:r>
@@ -3488,7 +4027,7 @@
         <w:rPr>
           <w:noProof/>
         </w:rPr>
-        <w:t>10</w:t>
+        <w:t>11</w:t>
       </w:r>
       <w:r>
         <w:rPr>
@@ -3496,7 +4035,7 @@
         </w:rPr>
         <w:fldChar w:fldCharType="end"/>
       </w:r>
-      <w:bookmarkEnd w:id="7"/>
+      <w:bookmarkEnd w:id="9"/>
       <w:r>
         <w:t>: Protocol for matching model points to target points</w:t>
       </w:r>
@@ -3601,7 +4140,7 @@
         <w:rPr>
           <w:noProof/>
         </w:rPr>
-        <w:t>10</w:t>
+        <w:t>11</w:t>
       </w:r>
       <w:r>
         <w:rPr>
@@ -3685,15 +4224,7 @@
         <w:rPr>
           <w:lang w:val="en-GB"/>
         </w:rPr>
-        <w:t xml:space="preserve"> chosen from the first poi</w:t>
-      </w:r>
-      <w:bookmarkStart w:id="8" w:name="_GoBack"/>
-      <w:bookmarkEnd w:id="8"/>
-      <w:r>
-        <w:rPr>
-          <w:lang w:val="en-GB"/>
-        </w:rPr>
-        <w:t>nt list to the 3 points at the same location on the second point list</w:t>
+        <w:t xml:space="preserve"> chosen from the first point list to the 3 points at the same location on the second point list</w:t>
       </w:r>
       <w:r>
         <w:rPr>
@@ -3792,25 +4323,75 @@
     </w:p>
     <w:p>
       <w:pPr>
-        <w:rPr>
-          <w:color w:val="FF0000"/>
-          <w:lang w:val="en-GB"/>
-        </w:rPr>
+        <w:keepNext/>
       </w:pPr>
       <w:r>
         <w:rPr>
-          <w:color w:val="FF0000"/>
-          <w:lang w:val="en-GB"/>
-        </w:rPr>
-        <w:t>Visualisation of the last steps</w:t>
+          <w:noProof/>
+        </w:rPr>
+        <w:drawing>
+          <wp:inline distT="0" distB="0" distL="0" distR="0" wp14:anchorId="0660BE27" wp14:editId="486B87D4">
+            <wp:extent cx="4876800" cy="2126306"/>
+            <wp:effectExtent l="0" t="0" r="0" b="7620"/>
+            <wp:docPr id="3" name="Picture 3"/>
+            <wp:cNvGraphicFramePr>
+              <a:graphicFrameLocks xmlns:a="http://schemas.openxmlformats.org/drawingml/2006/main" noChangeAspect="1"/>
+            </wp:cNvGraphicFramePr>
+            <a:graphic xmlns:a="http://schemas.openxmlformats.org/drawingml/2006/main">
+              <a:graphicData uri="http://schemas.openxmlformats.org/drawingml/2006/picture">
+                <pic:pic xmlns:pic="http://schemas.openxmlformats.org/drawingml/2006/picture">
+                  <pic:nvPicPr>
+                    <pic:cNvPr id="1" name=""/>
+                    <pic:cNvPicPr/>
+                  </pic:nvPicPr>
+                  <pic:blipFill>
+                    <a:blip r:embed="rId28"/>
+                    <a:stretch>
+                      <a:fillRect/>
+                    </a:stretch>
+                  </pic:blipFill>
+                  <pic:spPr>
+                    <a:xfrm>
+                      <a:off x="0" y="0"/>
+                      <a:ext cx="4883263" cy="2129124"/>
+                    </a:xfrm>
+                    <a:prstGeom prst="rect">
+                      <a:avLst/>
+                    </a:prstGeom>
+                  </pic:spPr>
+                </pic:pic>
+              </a:graphicData>
+            </a:graphic>
+          </wp:inline>
+        </w:drawing>
       </w:r>
     </w:p>
     <w:p>
       <w:pPr>
+        <w:pStyle w:val="Caption"/>
         <w:rPr>
           <w:lang w:val="en-GB"/>
         </w:rPr>
       </w:pPr>
+      <w:r>
+        <w:t xml:space="preserve">Figure </w:t>
+      </w:r>
+      <w:fldSimple w:instr=" SEQ Figure \* ARABIC ">
+        <w:r>
+          <w:rPr>
+            <w:noProof/>
+          </w:rPr>
+          <w:t>12</w:t>
+        </w:r>
+      </w:fldSimple>
+      <w:r>
+        <w:t xml:space="preserve">: </w:t>
+      </w:r>
+      <w:r>
+        <w:t>Progression of several iterations of the active shape model fitting</w:t>
+      </w:r>
+      <w:bookmarkStart w:id="10" w:name="_GoBack"/>
+      <w:bookmarkEnd w:id="10"/>
     </w:p>
     <w:p>
       <w:pPr>
@@ -3821,8 +4402,8 @@
       </w:r>
     </w:p>
     <w:sectPr>
-      <w:headerReference w:type="default" r:id="rId23"/>
-      <w:footerReference w:type="default" r:id="rId24"/>
+      <w:headerReference w:type="default" r:id="rId29"/>
+      <w:footerReference w:type="default" r:id="rId30"/>
       <w:pgSz w:w="12240" w:h="15840"/>
       <w:pgMar w:top="1440" w:right="1440" w:bottom="1440" w:left="1440" w:header="720" w:footer="720" w:gutter="0"/>
       <w:pgNumType w:start="0"/>
@@ -3832,6 +4413,146 @@
     </w:sectPr>
   </w:body>
 </w:document>
+</file>
+
+<file path=word/comments.xml><?xml version="1.0" encoding="utf-8"?>
+<w:comments xmlns:wpc="http://schemas.microsoft.com/office/word/2010/wordprocessingCanvas" xmlns:cx="http://schemas.microsoft.com/office/drawing/2014/chartex" xmlns:cx1="http://schemas.microsoft.com/office/drawing/2015/9/8/chartex" xmlns:cx2="http://schemas.microsoft.com/office/drawing/2015/10/21/chartex" xmlns:cx3="http://schemas.microsoft.com/office/drawing/2016/5/9/chartex" xmlns:cx4="http://schemas.microsoft.com/office/drawing/2016/5/10/chartex" xmlns:cx5="http://schemas.microsoft.com/office/drawing/2016/5/11/chartex" xmlns:cx6="http://schemas.microsoft.com/office/drawing/2016/5/12/chartex" xmlns:cx7="http://schemas.microsoft.com/office/drawing/2016/5/13/chartex" xmlns:cx8="http://schemas.microsoft.com/office/drawing/2016/5/14/chartex" xmlns:mc="http://schemas.openxmlformats.org/markup-compatibility/2006" xmlns:aink="http://schemas.microsoft.com/office/drawing/2016/ink" xmlns:am3d="http://schemas.microsoft.com/office/drawing/2017/model3d" xmlns:o="urn:schemas-microsoft-com:office:office" xmlns:r="http://schemas.openxmlformats.org/officeDocument/2006/relationships" xmlns:m="http://schemas.openxmlformats.org/officeDocument/2006/math" xmlns:v="urn:schemas-microsoft-com:vml" xmlns:wp14="http://schemas.microsoft.com/office/word/2010/wordprocessingDrawing" xmlns:wp="http://schemas.openxmlformats.org/drawingml/2006/wordprocessingDrawing" xmlns:w10="urn:schemas-microsoft-com:office:word" xmlns:w="http://schemas.openxmlformats.org/wordprocessingml/2006/main" xmlns:w14="http://schemas.microsoft.com/office/word/2010/wordml" xmlns:w15="http://schemas.microsoft.com/office/word/2012/wordml" xmlns:w16cid="http://schemas.microsoft.com/office/word/2016/wordml/cid" xmlns:w16se="http://schemas.microsoft.com/office/word/2015/wordml/symex" xmlns:wpg="http://schemas.microsoft.com/office/word/2010/wordprocessingGroup" xmlns:wpi="http://schemas.microsoft.com/office/word/2010/wordprocessingInk" xmlns:wne="http://schemas.microsoft.com/office/word/2006/wordml" xmlns:wps="http://schemas.microsoft.com/office/word/2010/wordprocessingShape" mc:Ignorable="w14 w15 w16se w16cid wp14">
+  <w:comment w:id="7" w:author="Lennart Cockx" w:date="2018-06-25T18:32:00Z" w:initials="LC">
+    <w:p>
+      <w:pPr>
+        <w:pStyle w:val="CommentText"/>
+      </w:pPr>
+      <w:r>
+        <w:rPr>
+          <w:rStyle w:val="CommentReference"/>
+        </w:rPr>
+        <w:annotationRef/>
+      </w:r>
+      <w:proofErr w:type="spellStart"/>
+      <w:r>
+        <w:t>Bedoelt</w:t>
+      </w:r>
+      <w:proofErr w:type="spellEnd"/>
+      <w:r>
+        <w:t xml:space="preserve"> </w:t>
+      </w:r>
+      <w:proofErr w:type="spellStart"/>
+      <w:r>
+        <w:t>ge</w:t>
+      </w:r>
+      <w:proofErr w:type="spellEnd"/>
+      <w:r>
+        <w:t xml:space="preserve"> </w:t>
+      </w:r>
+      <w:proofErr w:type="spellStart"/>
+      <w:r>
+        <w:t>dat</w:t>
+      </w:r>
+      <w:proofErr w:type="spellEnd"/>
+      <w:r>
+        <w:t xml:space="preserve"> </w:t>
+      </w:r>
+      <w:proofErr w:type="spellStart"/>
+      <w:r>
+        <w:t>enkel</w:t>
+      </w:r>
+      <w:proofErr w:type="spellEnd"/>
+      <w:r>
+        <w:t xml:space="preserve"> de </w:t>
+      </w:r>
+      <w:proofErr w:type="spellStart"/>
+      <w:r>
+        <w:t>punten</w:t>
+      </w:r>
+      <w:proofErr w:type="spellEnd"/>
+      <w:r>
+        <w:t xml:space="preserve"> op de </w:t>
+      </w:r>
+      <w:proofErr w:type="spellStart"/>
+      <w:r>
+        <w:t>norma</w:t>
+      </w:r>
+      <w:r>
+        <w:t>a</w:t>
+      </w:r>
+      <w:r>
+        <w:t>l</w:t>
+      </w:r>
+      <w:proofErr w:type="spellEnd"/>
+      <w:r>
+        <w:t xml:space="preserve"> </w:t>
+      </w:r>
+      <w:proofErr w:type="spellStart"/>
+      <w:r>
+        <w:t>worden</w:t>
+      </w:r>
+      <w:proofErr w:type="spellEnd"/>
+      <w:r>
+        <w:t xml:space="preserve"> </w:t>
+      </w:r>
+      <w:proofErr w:type="spellStart"/>
+      <w:r>
+        <w:t>bekeken</w:t>
+      </w:r>
+      <w:proofErr w:type="spellEnd"/>
+      <w:r>
+        <w:t xml:space="preserve"> </w:t>
+      </w:r>
+      <w:proofErr w:type="spellStart"/>
+      <w:r>
+        <w:t>binnen</w:t>
+      </w:r>
+      <w:proofErr w:type="spellEnd"/>
+      <w:r>
+        <w:t xml:space="preserve"> </w:t>
+      </w:r>
+      <w:proofErr w:type="spellStart"/>
+      <w:r>
+        <w:t>een</w:t>
+      </w:r>
+      <w:proofErr w:type="spellEnd"/>
+      <w:r>
+        <w:t xml:space="preserve"> </w:t>
+      </w:r>
+      <w:proofErr w:type="spellStart"/>
+      <w:r>
+        <w:t>gekozen</w:t>
+      </w:r>
+      <w:proofErr w:type="spellEnd"/>
+      <w:r>
+        <w:t xml:space="preserve"> </w:t>
+      </w:r>
+      <w:proofErr w:type="spellStart"/>
+      <w:r>
+        <w:t>afstand</w:t>
+      </w:r>
+      <w:proofErr w:type="spellEnd"/>
+      <w:r>
+        <w:t xml:space="preserve"> van het </w:t>
+      </w:r>
+      <w:proofErr w:type="spellStart"/>
+      <w:r>
+        <w:t>huidige</w:t>
+      </w:r>
+      <w:proofErr w:type="spellEnd"/>
+      <w:r>
+        <w:t xml:space="preserve"> punt?</w:t>
+      </w:r>
+    </w:p>
+  </w:comment>
+</w:comments>
+</file>
+
+<file path=word/commentsExtended.xml><?xml version="1.0" encoding="utf-8"?>
+<w15:commentsEx xmlns:wpc="http://schemas.microsoft.com/office/word/2010/wordprocessingCanvas" xmlns:cx="http://schemas.microsoft.com/office/drawing/2014/chartex" xmlns:cx1="http://schemas.microsoft.com/office/drawing/2015/9/8/chartex" xmlns:cx2="http://schemas.microsoft.com/office/drawing/2015/10/21/chartex" xmlns:cx3="http://schemas.microsoft.com/office/drawing/2016/5/9/chartex" xmlns:cx4="http://schemas.microsoft.com/office/drawing/2016/5/10/chartex" xmlns:cx5="http://schemas.microsoft.com/office/drawing/2016/5/11/chartex" xmlns:cx6="http://schemas.microsoft.com/office/drawing/2016/5/12/chartex" xmlns:cx7="http://schemas.microsoft.com/office/drawing/2016/5/13/chartex" xmlns:cx8="http://schemas.microsoft.com/office/drawing/2016/5/14/chartex" xmlns:mc="http://schemas.openxmlformats.org/markup-compatibility/2006" xmlns:aink="http://schemas.microsoft.com/office/drawing/2016/ink" xmlns:am3d="http://schemas.microsoft.com/office/drawing/2017/model3d" xmlns:o="urn:schemas-microsoft-com:office:office" xmlns:r="http://schemas.openxmlformats.org/officeDocument/2006/relationships" xmlns:m="http://schemas.openxmlformats.org/officeDocument/2006/math" xmlns:v="urn:schemas-microsoft-com:vml" xmlns:wp14="http://schemas.microsoft.com/office/word/2010/wordprocessingDrawing" xmlns:wp="http://schemas.openxmlformats.org/drawingml/2006/wordprocessingDrawing" xmlns:w10="urn:schemas-microsoft-com:office:word" xmlns:w="http://schemas.openxmlformats.org/wordprocessingml/2006/main" xmlns:w14="http://schemas.microsoft.com/office/word/2010/wordml" xmlns:w15="http://schemas.microsoft.com/office/word/2012/wordml" xmlns:w16cid="http://schemas.microsoft.com/office/word/2016/wordml/cid" xmlns:w16se="http://schemas.microsoft.com/office/word/2015/wordml/symex" xmlns:wpg="http://schemas.microsoft.com/office/word/2010/wordprocessingGroup" xmlns:wpi="http://schemas.microsoft.com/office/word/2010/wordprocessingInk" xmlns:wne="http://schemas.microsoft.com/office/word/2006/wordml" xmlns:wps="http://schemas.microsoft.com/office/word/2010/wordprocessingShape" mc:Ignorable="w14 w15 w16se w16cid wp14">
+  <w15:commentEx w15:paraId="12C5FF7A" w15:done="0"/>
+</w15:commentsEx>
+</file>
+
+<file path=word/commentsIds.xml><?xml version="1.0" encoding="utf-8"?>
+<w16cid:commentsIds xmlns:wpc="http://schemas.microsoft.com/office/word/2010/wordprocessingCanvas" xmlns:cx="http://schemas.microsoft.com/office/drawing/2014/chartex" xmlns:cx1="http://schemas.microsoft.com/office/drawing/2015/9/8/chartex" xmlns:cx2="http://schemas.microsoft.com/office/drawing/2015/10/21/chartex" xmlns:cx3="http://schemas.microsoft.com/office/drawing/2016/5/9/chartex" xmlns:cx4="http://schemas.microsoft.com/office/drawing/2016/5/10/chartex" xmlns:cx5="http://schemas.microsoft.com/office/drawing/2016/5/11/chartex" xmlns:cx6="http://schemas.microsoft.com/office/drawing/2016/5/12/chartex" xmlns:cx7="http://schemas.microsoft.com/office/drawing/2016/5/13/chartex" xmlns:cx8="http://schemas.microsoft.com/office/drawing/2016/5/14/chartex" xmlns:mc="http://schemas.openxmlformats.org/markup-compatibility/2006" xmlns:aink="http://schemas.microsoft.com/office/drawing/2016/ink" xmlns:am3d="http://schemas.microsoft.com/office/drawing/2017/model3d" xmlns:o="urn:schemas-microsoft-com:office:office" xmlns:r="http://schemas.openxmlformats.org/officeDocument/2006/relationships" xmlns:m="http://schemas.openxmlformats.org/officeDocument/2006/math" xmlns:v="urn:schemas-microsoft-com:vml" xmlns:wp14="http://schemas.microsoft.com/office/word/2010/wordprocessingDrawing" xmlns:wp="http://schemas.openxmlformats.org/drawingml/2006/wordprocessingDrawing" xmlns:w10="urn:schemas-microsoft-com:office:word" xmlns:w="http://schemas.openxmlformats.org/wordprocessingml/2006/main" xmlns:w14="http://schemas.microsoft.com/office/word/2010/wordml" xmlns:w15="http://schemas.microsoft.com/office/word/2012/wordml" xmlns:w16cid="http://schemas.microsoft.com/office/word/2016/wordml/cid" xmlns:w16se="http://schemas.microsoft.com/office/word/2015/wordml/symex" xmlns:wpg="http://schemas.microsoft.com/office/word/2010/wordprocessingGroup" xmlns:wpi="http://schemas.microsoft.com/office/word/2010/wordprocessingInk" xmlns:wne="http://schemas.microsoft.com/office/word/2006/wordml" xmlns:wps="http://schemas.microsoft.com/office/word/2010/wordprocessingShape" mc:Ignorable="w14 w15 w16se w16cid wp14">
+  <w16cid:commentId w16cid:paraId="12C5FF7A" w16cid:durableId="1EDBB3C8"/>
+</w16cid:commentsIds>
 </file>
 
 <file path=word/endnotes.xml><?xml version="1.0" encoding="utf-8"?>
@@ -4100,7 +4821,7 @@
                 </wp:anchor>
               </w:drawing>
             </mc:Choice>
-            <mc:Fallback xmlns:a14="http://schemas.microsoft.com/office/drawing/2010/main" xmlns:a="http://schemas.openxmlformats.org/drawingml/2006/main">
+            <mc:Fallback xmlns:a="http://schemas.openxmlformats.org/drawingml/2006/main" xmlns:a14="http://schemas.microsoft.com/office/drawing/2010/main">
               <w:pict>
                 <v:shapetype id="_x0000_t32" coordsize="21600,21600" o:oned="t" filled="f" o:spt="32" path="m,l21600,21600e" w14:anchorId="5AE69AE1">
                   <v:path fillok="f" arrowok="t" o:connecttype="none"/>
@@ -4342,6 +5063,14 @@
     <w:abstractNumId w:val="0"/>
   </w:num>
 </w:numbering>
+</file>
+
+<file path=word/people.xml><?xml version="1.0" encoding="utf-8"?>
+<w15:people xmlns:wpc="http://schemas.microsoft.com/office/word/2010/wordprocessingCanvas" xmlns:cx="http://schemas.microsoft.com/office/drawing/2014/chartex" xmlns:cx1="http://schemas.microsoft.com/office/drawing/2015/9/8/chartex" xmlns:cx2="http://schemas.microsoft.com/office/drawing/2015/10/21/chartex" xmlns:cx3="http://schemas.microsoft.com/office/drawing/2016/5/9/chartex" xmlns:cx4="http://schemas.microsoft.com/office/drawing/2016/5/10/chartex" xmlns:cx5="http://schemas.microsoft.com/office/drawing/2016/5/11/chartex" xmlns:cx6="http://schemas.microsoft.com/office/drawing/2016/5/12/chartex" xmlns:cx7="http://schemas.microsoft.com/office/drawing/2016/5/13/chartex" xmlns:cx8="http://schemas.microsoft.com/office/drawing/2016/5/14/chartex" xmlns:mc="http://schemas.openxmlformats.org/markup-compatibility/2006" xmlns:aink="http://schemas.microsoft.com/office/drawing/2016/ink" xmlns:am3d="http://schemas.microsoft.com/office/drawing/2017/model3d" xmlns:o="urn:schemas-microsoft-com:office:office" xmlns:r="http://schemas.openxmlformats.org/officeDocument/2006/relationships" xmlns:m="http://schemas.openxmlformats.org/officeDocument/2006/math" xmlns:v="urn:schemas-microsoft-com:vml" xmlns:wp14="http://schemas.microsoft.com/office/word/2010/wordprocessingDrawing" xmlns:wp="http://schemas.openxmlformats.org/drawingml/2006/wordprocessingDrawing" xmlns:w10="urn:schemas-microsoft-com:office:word" xmlns:w="http://schemas.openxmlformats.org/wordprocessingml/2006/main" xmlns:w14="http://schemas.microsoft.com/office/word/2010/wordml" xmlns:w15="http://schemas.microsoft.com/office/word/2012/wordml" xmlns:w16cid="http://schemas.microsoft.com/office/word/2016/wordml/cid" xmlns:w16se="http://schemas.microsoft.com/office/word/2015/wordml/symex" xmlns:wpg="http://schemas.microsoft.com/office/word/2010/wordprocessingGroup" xmlns:wpi="http://schemas.microsoft.com/office/word/2010/wordprocessingInk" xmlns:wne="http://schemas.microsoft.com/office/word/2006/wordml" xmlns:wps="http://schemas.microsoft.com/office/word/2010/wordprocessingShape" mc:Ignorable="w14 w15 w16se w16cid wp14">
+  <w15:person w15:author="Lennart Cockx">
+    <w15:presenceInfo w15:providerId="Windows Live" w15:userId="90f75675f9696ff4"/>
+  </w15:person>
+</w15:people>
 </file>
 
 <file path=word/styles.xml><?xml version="1.0" encoding="utf-8"?>
@@ -5000,6 +5729,74 @@
       <w:rFonts w:ascii="Segoe UI" w:hAnsi="Segoe UI" w:cs="Segoe UI"/>
       <w:sz w:val="18"/>
       <w:szCs w:val="18"/>
+    </w:rPr>
+  </w:style>
+  <w:style w:type="character" w:styleId="CommentReference">
+    <w:name w:val="annotation reference"/>
+    <w:basedOn w:val="DefaultParagraphFont"/>
+    <w:uiPriority w:val="99"/>
+    <w:semiHidden/>
+    <w:unhideWhenUsed/>
+    <w:rsid w:val="00B73C1E"/>
+    <w:rPr>
+      <w:sz w:val="16"/>
+      <w:szCs w:val="16"/>
+    </w:rPr>
+  </w:style>
+  <w:style w:type="paragraph" w:styleId="CommentText">
+    <w:name w:val="annotation text"/>
+    <w:basedOn w:val="Normal"/>
+    <w:link w:val="CommentTextChar"/>
+    <w:uiPriority w:val="99"/>
+    <w:semiHidden/>
+    <w:unhideWhenUsed/>
+    <w:rsid w:val="00B73C1E"/>
+    <w:pPr>
+      <w:spacing w:line="240" w:lineRule="auto"/>
+    </w:pPr>
+    <w:rPr>
+      <w:sz w:val="20"/>
+      <w:szCs w:val="20"/>
+    </w:rPr>
+  </w:style>
+  <w:style w:type="character" w:customStyle="1" w:styleId="CommentTextChar">
+    <w:name w:val="Comment Text Char"/>
+    <w:basedOn w:val="DefaultParagraphFont"/>
+    <w:link w:val="CommentText"/>
+    <w:uiPriority w:val="99"/>
+    <w:semiHidden/>
+    <w:rsid w:val="00B73C1E"/>
+    <w:rPr>
+      <w:sz w:val="20"/>
+      <w:szCs w:val="20"/>
+    </w:rPr>
+  </w:style>
+  <w:style w:type="paragraph" w:styleId="CommentSubject">
+    <w:name w:val="annotation subject"/>
+    <w:basedOn w:val="CommentText"/>
+    <w:next w:val="CommentText"/>
+    <w:link w:val="CommentSubjectChar"/>
+    <w:uiPriority w:val="99"/>
+    <w:semiHidden/>
+    <w:unhideWhenUsed/>
+    <w:rsid w:val="00B73C1E"/>
+    <w:rPr>
+      <w:b/>
+      <w:bCs/>
+    </w:rPr>
+  </w:style>
+  <w:style w:type="character" w:customStyle="1" w:styleId="CommentSubjectChar">
+    <w:name w:val="Comment Subject Char"/>
+    <w:basedOn w:val="CommentTextChar"/>
+    <w:link w:val="CommentSubject"/>
+    <w:uiPriority w:val="99"/>
+    <w:semiHidden/>
+    <w:rsid w:val="00B73C1E"/>
+    <w:rPr>
+      <w:b/>
+      <w:bCs/>
+      <w:sz w:val="20"/>
+      <w:szCs w:val="20"/>
     </w:rPr>
   </w:style>
 </w:styles>
@@ -8466,7 +9263,7 @@
 </file>
 
 <file path=customXml/itemProps2.xml><?xml version="1.0" encoding="utf-8"?>
-<ds:datastoreItem xmlns:ds="http://schemas.openxmlformats.org/officeDocument/2006/customXml" ds:itemID="{C50ACD0E-B006-47A4-A9D3-BC218E13D68A}">
+<ds:datastoreItem xmlns:ds="http://schemas.openxmlformats.org/officeDocument/2006/customXml" ds:itemID="{2782E598-91B0-4C36-B0CF-EC85B9DD4A69}">
   <ds:schemaRefs>
     <ds:schemaRef ds:uri="http://schemas.openxmlformats.org/officeDocument/2006/bibliography"/>
   </ds:schemaRefs>

</xml_diff>

<commit_message>
fit function angle fix better image preperation filemanager some update
</commit_message>
<xml_diff>
--- a/Report.docx
+++ b/Report.docx
@@ -10,7 +10,6 @@
           <w:docPartUnique/>
         </w:docPartObj>
       </w:sdtPr>
-      <w:sdtEndPr/>
       <w:sdtContent>
         <w:p>
           <w:r>
@@ -90,7 +89,6 @@
                                   <w:dataBinding w:prefixMappings="xmlns:ns0='http://schemas.openxmlformats.org/package/2006/metadata/core-properties' xmlns:ns1='http://purl.org/dc/elements/1.1/'" w:xpath="/ns0:coreProperties[1]/ns1:title[1]" w:storeItemID="{6C3C8BC8-F283-45AE-878A-BAB7291924A1}"/>
                                   <w:text/>
                                 </w:sdtPr>
-                                <w:sdtEndPr/>
                                 <w:sdtContent>
                                   <w:p>
                                     <w:pPr>
@@ -138,7 +136,6 @@
                                   <w:dataBinding w:prefixMappings="xmlns:ns0='http://schemas.microsoft.com/office/2006/coverPageProps'" w:xpath="/ns0:CoverPageProperties[1]/ns0:Abstract[1]" w:storeItemID="{55AF091B-3C7A-41E3-B477-F2FDAA23CFDA}"/>
                                   <w:text/>
                                 </w:sdtPr>
-                                <w:sdtEndPr/>
                                 <w:sdtContent>
                                   <w:p>
                                     <w:pPr>
@@ -195,7 +192,6 @@
                             <w:dataBinding w:prefixMappings="xmlns:ns0='http://schemas.openxmlformats.org/package/2006/metadata/core-properties' xmlns:ns1='http://purl.org/dc/elements/1.1/'" w:xpath="/ns0:coreProperties[1]/ns1:title[1]" w:storeItemID="{6C3C8BC8-F283-45AE-878A-BAB7291924A1}"/>
                             <w:text/>
                           </w:sdtPr>
-                          <w:sdtEndPr/>
                           <w:sdtContent>
                             <w:p>
                               <w:pPr>
@@ -243,7 +239,6 @@
                             <w:dataBinding w:prefixMappings="xmlns:ns0='http://schemas.microsoft.com/office/2006/coverPageProps'" w:xpath="/ns0:CoverPageProperties[1]/ns0:Abstract[1]" w:storeItemID="{55AF091B-3C7A-41E3-B477-F2FDAA23CFDA}"/>
                             <w:text/>
                           </w:sdtPr>
-                          <w:sdtEndPr/>
                           <w:sdtContent>
                             <w:p>
                               <w:pPr>
@@ -355,7 +350,6 @@
                                   <w:dataBinding w:prefixMappings="xmlns:ns0='http://schemas.openxmlformats.org/package/2006/metadata/core-properties' xmlns:ns1='http://purl.org/dc/elements/1.1/'" w:xpath="/ns0:coreProperties[1]/ns1:subject[1]" w:storeItemID="{6C3C8BC8-F283-45AE-878A-BAB7291924A1}"/>
                                   <w:text/>
                                 </w:sdtPr>
-                                <w:sdtEndPr/>
                                 <w:sdtContent>
                                   <w:p>
                                     <w:pPr>
@@ -412,7 +406,6 @@
                             <w:dataBinding w:prefixMappings="xmlns:ns0='http://schemas.openxmlformats.org/package/2006/metadata/core-properties' xmlns:ns1='http://purl.org/dc/elements/1.1/'" w:xpath="/ns0:coreProperties[1]/ns1:subject[1]" w:storeItemID="{6C3C8BC8-F283-45AE-878A-BAB7291924A1}"/>
                             <w:text/>
                           </w:sdtPr>
-                          <w:sdtEndPr/>
                           <w:sdtContent>
                             <w:p>
                               <w:pPr>
@@ -575,7 +568,12 @@
         <w:t>Procrustes</w:t>
       </w:r>
       <w:r>
-        <w:t xml:space="preserve"> will </w:t>
+        <w:t xml:space="preserve"> </w:t>
+      </w:r>
+      <w:bookmarkStart w:id="0" w:name="_GoBack"/>
+      <w:bookmarkEnd w:id="0"/>
+      <w:r>
+        <w:t xml:space="preserve">will </w:t>
       </w:r>
       <w:r>
         <w:rPr>
@@ -2307,8 +2305,6 @@
         </w:rPr>
         <w:t xml:space="preserve">transformation. </w:t>
       </w:r>
-      <w:bookmarkStart w:id="0" w:name="_GoBack"/>
-      <w:bookmarkEnd w:id="0"/>
     </w:p>
     <w:p>
       <w:pPr>
@@ -6693,7 +6689,7 @@
 </file>
 
 <file path=customXml/itemProps1.xml><?xml version="1.0" encoding="utf-8"?>
-<ds:datastoreItem xmlns:ds="http://schemas.openxmlformats.org/officeDocument/2006/customXml" ds:itemID="{DD46B830-B0D2-4A20-9A89-0EFEA63E770D}">
+<ds:datastoreItem xmlns:ds="http://schemas.openxmlformats.org/officeDocument/2006/customXml" ds:itemID="{121D791E-5817-429E-B7B5-A45CBC782A9E}">
   <ds:schemaRefs>
     <ds:schemaRef ds:uri="http://schemas.openxmlformats.org/officeDocument/2006/bibliography"/>
   </ds:schemaRefs>

</xml_diff>